<commit_message>
Små gramatiske endringer på iterasjonsdokument
</commit_message>
<xml_diff>
--- a/MSF/Iterasjon 1.docx
+++ b/MSF/Iterasjon 1.docx
@@ -1533,7 +1533,17 @@
           <w:sz w:val="24"/>
           <w:szCs w:val="24"/>
         </w:rPr>
-        <w:t xml:space="preserve"> Westerdals Oslo ACT. Fjerdingen er et nytt campus som er i bruk fra sommeren 2016 og vil da huse elever som tidligere aldri har jobbet sammen eller møtt hverandre. I en slik situasjon vil en plattform hvor både elever og lærer</w:t>
+        <w:t xml:space="preserve"> Westerdals Oslo ACT. Fjerdingen er e</w:t>
+      </w:r>
+      <w:bookmarkStart w:id="0" w:name="_GoBack"/>
+      <w:bookmarkEnd w:id="0"/>
+      <w:r>
+        <w:rPr>
+          <w:rFonts w:asciiTheme="majorHAnsi" w:hAnsiTheme="majorHAnsi"/>
+          <w:sz w:val="24"/>
+          <w:szCs w:val="24"/>
+        </w:rPr>
+        <w:t>t nytt campus som er i bruk fra sommeren 2016 og vil da huse elever som tidligere aldri har jobbet sammen eller møtt hverandre. I en slik situasjon vil en plattform hvor både elever og lærer</w:t>
       </w:r>
       <w:r>
         <w:rPr>
@@ -1670,7 +1680,23 @@
           <w:sz w:val="24"/>
           <w:szCs w:val="24"/>
         </w:rPr>
-        <w:t xml:space="preserve"> måter. Vi vil lage en webløsning som skal fremstå som en plattform med åpent sinn, der alle forslag blir vist og tatt i mot, både av elever og lærer. Input fra begge disse vil for mange være svært nyttig, og helt nødvendig. </w:t>
+        <w:t xml:space="preserve"> måter. Vi vil lage en webløsning som skal fremstå som en plattform med åpent sinn, der alle forslag blir vist og t</w:t>
+      </w:r>
+      <w:r>
+        <w:rPr>
+          <w:rFonts w:asciiTheme="majorHAnsi" w:hAnsiTheme="majorHAnsi"/>
+          <w:sz w:val="24"/>
+          <w:szCs w:val="24"/>
+        </w:rPr>
+        <w:t>att i</w:t>
+      </w:r>
+      <w:r>
+        <w:rPr>
+          <w:rFonts w:asciiTheme="majorHAnsi" w:hAnsiTheme="majorHAnsi"/>
+          <w:sz w:val="24"/>
+          <w:szCs w:val="24"/>
+        </w:rPr>
+        <w:t xml:space="preserve">mot, både av elever og lærer. Input fra begge disse vil for mange være svært nyttig, og helt nødvendig. </w:t>
       </w:r>
     </w:p>
     <w:p>
@@ -2769,7 +2795,23 @@
           <w:sz w:val="24"/>
           <w:szCs w:val="24"/>
         </w:rPr>
-        <w:t xml:space="preserve">Vi bruker GitHub for vår organisering av dokumenter. I GitHub har vi delt det opp i branches slik at vi kan jobbe hver for oss upåvirket av de andre dokumentene og andre endringer. Når vi er ferdig med endringene eller oppdateringene av et dokument blir det lagt sammen med resten av prosjektet igjen. Å bruke GitHub gir oss fordeler som at vi alltid har en backup liggende og at alle i prosjektet kan holde seg oppdatert til en hver tid. </w:t>
+        <w:t>Vi bruker GitHub for vår organisering av dokumenter. I GitHub har vi delt det opp i branches slik at vi kan jobbe hver for oss upåvirket av de andre dokumentene og andre endringer. Når vi er ferdig med endringene eller oppdateringene av et dokument blir det lagt sammen med resten av prosjektet igjen. Å bruke GitHub gir oss fordeler som at vi alltid har en backup liggende og at alle i prosjektet</w:t>
+      </w:r>
+      <w:r>
+        <w:rPr>
+          <w:rFonts w:asciiTheme="majorHAnsi" w:hAnsiTheme="majorHAnsi"/>
+          <w:sz w:val="24"/>
+          <w:szCs w:val="24"/>
+        </w:rPr>
+        <w:t xml:space="preserve"> kan holde seg oppdatert til en</w:t>
+      </w:r>
+      <w:r>
+        <w:rPr>
+          <w:rFonts w:asciiTheme="majorHAnsi" w:hAnsiTheme="majorHAnsi"/>
+          <w:sz w:val="24"/>
+          <w:szCs w:val="24"/>
+        </w:rPr>
+        <w:t xml:space="preserve">hver tid. </w:t>
       </w:r>
     </w:p>
     <w:p>
@@ -3288,7 +3330,71 @@
           <w:szCs w:val="24"/>
         </w:rPr>
         <w:lastRenderedPageBreak/>
-        <w:t xml:space="preserve">For eksempelet vårt med use case valgte jeg ”Registrere workshop”. Dette er fordi ”Kurs” varianten vil fungere på samme måte, og dermed vil dette use caset være representerende for andre aspekter av webløsningen også. </w:t>
+        <w:t>For eksempele</w:t>
+      </w:r>
+      <w:r>
+        <w:rPr>
+          <w:rFonts w:asciiTheme="majorHAnsi" w:hAnsiTheme="majorHAnsi"/>
+          <w:sz w:val="24"/>
+          <w:szCs w:val="24"/>
+        </w:rPr>
+        <w:t>t vårt med use case valgte jeg ‘</w:t>
+      </w:r>
+      <w:r>
+        <w:rPr>
+          <w:rFonts w:asciiTheme="majorHAnsi" w:hAnsiTheme="majorHAnsi"/>
+          <w:sz w:val="24"/>
+          <w:szCs w:val="24"/>
+        </w:rPr>
+        <w:t>Registrere workshop</w:t>
+      </w:r>
+      <w:r>
+        <w:rPr>
+          <w:rFonts w:asciiTheme="majorHAnsi" w:hAnsiTheme="majorHAnsi"/>
+          <w:sz w:val="24"/>
+          <w:szCs w:val="24"/>
+        </w:rPr>
+        <w:t>’</w:t>
+      </w:r>
+      <w:r>
+        <w:rPr>
+          <w:rFonts w:asciiTheme="majorHAnsi" w:hAnsiTheme="majorHAnsi"/>
+          <w:sz w:val="24"/>
+          <w:szCs w:val="24"/>
+        </w:rPr>
+        <w:t xml:space="preserve">. Dette er fordi </w:t>
+      </w:r>
+      <w:r>
+        <w:rPr>
+          <w:rFonts w:asciiTheme="majorHAnsi" w:hAnsiTheme="majorHAnsi"/>
+          <w:sz w:val="24"/>
+          <w:szCs w:val="24"/>
+        </w:rPr>
+        <w:t>‘</w:t>
+      </w:r>
+      <w:r>
+        <w:rPr>
+          <w:rFonts w:asciiTheme="majorHAnsi" w:hAnsiTheme="majorHAnsi"/>
+          <w:sz w:val="24"/>
+          <w:szCs w:val="24"/>
+        </w:rPr>
+        <w:t>Kurs</w:t>
+      </w:r>
+      <w:r>
+        <w:rPr>
+          <w:rFonts w:asciiTheme="majorHAnsi" w:hAnsiTheme="majorHAnsi"/>
+          <w:sz w:val="24"/>
+          <w:szCs w:val="24"/>
+        </w:rPr>
+        <w:t>’</w:t>
+      </w:r>
+      <w:r>
+        <w:rPr>
+          <w:rFonts w:asciiTheme="majorHAnsi" w:hAnsiTheme="majorHAnsi"/>
+          <w:sz w:val="24"/>
+          <w:szCs w:val="24"/>
+        </w:rPr>
+        <w:t xml:space="preserve"> varianten vil fungere på samme måte, og dermed vil dette use caset være representerende for andre aspekter av webløsningen også. </w:t>
       </w:r>
     </w:p>
     <w:p>
@@ -3389,7 +3495,23 @@
           <w:sz w:val="24"/>
           <w:szCs w:val="24"/>
         </w:rPr>
-        <w:t xml:space="preserve">Webløsningen skal være en læringsportal, men likevel en sosial plattform. Vi har ved flere anledninger slitt med å få med oss workshops som blir opprettet, ekstra forelesninger lærere setter opp og manglet et sted for å legge ut ønsker. Vår webløsning skal ha muligheter for alt dette. Hver elev ved Campus Fjerding vil tildeles sin egen profil(eller kan opprette profil selv) ved bruk av studentnummeret som identifikasjon. Er du ikke elev med gyldig studentnummer, kan du heller ikke opprette en konto. </w:t>
+        <w:t>Webløsningen skal være en læringsportal, men likevel en sosial plattform. Vi har ved flere anledninger slitt med å få med oss workshops som blir opprettet, ekstra forelesninger lærere setter opp og manglet et sted for å legge ut ønsker. Vår webløsning skal ha muligheter for alt dette. Hver elev ved Campus Fjerding vil tildeles sin egen profil</w:t>
+      </w:r>
+      <w:r>
+        <w:rPr>
+          <w:rFonts w:asciiTheme="majorHAnsi" w:hAnsiTheme="majorHAnsi"/>
+          <w:sz w:val="24"/>
+          <w:szCs w:val="24"/>
+        </w:rPr>
+        <w:t xml:space="preserve"> </w:t>
+      </w:r>
+      <w:r>
+        <w:rPr>
+          <w:rFonts w:asciiTheme="majorHAnsi" w:hAnsiTheme="majorHAnsi"/>
+          <w:sz w:val="24"/>
+          <w:szCs w:val="24"/>
+        </w:rPr>
+        <w:t xml:space="preserve">(eller kan opprette profil selv) ved bruk av studentnummeret som identifikasjon. Er du ikke elev med gyldig studentnummer, kan du heller ikke opprette en konto. </w:t>
       </w:r>
     </w:p>
     <w:p>
@@ -3417,7 +3539,39 @@
           <w:sz w:val="24"/>
           <w:szCs w:val="24"/>
         </w:rPr>
-        <w:t>Forsiden skal ha et enkelt, rent, men samtidig intuitivt design. Desto færre elementer som finnes på forsiden, desto bedre. Den skal virke appellerende til både yngre og eldre (elever og lærer) og dermed må vi satse på et tidløst design som kan brukes av alle.  Forsiden skal bestå av en header som inneholder en representerende overskrift (eksempelvis Campus Fjerdingen) og undersider generelle ting som ”Hva er woact?”, ”Om oss” og ”Logg inn” (se vedlegg). Knappene som skal holde på hovedfunksjonene på siden (kurs, workshop og sosialt) vil være midtstilt på forsiden, slik at det de kommer tydelig frem. Knappene skal være formet, og midtstilte med en fadet bakgrunnsfarge for å skape litt strukturer</w:t>
+        <w:t xml:space="preserve">Forsiden skal ha et enkelt, rent, men samtidig intuitivt design. Desto færre elementer som finnes på forsiden, desto bedre. Den skal virke appellerende til både yngre og eldre (elever og lærer) og dermed må vi satse på et tidløst design som kan brukes av alle.  Forsiden skal bestå av en header som inneholder en representerende overskrift (eksempelvis Campus Fjerdingen) og </w:t>
+      </w:r>
+      <w:r>
+        <w:rPr>
+          <w:rFonts w:asciiTheme="majorHAnsi" w:hAnsiTheme="majorHAnsi"/>
+          <w:sz w:val="24"/>
+          <w:szCs w:val="24"/>
+        </w:rPr>
+        <w:t>undersider generelle ting som ‘Hva er woact?’, ‘Om oss’ og ‘</w:t>
+      </w:r>
+      <w:r>
+        <w:rPr>
+          <w:rFonts w:asciiTheme="majorHAnsi" w:hAnsiTheme="majorHAnsi"/>
+          <w:sz w:val="24"/>
+          <w:szCs w:val="24"/>
+        </w:rPr>
+        <w:t>Logg inn</w:t>
+      </w:r>
+      <w:r>
+        <w:rPr>
+          <w:rFonts w:asciiTheme="majorHAnsi" w:hAnsiTheme="majorHAnsi"/>
+          <w:sz w:val="24"/>
+          <w:szCs w:val="24"/>
+        </w:rPr>
+        <w:t>’</w:t>
+      </w:r>
+      <w:r>
+        <w:rPr>
+          <w:rFonts w:asciiTheme="majorHAnsi" w:hAnsiTheme="majorHAnsi"/>
+          <w:sz w:val="24"/>
+          <w:szCs w:val="24"/>
+        </w:rPr>
+        <w:t xml:space="preserve"> (se vedlegg). Knappene som skal holde på hovedfunksjonene på siden (kurs, workshop og sosialt) vil være midtstilt på forsiden, slik at det de kommer tydelig frem. Knappene skal være formet, og midtstilte med en fadet bakgrunnsfarge for å skape litt strukturer</w:t>
       </w:r>
       <w:r>
         <w:rPr>
@@ -3461,7 +3615,23 @@
           <w:sz w:val="24"/>
           <w:szCs w:val="24"/>
         </w:rPr>
-        <w:t xml:space="preserve">Headeren fra forsiden skal føres videre til hver underside. Undersidene skal følge en rød tråd fra forsiden og derfor tar vi også med den formede knappen et sted på siden. I motsetning til forsiden vil undersidene bestå av rektangulære underknapper (”Opprett”, ”Legg ut ønske” og ”Meld på”), men fortsatt med den samme fadede bakgrunnen (se vedlegg). Dette gjør at </w:t>
+        <w:t>Headeren fra forsiden skal føres videre til hver underside. Undersidene skal følge en rød tråd fra forsiden og derfor tar vi også med den formede knappen et sted på siden. I motsetning til forsiden vil undersidene bestå</w:t>
+      </w:r>
+      <w:r>
+        <w:rPr>
+          <w:rFonts w:asciiTheme="majorHAnsi" w:hAnsiTheme="majorHAnsi"/>
+          <w:sz w:val="24"/>
+          <w:szCs w:val="24"/>
+        </w:rPr>
+        <w:t xml:space="preserve"> av rektangulære underknapper (‘Opprett’, ‘Legg ut ønske’ og ‘Meld på’</w:t>
+      </w:r>
+      <w:r>
+        <w:rPr>
+          <w:rFonts w:asciiTheme="majorHAnsi" w:hAnsiTheme="majorHAnsi"/>
+          <w:sz w:val="24"/>
+          <w:szCs w:val="24"/>
+        </w:rPr>
+        <w:t xml:space="preserve">), men fortsatt med den samme fadede bakgrunnen (se vedlegg). Dette gjør at </w:t>
       </w:r>
       <w:r>
         <w:rPr>
@@ -3547,8 +3717,6 @@
         </w:rPr>
         <w:t>Teknologi:</w:t>
       </w:r>
-      <w:bookmarkStart w:id="0" w:name="_GoBack"/>
-      <w:bookmarkEnd w:id="0"/>
     </w:p>
     <w:p>
       <w:pPr>
@@ -3603,39 +3771,7 @@
           <w:sz w:val="24"/>
           <w:szCs w:val="24"/>
         </w:rPr>
-        <w:t xml:space="preserve">Verktøy som vil brukes i kode-sammenheng er Brackets og Sublime </w:t>
-      </w:r>
-      <w:r>
-        <w:rPr>
-          <w:rFonts w:asciiTheme="majorHAnsi" w:hAnsiTheme="majorHAnsi"/>
-          <w:sz w:val="24"/>
-          <w:szCs w:val="24"/>
-        </w:rPr>
-        <w:t>(teksteditor</w:t>
-      </w:r>
-      <w:r>
-        <w:rPr>
-          <w:rFonts w:asciiTheme="majorHAnsi" w:hAnsiTheme="majorHAnsi"/>
-          <w:sz w:val="24"/>
-          <w:szCs w:val="24"/>
-        </w:rPr>
-        <w:t>er</w:t>
-      </w:r>
-      <w:r>
-        <w:rPr>
-          <w:rFonts w:asciiTheme="majorHAnsi" w:hAnsiTheme="majorHAnsi"/>
-          <w:sz w:val="24"/>
-          <w:szCs w:val="24"/>
-        </w:rPr>
-        <w:t xml:space="preserve"> laget spesifikt for koding)</w:t>
-      </w:r>
-      <w:r>
-        <w:rPr>
-          <w:rFonts w:asciiTheme="majorHAnsi" w:hAnsiTheme="majorHAnsi"/>
-          <w:sz w:val="24"/>
-          <w:szCs w:val="24"/>
-        </w:rPr>
-        <w:t>. For å laste opp til webhost vil vi bruke enten SmartFTP</w:t>
+        <w:t>Verktøy som vil brukes i kode-sammenheng er Brackets og Sublime (teksteditorer laget spesifikt for koding). For å laste opp til webhost vil vi bruke enten SmartFTP</w:t>
       </w:r>
       <w:r>
         <w:rPr>
@@ -4368,7 +4504,7 @@
         <w:rFonts w:asciiTheme="majorHAnsi" w:hAnsiTheme="majorHAnsi" w:cs="Arial"/>
         <w:noProof/>
       </w:rPr>
-      <w:t>7</w:t>
+      <w:t>2</w:t>
     </w:r>
     <w:r>
       <w:rPr>
@@ -6015,7 +6151,6 @@
     <w:lsdException w:name="Book Title" w:uiPriority="33" w:qFormat="1"/>
     <w:lsdException w:name="Bibliography" w:semiHidden="1" w:uiPriority="37" w:unhideWhenUsed="1"/>
     <w:lsdException w:name="TOC Heading" w:semiHidden="1" w:uiPriority="39" w:unhideWhenUsed="1" w:qFormat="1"/>
-    <w:lsdException w:name="Grid Table 3" w:semiHidden="1" w:unhideWhenUsed="1"/>
     <w:lsdException w:name="Grid Table 4" w:uiPriority="49"/>
     <w:lsdException w:name="Grid Table 5 Dark" w:uiPriority="50"/>
     <w:lsdException w:name="Grid Table 6 Colorful" w:uiPriority="51"/>

</xml_diff>

<commit_message>
Gjort klart til levering av iterasjon nr.1. se mappe 'Levering1_PDF'
</commit_message>
<xml_diff>
--- a/MSF/Iterasjon 1.docx
+++ b/MSF/Iterasjon 1.docx
@@ -1,6 +1,6 @@
 
 <file path=word/document.xml><?xml version="1.0" encoding="utf-8"?>
-<w:document xmlns:wpc="http://schemas.microsoft.com/office/word/2010/wordprocessingCanvas" xmlns:mo="http://schemas.microsoft.com/office/mac/office/2008/main" xmlns:mc="http://schemas.openxmlformats.org/markup-compatibility/2006" xmlns:mv="urn:schemas-microsoft-com:mac:vml" xmlns:o="urn:schemas-microsoft-com:office:office" xmlns:r="http://schemas.openxmlformats.org/officeDocument/2006/relationships" xmlns:m="http://schemas.openxmlformats.org/officeDocument/2006/math" xmlns:v="urn:schemas-microsoft-com:vml" xmlns:wp14="http://schemas.microsoft.com/office/word/2010/wordprocessingDrawing" xmlns:wp="http://schemas.openxmlformats.org/drawingml/2006/wordprocessingDrawing" xmlns:w10="urn:schemas-microsoft-com:office:word" xmlns:w="http://schemas.openxmlformats.org/wordprocessingml/2006/main" xmlns:w14="http://schemas.microsoft.com/office/word/2010/wordml" xmlns:wpg="http://schemas.microsoft.com/office/word/2010/wordprocessingGroup" xmlns:wpi="http://schemas.microsoft.com/office/word/2010/wordprocessingInk" xmlns:wne="http://schemas.microsoft.com/office/word/2006/wordml" xmlns:wps="http://schemas.microsoft.com/office/word/2010/wordprocessingShape" mc:Ignorable="w14 wp14">
+<w:document xmlns:wpc="http://schemas.microsoft.com/office/word/2010/wordprocessingCanvas" xmlns:cx="http://schemas.microsoft.com/office/drawing/2014/chartex" xmlns:cx1="http://schemas.microsoft.com/office/drawing/2015/9/8/chartex" xmlns:cx2="http://schemas.microsoft.com/office/drawing/2015/10/21/chartex" xmlns:mc="http://schemas.openxmlformats.org/markup-compatibility/2006" xmlns:o="urn:schemas-microsoft-com:office:office" xmlns:r="http://schemas.openxmlformats.org/officeDocument/2006/relationships" xmlns:m="http://schemas.openxmlformats.org/officeDocument/2006/math" xmlns:v="urn:schemas-microsoft-com:vml" xmlns:wp14="http://schemas.microsoft.com/office/word/2010/wordprocessingDrawing" xmlns:wp="http://schemas.openxmlformats.org/drawingml/2006/wordprocessingDrawing" xmlns:w10="urn:schemas-microsoft-com:office:word" xmlns:w="http://schemas.openxmlformats.org/wordprocessingml/2006/main" xmlns:w14="http://schemas.microsoft.com/office/word/2010/wordml" xmlns:w15="http://schemas.microsoft.com/office/word/2012/wordml" xmlns:w16se="http://schemas.microsoft.com/office/word/2015/wordml/symex" xmlns:wpg="http://schemas.microsoft.com/office/word/2010/wordprocessingGroup" xmlns:wpi="http://schemas.microsoft.com/office/word/2010/wordprocessingInk" xmlns:wne="http://schemas.microsoft.com/office/word/2006/wordml" xmlns:wps="http://schemas.microsoft.com/office/word/2010/wordprocessingShape" mc:Ignorable="w14 w15 w16se wp14">
   <w:body>
     <w:p>
       <w:pPr>
@@ -27,6 +27,7 @@
           <w:rFonts w:asciiTheme="majorHAnsi" w:hAnsiTheme="majorHAnsi"/>
           <w:noProof/>
           <w:shd w:val="clear" w:color="auto" w:fill="00B0F0"/>
+          <w:lang w:val="nb-NO" w:eastAsia="nb-NO"/>
         </w:rPr>
         <w:drawing>
           <wp:inline distT="0" distB="0" distL="0" distR="0" wp14:anchorId="4F33E269" wp14:editId="1481C0D8">
@@ -46,7 +47,7 @@
                     </pic:cNvPicPr>
                   </pic:nvPicPr>
                   <pic:blipFill>
-                    <a:blip r:embed="rId8">
+                    <a:blip r:embed="rId7">
                       <a:extLst>
                         <a:ext uri="{28A0092B-C50C-407E-A947-70E740481C1C}">
                           <a14:useLocalDpi xmlns:a14="http://schemas.microsoft.com/office/drawing/2010/main" val="0"/>
@@ -403,6 +404,14 @@
                 <w:color w:val="262626"/>
               </w:rPr>
             </w:pPr>
+            <w:r>
+              <w:rPr>
+                <w:rFonts w:asciiTheme="majorHAnsi" w:hAnsiTheme="majorHAnsi"/>
+                <w:b/>
+                <w:color w:val="262626"/>
+              </w:rPr>
+              <w:t>MSF-dokumentasjon for eksamen PJ2100 Gruppe 5</w:t>
+            </w:r>
           </w:p>
         </w:tc>
       </w:tr>
@@ -895,23 +904,13 @@
                 <w:color w:val="262626"/>
               </w:rPr>
             </w:pPr>
-            <w:proofErr w:type="spellStart"/>
             <w:r>
               <w:rPr>
                 <w:rFonts w:asciiTheme="majorHAnsi" w:hAnsiTheme="majorHAnsi"/>
                 <w:b/>
                 <w:color w:val="262626"/>
               </w:rPr>
-              <w:t>Amrit</w:t>
-            </w:r>
-            <w:proofErr w:type="spellEnd"/>
-            <w:r>
-              <w:rPr>
-                <w:rFonts w:asciiTheme="majorHAnsi" w:hAnsiTheme="majorHAnsi"/>
-                <w:b/>
-                <w:color w:val="262626"/>
-              </w:rPr>
-              <w:t xml:space="preserve"> Singh</w:t>
+              <w:t>Amrit Singh</w:t>
             </w:r>
           </w:p>
         </w:tc>
@@ -1427,7 +1426,7 @@
     </w:p>
     <w:p>
       <w:pPr>
-        <w:pStyle w:val="Heading2"/>
+        <w:pStyle w:val="Overskrift2"/>
         <w:numPr>
           <w:ilvl w:val="0"/>
           <w:numId w:val="21"/>
@@ -1445,7 +1444,7 @@
     </w:p>
     <w:p>
       <w:pPr>
-        <w:pStyle w:val="Heading2"/>
+        <w:pStyle w:val="Overskrift2"/>
         <w:numPr>
           <w:ilvl w:val="1"/>
           <w:numId w:val="21"/>
@@ -1786,7 +1785,6 @@
         </w:rPr>
         <w:t>‘</w:t>
       </w:r>
-      <w:proofErr w:type="spellStart"/>
       <w:r>
         <w:rPr>
           <w:rFonts w:asciiTheme="majorHAnsi" w:hAnsiTheme="majorHAnsi"/>
@@ -1795,7 +1793,6 @@
         </w:rPr>
         <w:t>wireframe</w:t>
       </w:r>
-      <w:proofErr w:type="spellEnd"/>
       <w:r>
         <w:rPr>
           <w:rFonts w:asciiTheme="majorHAnsi" w:hAnsiTheme="majorHAnsi"/>
@@ -1842,25 +1839,7 @@
           <w:sz w:val="24"/>
           <w:szCs w:val="24"/>
         </w:rPr>
-        <w:t xml:space="preserve">uten en klar formening om hvordan den skal se ut. Å bruke </w:t>
-      </w:r>
-      <w:proofErr w:type="spellStart"/>
-      <w:r>
-        <w:rPr>
-          <w:rFonts w:asciiTheme="majorHAnsi" w:hAnsiTheme="majorHAnsi"/>
-          <w:sz w:val="24"/>
-          <w:szCs w:val="24"/>
-        </w:rPr>
-        <w:t>wireframes</w:t>
-      </w:r>
-      <w:proofErr w:type="spellEnd"/>
-      <w:r>
-        <w:rPr>
-          <w:rFonts w:asciiTheme="majorHAnsi" w:hAnsiTheme="majorHAnsi"/>
-          <w:sz w:val="24"/>
-          <w:szCs w:val="24"/>
-        </w:rPr>
-        <w:t xml:space="preserve"> for å få frem dette er det lure</w:t>
+        <w:t>uten en klar formening om hvordan den skal se ut. Å bruke wireframes for å få frem dette er det lure</w:t>
       </w:r>
       <w:r>
         <w:rPr>
@@ -1983,25 +1962,7 @@
           <w:sz w:val="24"/>
           <w:szCs w:val="24"/>
         </w:rPr>
-        <w:t xml:space="preserve">et og </w:t>
-      </w:r>
-      <w:proofErr w:type="spellStart"/>
-      <w:r>
-        <w:rPr>
-          <w:rFonts w:asciiTheme="majorHAnsi" w:hAnsiTheme="majorHAnsi"/>
-          <w:sz w:val="24"/>
-          <w:szCs w:val="24"/>
-        </w:rPr>
-        <w:t>teste</w:t>
-      </w:r>
-      <w:proofErr w:type="spellEnd"/>
-      <w:r>
-        <w:rPr>
-          <w:rFonts w:asciiTheme="majorHAnsi" w:hAnsiTheme="majorHAnsi"/>
-          <w:sz w:val="24"/>
-          <w:szCs w:val="24"/>
-        </w:rPr>
-        <w:t xml:space="preserve"> ut de ulike aspektene.</w:t>
+        <w:t>et og teste ut de ulike aspektene.</w:t>
       </w:r>
       <w:r>
         <w:rPr>
@@ -2050,7 +2011,7 @@
     </w:p>
     <w:tbl>
       <w:tblPr>
-        <w:tblStyle w:val="TableGrid"/>
+        <w:tblStyle w:val="Tabellrutenett"/>
         <w:tblW w:w="0" w:type="auto"/>
         <w:tblLook w:val="04A0" w:firstRow="1" w:lastRow="0" w:firstColumn="1" w:lastColumn="0" w:noHBand="0" w:noVBand="1"/>
       </w:tblPr>
@@ -2310,25 +2271,7 @@
                 <w:sz w:val="24"/>
                 <w:szCs w:val="24"/>
               </w:rPr>
-              <w:t xml:space="preserve"> ved bruk av GIT, sørger for ryddighet og har oversikt over alle pushes og </w:t>
-            </w:r>
-            <w:proofErr w:type="spellStart"/>
-            <w:r>
-              <w:rPr>
-                <w:rFonts w:asciiTheme="majorHAnsi" w:hAnsiTheme="majorHAnsi"/>
-                <w:sz w:val="24"/>
-                <w:szCs w:val="24"/>
-              </w:rPr>
-              <w:t>merges</w:t>
-            </w:r>
-            <w:proofErr w:type="spellEnd"/>
-            <w:r>
-              <w:rPr>
-                <w:rFonts w:asciiTheme="majorHAnsi" w:hAnsiTheme="majorHAnsi"/>
-                <w:sz w:val="24"/>
-                <w:szCs w:val="24"/>
-              </w:rPr>
-              <w:t xml:space="preserve"> for å forhindre unntak eller tap av data. </w:t>
+              <w:t xml:space="preserve"> ved bruk av GIT, sørger for ryddighet og har oversikt over alle pushes og merges for å forhindre unntak eller tap av data. </w:t>
             </w:r>
           </w:p>
         </w:tc>
@@ -2408,25 +2351,7 @@
                 <w:sz w:val="24"/>
                 <w:szCs w:val="24"/>
               </w:rPr>
-              <w:t xml:space="preserve">Overordnet ansvar for designprosessen, </w:t>
-            </w:r>
-            <w:proofErr w:type="spellStart"/>
-            <w:r>
-              <w:rPr>
-                <w:rFonts w:asciiTheme="majorHAnsi" w:hAnsiTheme="majorHAnsi"/>
-                <w:sz w:val="24"/>
-                <w:szCs w:val="24"/>
-              </w:rPr>
-              <w:t>wireframes</w:t>
-            </w:r>
-            <w:proofErr w:type="spellEnd"/>
-            <w:r>
-              <w:rPr>
-                <w:rFonts w:asciiTheme="majorHAnsi" w:hAnsiTheme="majorHAnsi"/>
-                <w:sz w:val="24"/>
-                <w:szCs w:val="24"/>
-              </w:rPr>
-              <w:t xml:space="preserve"> og delegerer oppgaver for dette. </w:t>
+              <w:t xml:space="preserve">Overordnet ansvar for designprosessen, wireframes og delegerer oppgaver for dette. </w:t>
             </w:r>
           </w:p>
         </w:tc>
@@ -2554,23 +2479,13 @@
                 <w:szCs w:val="24"/>
               </w:rPr>
             </w:pPr>
-            <w:proofErr w:type="spellStart"/>
             <w:r>
               <w:rPr>
                 <w:rFonts w:asciiTheme="majorHAnsi" w:hAnsiTheme="majorHAnsi"/>
                 <w:sz w:val="24"/>
                 <w:szCs w:val="24"/>
               </w:rPr>
-              <w:t>Amrit</w:t>
-            </w:r>
-            <w:proofErr w:type="spellEnd"/>
-            <w:r>
-              <w:rPr>
-                <w:rFonts w:asciiTheme="majorHAnsi" w:hAnsiTheme="majorHAnsi"/>
-                <w:sz w:val="24"/>
-                <w:szCs w:val="24"/>
-              </w:rPr>
-              <w:t xml:space="preserve"> Singh</w:t>
+              <w:t>Amrit Singh</w:t>
             </w:r>
           </w:p>
         </w:tc>
@@ -2596,25 +2511,7 @@
                 <w:sz w:val="24"/>
                 <w:szCs w:val="24"/>
               </w:rPr>
-              <w:t xml:space="preserve">Overordnet ansvar for HTML/CSS kode og samarbeider med designansvarlig om </w:t>
-            </w:r>
-            <w:proofErr w:type="spellStart"/>
-            <w:r>
-              <w:rPr>
-                <w:rFonts w:asciiTheme="majorHAnsi" w:hAnsiTheme="majorHAnsi"/>
-                <w:sz w:val="24"/>
-                <w:szCs w:val="24"/>
-              </w:rPr>
-              <w:t>oppbyggning</w:t>
-            </w:r>
-            <w:proofErr w:type="spellEnd"/>
-            <w:r>
-              <w:rPr>
-                <w:rFonts w:asciiTheme="majorHAnsi" w:hAnsiTheme="majorHAnsi"/>
-                <w:sz w:val="24"/>
-                <w:szCs w:val="24"/>
-              </w:rPr>
-              <w:t xml:space="preserve"> (CSS).</w:t>
+              <w:t>Overordnet ansvar for HTML/CSS kode og samarbeider med designansvarlig om oppbyggning (CSS).</w:t>
             </w:r>
           </w:p>
         </w:tc>
@@ -2692,7 +2589,7 @@
     </w:p>
     <w:p>
       <w:pPr>
-        <w:pStyle w:val="ListParagraph"/>
+        <w:pStyle w:val="Listeavsnitt"/>
         <w:numPr>
           <w:ilvl w:val="0"/>
           <w:numId w:val="22"/>
@@ -2720,7 +2617,7 @@
     </w:p>
     <w:p>
       <w:pPr>
-        <w:pStyle w:val="ListParagraph"/>
+        <w:pStyle w:val="Listeavsnitt"/>
         <w:tabs>
           <w:tab w:val="left" w:pos="1700"/>
         </w:tabs>
@@ -2742,7 +2639,7 @@
     </w:p>
     <w:p>
       <w:pPr>
-        <w:pStyle w:val="ListParagraph"/>
+        <w:pStyle w:val="Listeavsnitt"/>
         <w:numPr>
           <w:ilvl w:val="0"/>
           <w:numId w:val="22"/>
@@ -2770,7 +2667,7 @@
     </w:p>
     <w:p>
       <w:pPr>
-        <w:pStyle w:val="ListParagraph"/>
+        <w:pStyle w:val="Listeavsnitt"/>
         <w:tabs>
           <w:tab w:val="left" w:pos="1700"/>
         </w:tabs>
@@ -2793,7 +2690,7 @@
     </w:p>
     <w:p>
       <w:pPr>
-        <w:pStyle w:val="ListParagraph"/>
+        <w:pStyle w:val="Listeavsnitt"/>
         <w:numPr>
           <w:ilvl w:val="0"/>
           <w:numId w:val="22"/>
@@ -2967,97 +2864,7 @@
           <w:sz w:val="24"/>
           <w:szCs w:val="24"/>
         </w:rPr>
-        <w:t xml:space="preserve">Vi bruker </w:t>
-      </w:r>
-      <w:proofErr w:type="spellStart"/>
-      <w:r>
-        <w:rPr>
-          <w:rFonts w:asciiTheme="majorHAnsi" w:hAnsiTheme="majorHAnsi"/>
-          <w:sz w:val="24"/>
-          <w:szCs w:val="24"/>
-        </w:rPr>
-        <w:t>GitHub</w:t>
-      </w:r>
-      <w:proofErr w:type="spellEnd"/>
-      <w:r>
-        <w:rPr>
-          <w:rFonts w:asciiTheme="majorHAnsi" w:hAnsiTheme="majorHAnsi"/>
-          <w:sz w:val="24"/>
-          <w:szCs w:val="24"/>
-        </w:rPr>
-        <w:t xml:space="preserve"> for vår organisering av dokumenter. I </w:t>
-      </w:r>
-      <w:proofErr w:type="spellStart"/>
-      <w:r>
-        <w:rPr>
-          <w:rFonts w:asciiTheme="majorHAnsi" w:hAnsiTheme="majorHAnsi"/>
-          <w:sz w:val="24"/>
-          <w:szCs w:val="24"/>
-        </w:rPr>
-        <w:t>GitHub</w:t>
-      </w:r>
-      <w:proofErr w:type="spellEnd"/>
-      <w:r>
-        <w:rPr>
-          <w:rFonts w:asciiTheme="majorHAnsi" w:hAnsiTheme="majorHAnsi"/>
-          <w:sz w:val="24"/>
-          <w:szCs w:val="24"/>
-        </w:rPr>
-        <w:t xml:space="preserve"> har vi delt det opp i </w:t>
-      </w:r>
-      <w:proofErr w:type="spellStart"/>
-      <w:r>
-        <w:rPr>
-          <w:rFonts w:asciiTheme="majorHAnsi" w:hAnsiTheme="majorHAnsi"/>
-          <w:sz w:val="24"/>
-          <w:szCs w:val="24"/>
-        </w:rPr>
-        <w:t>branches</w:t>
-      </w:r>
-      <w:proofErr w:type="spellEnd"/>
-      <w:r>
-        <w:rPr>
-          <w:rFonts w:asciiTheme="majorHAnsi" w:hAnsiTheme="majorHAnsi"/>
-          <w:sz w:val="24"/>
-          <w:szCs w:val="24"/>
-        </w:rPr>
-        <w:t xml:space="preserve"> slik at vi kan jobbe hver for oss upåvirket av de andre dokumentene og andre endringer. Når vi er ferdig med endringene eller oppdateringene av et dokument blir det lagt sammen med resten av prosjektet igjen. Å bruke </w:t>
-      </w:r>
-      <w:proofErr w:type="spellStart"/>
-      <w:r>
-        <w:rPr>
-          <w:rFonts w:asciiTheme="majorHAnsi" w:hAnsiTheme="majorHAnsi"/>
-          <w:sz w:val="24"/>
-          <w:szCs w:val="24"/>
-        </w:rPr>
-        <w:t>GitHub</w:t>
-      </w:r>
-      <w:proofErr w:type="spellEnd"/>
-      <w:r>
-        <w:rPr>
-          <w:rFonts w:asciiTheme="majorHAnsi" w:hAnsiTheme="majorHAnsi"/>
-          <w:sz w:val="24"/>
-          <w:szCs w:val="24"/>
-        </w:rPr>
-        <w:t xml:space="preserve"> gir oss fordeler som at vi alltid har en </w:t>
-      </w:r>
-      <w:proofErr w:type="spellStart"/>
-      <w:r>
-        <w:rPr>
-          <w:rFonts w:asciiTheme="majorHAnsi" w:hAnsiTheme="majorHAnsi"/>
-          <w:sz w:val="24"/>
-          <w:szCs w:val="24"/>
-        </w:rPr>
-        <w:t>backup</w:t>
-      </w:r>
-      <w:proofErr w:type="spellEnd"/>
-      <w:r>
-        <w:rPr>
-          <w:rFonts w:asciiTheme="majorHAnsi" w:hAnsiTheme="majorHAnsi"/>
-          <w:sz w:val="24"/>
-          <w:szCs w:val="24"/>
-        </w:rPr>
-        <w:t xml:space="preserve"> liggende og at alle i prosjektet</w:t>
+        <w:t>Vi bruker GitHub for vår organisering av dokumenter. I GitHub har vi delt det opp i branches slik at vi kan jobbe hver for oss upåvirket av de andre dokumentene og andre endringer. Når vi er ferdig med endringene eller oppdateringene av et dokument blir det lagt sammen med resten av prosjektet igjen. Å bruke GitHub gir oss fordeler som at vi alltid har en backup liggende og at alle i prosjektet</w:t>
       </w:r>
       <w:r>
         <w:rPr>
@@ -3088,14 +2895,12 @@
           <w:szCs w:val="24"/>
         </w:rPr>
       </w:pPr>
-      <w:bookmarkStart w:id="0" w:name="_GoBack"/>
       <w:r>
         <w:rPr>
           <w:rFonts w:asciiTheme="majorHAnsi" w:hAnsiTheme="majorHAnsi"/>
           <w:noProof/>
           <w:sz w:val="24"/>
           <w:szCs w:val="24"/>
-          <w:lang w:val="en-US" w:eastAsia="en-US"/>
         </w:rPr>
         <w:drawing>
           <wp:inline distT="0" distB="0" distL="0" distR="0" wp14:anchorId="5D170952" wp14:editId="09ADF6AA">
@@ -3113,7 +2918,7 @@
                     <pic:cNvPicPr/>
                   </pic:nvPicPr>
                   <pic:blipFill>
-                    <a:blip r:embed="rId9">
+                    <a:blip r:embed="rId8">
                       <a:extLst>
                         <a:ext uri="{28A0092B-C50C-407E-A947-70E740481C1C}">
                           <a14:useLocalDpi xmlns:a14="http://schemas.microsoft.com/office/drawing/2010/main" val="0"/>
@@ -3139,7 +2944,6 @@
           </wp:inline>
         </w:drawing>
       </w:r>
-      <w:bookmarkEnd w:id="0"/>
     </w:p>
     <w:p>
       <w:pPr>
@@ -3153,7 +2957,7 @@
     </w:p>
     <w:p>
       <w:pPr>
-        <w:pStyle w:val="Heading2"/>
+        <w:pStyle w:val="Overskrift2"/>
         <w:numPr>
           <w:ilvl w:val="0"/>
           <w:numId w:val="21"/>
@@ -3171,7 +2975,7 @@
     </w:p>
     <w:p>
       <w:pPr>
-        <w:pStyle w:val="Heading2"/>
+        <w:pStyle w:val="Overskrift2"/>
         <w:numPr>
           <w:ilvl w:val="1"/>
           <w:numId w:val="21"/>
@@ -3216,7 +3020,6 @@
           <w:szCs w:val="24"/>
         </w:rPr>
       </w:pPr>
-      <w:proofErr w:type="spellStart"/>
       <w:r>
         <w:rPr>
           <w:rFonts w:asciiTheme="majorHAnsi" w:hAnsiTheme="majorHAnsi"/>
@@ -3224,9 +3027,26 @@
           <w:sz w:val="24"/>
           <w:szCs w:val="24"/>
         </w:rPr>
-        <w:t>Use</w:t>
-      </w:r>
-      <w:proofErr w:type="spellEnd"/>
+        <w:t>Use Case</w:t>
+      </w:r>
+      <w:r>
+        <w:rPr>
+          <w:rFonts w:asciiTheme="majorHAnsi" w:hAnsiTheme="majorHAnsi"/>
+          <w:sz w:val="24"/>
+          <w:szCs w:val="24"/>
+        </w:rPr>
+        <w:t>: Registrere workshop</w:t>
+      </w:r>
+    </w:p>
+    <w:p>
+      <w:pPr>
+        <w:spacing w:line="360" w:lineRule="auto"/>
+        <w:rPr>
+          <w:rFonts w:asciiTheme="majorHAnsi" w:hAnsiTheme="majorHAnsi"/>
+          <w:sz w:val="24"/>
+          <w:szCs w:val="24"/>
+        </w:rPr>
+      </w:pPr>
       <w:r>
         <w:rPr>
           <w:rFonts w:asciiTheme="majorHAnsi" w:hAnsiTheme="majorHAnsi"/>
@@ -3234,15 +3054,15 @@
           <w:sz w:val="24"/>
           <w:szCs w:val="24"/>
         </w:rPr>
-        <w:t xml:space="preserve"> Case</w:t>
-      </w:r>
-      <w:r>
-        <w:rPr>
-          <w:rFonts w:asciiTheme="majorHAnsi" w:hAnsiTheme="majorHAnsi"/>
-          <w:sz w:val="24"/>
-          <w:szCs w:val="24"/>
-        </w:rPr>
-        <w:t>: Registrere workshop</w:t>
+        <w:t>Primæraktør</w:t>
+      </w:r>
+      <w:r>
+        <w:rPr>
+          <w:rFonts w:asciiTheme="majorHAnsi" w:hAnsiTheme="majorHAnsi"/>
+          <w:sz w:val="24"/>
+          <w:szCs w:val="24"/>
+        </w:rPr>
+        <w:t>: Elev</w:t>
       </w:r>
     </w:p>
     <w:p>
@@ -3261,15 +3081,15 @@
           <w:sz w:val="24"/>
           <w:szCs w:val="24"/>
         </w:rPr>
-        <w:t>Primæraktør</w:t>
-      </w:r>
-      <w:r>
-        <w:rPr>
-          <w:rFonts w:asciiTheme="majorHAnsi" w:hAnsiTheme="majorHAnsi"/>
-          <w:sz w:val="24"/>
-          <w:szCs w:val="24"/>
-        </w:rPr>
-        <w:t>: Elev</w:t>
+        <w:t>Beskrivelse</w:t>
+      </w:r>
+      <w:r>
+        <w:rPr>
+          <w:rFonts w:asciiTheme="majorHAnsi" w:hAnsiTheme="majorHAnsi"/>
+          <w:sz w:val="24"/>
+          <w:szCs w:val="24"/>
+        </w:rPr>
+        <w:t xml:space="preserve">: Elev registrerer workshop på websiden og publiserer slik at andre kan melde seg på. </w:t>
       </w:r>
     </w:p>
     <w:p>
@@ -3288,37 +3108,8 @@
           <w:sz w:val="24"/>
           <w:szCs w:val="24"/>
         </w:rPr>
-        <w:t>Beskrivelse</w:t>
-      </w:r>
-      <w:r>
-        <w:rPr>
-          <w:rFonts w:asciiTheme="majorHAnsi" w:hAnsiTheme="majorHAnsi"/>
-          <w:sz w:val="24"/>
-          <w:szCs w:val="24"/>
-        </w:rPr>
-        <w:t xml:space="preserve">: Elev registrerer workshop på websiden og publiserer slik at andre kan melde seg på. </w:t>
-      </w:r>
-    </w:p>
-    <w:p>
-      <w:pPr>
-        <w:spacing w:line="360" w:lineRule="auto"/>
-        <w:rPr>
-          <w:rFonts w:asciiTheme="majorHAnsi" w:hAnsiTheme="majorHAnsi"/>
-          <w:sz w:val="24"/>
-          <w:szCs w:val="24"/>
-        </w:rPr>
-      </w:pPr>
-      <w:proofErr w:type="spellStart"/>
-      <w:r>
-        <w:rPr>
-          <w:rFonts w:asciiTheme="majorHAnsi" w:hAnsiTheme="majorHAnsi"/>
-          <w:b/>
-          <w:sz w:val="24"/>
-          <w:szCs w:val="24"/>
-        </w:rPr>
         <w:t>Forbetingelse</w:t>
       </w:r>
-      <w:proofErr w:type="spellEnd"/>
       <w:r>
         <w:rPr>
           <w:rFonts w:asciiTheme="majorHAnsi" w:hAnsiTheme="majorHAnsi"/>
@@ -3479,7 +3270,6 @@
           <w:szCs w:val="24"/>
         </w:rPr>
       </w:pPr>
-      <w:proofErr w:type="spellStart"/>
       <w:r>
         <w:rPr>
           <w:rFonts w:asciiTheme="majorHAnsi" w:hAnsiTheme="majorHAnsi"/>
@@ -3489,7 +3279,6 @@
         </w:rPr>
         <w:t>Etterbetingelse</w:t>
       </w:r>
-      <w:proofErr w:type="spellEnd"/>
       <w:r>
         <w:rPr>
           <w:rFonts w:asciiTheme="majorHAnsi" w:hAnsiTheme="majorHAnsi"/>
@@ -3550,7 +3339,6 @@
           <w:noProof/>
           <w:sz w:val="24"/>
           <w:szCs w:val="24"/>
-          <w:lang w:val="en-US" w:eastAsia="en-US"/>
         </w:rPr>
         <w:drawing>
           <wp:inline distT="0" distB="0" distL="0" distR="0" wp14:anchorId="2BF8B82C" wp14:editId="7FBE49D2">
@@ -3568,7 +3356,7 @@
                     <pic:cNvPicPr/>
                   </pic:nvPicPr>
                   <pic:blipFill>
-                    <a:blip r:embed="rId10">
+                    <a:blip r:embed="rId9">
                       <a:extLst>
                         <a:ext uri="{28A0092B-C50C-407E-A947-70E740481C1C}">
                           <a14:useLocalDpi xmlns:a14="http://schemas.microsoft.com/office/drawing/2010/main" val="0"/>
@@ -3618,25 +3406,7 @@
           <w:sz w:val="24"/>
           <w:szCs w:val="24"/>
         </w:rPr>
-        <w:t xml:space="preserve">t vårt med </w:t>
-      </w:r>
-      <w:proofErr w:type="spellStart"/>
-      <w:r>
-        <w:rPr>
-          <w:rFonts w:asciiTheme="majorHAnsi" w:hAnsiTheme="majorHAnsi"/>
-          <w:sz w:val="24"/>
-          <w:szCs w:val="24"/>
-        </w:rPr>
-        <w:t>use</w:t>
-      </w:r>
-      <w:proofErr w:type="spellEnd"/>
-      <w:r>
-        <w:rPr>
-          <w:rFonts w:asciiTheme="majorHAnsi" w:hAnsiTheme="majorHAnsi"/>
-          <w:sz w:val="24"/>
-          <w:szCs w:val="24"/>
-        </w:rPr>
-        <w:t xml:space="preserve"> case valgte jeg ‘</w:t>
+        <w:t>t vårt med use case valgte jeg ‘</w:t>
       </w:r>
       <w:r>
         <w:rPr>
@@ -3692,43 +3462,7 @@
           <w:sz w:val="24"/>
           <w:szCs w:val="24"/>
         </w:rPr>
-        <w:t xml:space="preserve"> varianten vil fungere på samme måte, og dermed vil dette </w:t>
-      </w:r>
-      <w:proofErr w:type="spellStart"/>
-      <w:r>
-        <w:rPr>
-          <w:rFonts w:asciiTheme="majorHAnsi" w:hAnsiTheme="majorHAnsi"/>
-          <w:sz w:val="24"/>
-          <w:szCs w:val="24"/>
-        </w:rPr>
-        <w:t>use</w:t>
-      </w:r>
-      <w:proofErr w:type="spellEnd"/>
-      <w:r>
-        <w:rPr>
-          <w:rFonts w:asciiTheme="majorHAnsi" w:hAnsiTheme="majorHAnsi"/>
-          <w:sz w:val="24"/>
-          <w:szCs w:val="24"/>
-        </w:rPr>
-        <w:t xml:space="preserve"> </w:t>
-      </w:r>
-      <w:proofErr w:type="spellStart"/>
-      <w:r>
-        <w:rPr>
-          <w:rFonts w:asciiTheme="majorHAnsi" w:hAnsiTheme="majorHAnsi"/>
-          <w:sz w:val="24"/>
-          <w:szCs w:val="24"/>
-        </w:rPr>
-        <w:t>caset</w:t>
-      </w:r>
-      <w:proofErr w:type="spellEnd"/>
-      <w:r>
-        <w:rPr>
-          <w:rFonts w:asciiTheme="majorHAnsi" w:hAnsiTheme="majorHAnsi"/>
-          <w:sz w:val="24"/>
-          <w:szCs w:val="24"/>
-        </w:rPr>
-        <w:t xml:space="preserve"> være representerende for andre aspekter av webløsningen også. </w:t>
+        <w:t xml:space="preserve"> varianten vil fungere på samme måte, og dermed vil dette use caset være representerende for andre aspekter av webløsningen også. </w:t>
       </w:r>
     </w:p>
     <w:p>
@@ -3891,25 +3625,7 @@
           <w:sz w:val="24"/>
           <w:szCs w:val="24"/>
         </w:rPr>
-        <w:t xml:space="preserve">undersider generelle ting som ‘Hva er </w:t>
-      </w:r>
-      <w:proofErr w:type="spellStart"/>
-      <w:r>
-        <w:rPr>
-          <w:rFonts w:asciiTheme="majorHAnsi" w:hAnsiTheme="majorHAnsi"/>
-          <w:sz w:val="24"/>
-          <w:szCs w:val="24"/>
-        </w:rPr>
-        <w:t>woact</w:t>
-      </w:r>
-      <w:proofErr w:type="spellEnd"/>
-      <w:r>
-        <w:rPr>
-          <w:rFonts w:asciiTheme="majorHAnsi" w:hAnsiTheme="majorHAnsi"/>
-          <w:sz w:val="24"/>
-          <w:szCs w:val="24"/>
-        </w:rPr>
-        <w:t>?’, ‘Om oss’ og ‘</w:t>
+        <w:t>undersider generelle ting som ‘Hva er woact?’, ‘Om oss’ og ‘</w:t>
       </w:r>
       <w:r>
         <w:rPr>
@@ -3971,23 +3687,13 @@
           <w:szCs w:val="24"/>
         </w:rPr>
       </w:pPr>
-      <w:proofErr w:type="spellStart"/>
-      <w:r>
-        <w:rPr>
-          <w:rFonts w:asciiTheme="majorHAnsi" w:hAnsiTheme="majorHAnsi"/>
-          <w:sz w:val="24"/>
-          <w:szCs w:val="24"/>
-        </w:rPr>
-        <w:t>Headeren</w:t>
-      </w:r>
-      <w:proofErr w:type="spellEnd"/>
-      <w:r>
-        <w:rPr>
-          <w:rFonts w:asciiTheme="majorHAnsi" w:hAnsiTheme="majorHAnsi"/>
-          <w:sz w:val="24"/>
-          <w:szCs w:val="24"/>
-        </w:rPr>
-        <w:t xml:space="preserve"> fra forsiden skal føres videre til hver underside. Undersidene skal følge en rød tråd fra forsiden og derfor tar vi også med den formede knappen et sted på siden. I motsetning til forsiden vil undersidene bestå</w:t>
+      <w:r>
+        <w:rPr>
+          <w:rFonts w:asciiTheme="majorHAnsi" w:hAnsiTheme="majorHAnsi"/>
+          <w:sz w:val="24"/>
+          <w:szCs w:val="24"/>
+        </w:rPr>
+        <w:t>Headeren fra forsiden skal føres videre til hver underside. Undersidene skal følge en rød tråd fra forsiden og derfor tar vi også med den formede knappen et sted på siden. I motsetning til forsiden vil undersidene bestå</w:t>
       </w:r>
       <w:r>
         <w:rPr>
@@ -4096,25 +3802,7 @@
           <w:sz w:val="24"/>
           <w:szCs w:val="24"/>
         </w:rPr>
-        <w:t xml:space="preserve">Til å kode selve siden og dens utseende vil vi bruke HTML og CSS, mens vi </w:t>
-      </w:r>
-      <w:proofErr w:type="spellStart"/>
-      <w:r>
-        <w:rPr>
-          <w:rFonts w:asciiTheme="majorHAnsi" w:hAnsiTheme="majorHAnsi"/>
-          <w:sz w:val="24"/>
-          <w:szCs w:val="24"/>
-        </w:rPr>
-        <w:t>backend</w:t>
-      </w:r>
-      <w:proofErr w:type="spellEnd"/>
-      <w:r>
-        <w:rPr>
-          <w:rFonts w:asciiTheme="majorHAnsi" w:hAnsiTheme="majorHAnsi"/>
-          <w:sz w:val="24"/>
-          <w:szCs w:val="24"/>
-        </w:rPr>
-        <w:t xml:space="preserve"> vil bruke PHP for å ta i bruk en MySQL-database der ønsket funksjonalitet krever det.</w:t>
+        <w:t>Til å kode selve siden og dens utseende vil vi bruke HTML og CSS, mens vi backend vil bruke PHP for å ta i bruk en MySQL-database der ønsket funksjonalitet krever det.</w:t>
       </w:r>
     </w:p>
     <w:p>
@@ -4153,249 +3841,23 @@
           <w:szCs w:val="24"/>
         </w:rPr>
         <w:lastRenderedPageBreak/>
-        <w:t xml:space="preserve">Verktøy som vil brukes i kode-sammenheng er </w:t>
-      </w:r>
-      <w:proofErr w:type="spellStart"/>
-      <w:r>
-        <w:rPr>
-          <w:rFonts w:asciiTheme="majorHAnsi" w:hAnsiTheme="majorHAnsi"/>
-          <w:sz w:val="24"/>
-          <w:szCs w:val="24"/>
-        </w:rPr>
-        <w:t>Brackets</w:t>
-      </w:r>
-      <w:proofErr w:type="spellEnd"/>
-      <w:r>
-        <w:rPr>
-          <w:rFonts w:asciiTheme="majorHAnsi" w:hAnsiTheme="majorHAnsi"/>
-          <w:sz w:val="24"/>
-          <w:szCs w:val="24"/>
-        </w:rPr>
-        <w:t xml:space="preserve"> og Sublime (teksteditorer laget spesifikt for koding). For å laste opp til </w:t>
-      </w:r>
-      <w:proofErr w:type="spellStart"/>
-      <w:r>
-        <w:rPr>
-          <w:rFonts w:asciiTheme="majorHAnsi" w:hAnsiTheme="majorHAnsi"/>
-          <w:sz w:val="24"/>
-          <w:szCs w:val="24"/>
-        </w:rPr>
-        <w:t>webhost</w:t>
-      </w:r>
-      <w:proofErr w:type="spellEnd"/>
-      <w:r>
-        <w:rPr>
-          <w:rFonts w:asciiTheme="majorHAnsi" w:hAnsiTheme="majorHAnsi"/>
-          <w:sz w:val="24"/>
-          <w:szCs w:val="24"/>
-        </w:rPr>
-        <w:t xml:space="preserve"> vil vi bruke enten </w:t>
-      </w:r>
-      <w:proofErr w:type="spellStart"/>
-      <w:r>
-        <w:rPr>
-          <w:rFonts w:asciiTheme="majorHAnsi" w:hAnsiTheme="majorHAnsi"/>
-          <w:sz w:val="24"/>
-          <w:szCs w:val="24"/>
-        </w:rPr>
-        <w:t>SmartFTP</w:t>
-      </w:r>
-      <w:proofErr w:type="spellEnd"/>
-      <w:r>
-        <w:rPr>
-          <w:rFonts w:asciiTheme="majorHAnsi" w:hAnsiTheme="majorHAnsi"/>
-          <w:sz w:val="24"/>
-          <w:szCs w:val="24"/>
-        </w:rPr>
-        <w:t xml:space="preserve">, eller integrert FTP-tjeneste hos </w:t>
-      </w:r>
-      <w:proofErr w:type="spellStart"/>
-      <w:r>
-        <w:rPr>
-          <w:rFonts w:asciiTheme="majorHAnsi" w:hAnsiTheme="majorHAnsi"/>
-          <w:sz w:val="24"/>
-          <w:szCs w:val="24"/>
-        </w:rPr>
-        <w:t>webhost</w:t>
-      </w:r>
-      <w:proofErr w:type="spellEnd"/>
-      <w:r>
-        <w:rPr>
-          <w:rFonts w:asciiTheme="majorHAnsi" w:hAnsiTheme="majorHAnsi"/>
-          <w:sz w:val="24"/>
-          <w:szCs w:val="24"/>
-        </w:rPr>
-        <w:t xml:space="preserve">(000webhost.com). </w:t>
-      </w:r>
-      <w:proofErr w:type="spellStart"/>
-      <w:r>
-        <w:rPr>
-          <w:rFonts w:asciiTheme="majorHAnsi" w:hAnsiTheme="majorHAnsi"/>
-          <w:sz w:val="24"/>
-          <w:szCs w:val="24"/>
-        </w:rPr>
-        <w:t>Git</w:t>
-      </w:r>
-      <w:proofErr w:type="spellEnd"/>
-      <w:r>
-        <w:rPr>
-          <w:rFonts w:asciiTheme="majorHAnsi" w:hAnsiTheme="majorHAnsi"/>
-          <w:sz w:val="24"/>
-          <w:szCs w:val="24"/>
-        </w:rPr>
-        <w:t xml:space="preserve"> vil brukes til versjonshåndtering med en </w:t>
-      </w:r>
-      <w:proofErr w:type="spellStart"/>
-      <w:r>
-        <w:rPr>
-          <w:rFonts w:asciiTheme="majorHAnsi" w:hAnsiTheme="majorHAnsi"/>
-          <w:sz w:val="24"/>
-          <w:szCs w:val="24"/>
-        </w:rPr>
-        <w:t>remote</w:t>
-      </w:r>
-      <w:proofErr w:type="spellEnd"/>
-      <w:r>
-        <w:rPr>
-          <w:rFonts w:asciiTheme="majorHAnsi" w:hAnsiTheme="majorHAnsi"/>
-          <w:sz w:val="24"/>
-          <w:szCs w:val="24"/>
-        </w:rPr>
-        <w:t xml:space="preserve"> </w:t>
-      </w:r>
-      <w:proofErr w:type="spellStart"/>
-      <w:r>
-        <w:rPr>
-          <w:rFonts w:asciiTheme="majorHAnsi" w:hAnsiTheme="majorHAnsi"/>
-          <w:sz w:val="24"/>
-          <w:szCs w:val="24"/>
-        </w:rPr>
-        <w:t>repository</w:t>
-      </w:r>
-      <w:proofErr w:type="spellEnd"/>
-      <w:r>
-        <w:rPr>
-          <w:rFonts w:asciiTheme="majorHAnsi" w:hAnsiTheme="majorHAnsi"/>
-          <w:sz w:val="24"/>
-          <w:szCs w:val="24"/>
-        </w:rPr>
-        <w:t xml:space="preserve"> opprettet på github.com. Adobe Photoshop og </w:t>
-      </w:r>
-      <w:proofErr w:type="spellStart"/>
-      <w:r>
-        <w:rPr>
-          <w:rFonts w:asciiTheme="majorHAnsi" w:hAnsiTheme="majorHAnsi"/>
-          <w:sz w:val="24"/>
-          <w:szCs w:val="24"/>
-        </w:rPr>
-        <w:t>Inkscape</w:t>
-      </w:r>
-      <w:proofErr w:type="spellEnd"/>
-      <w:r>
-        <w:rPr>
-          <w:rFonts w:asciiTheme="majorHAnsi" w:hAnsiTheme="majorHAnsi"/>
-          <w:sz w:val="24"/>
-          <w:szCs w:val="24"/>
-        </w:rPr>
-        <w:t xml:space="preserve"> vil brukes til å redigere/opprette bilder og/eller vektorer etter behov. XAMPP/MAMP vil tas i bruk for å opprette lokalt rammeverk for å kode/</w:t>
-      </w:r>
-      <w:proofErr w:type="spellStart"/>
-      <w:r>
-        <w:rPr>
-          <w:rFonts w:asciiTheme="majorHAnsi" w:hAnsiTheme="majorHAnsi"/>
-          <w:sz w:val="24"/>
-          <w:szCs w:val="24"/>
-        </w:rPr>
-        <w:t>teste</w:t>
-      </w:r>
-      <w:proofErr w:type="spellEnd"/>
-      <w:r>
-        <w:rPr>
-          <w:rFonts w:asciiTheme="majorHAnsi" w:hAnsiTheme="majorHAnsi"/>
-          <w:sz w:val="24"/>
-          <w:szCs w:val="24"/>
-        </w:rPr>
-        <w:t xml:space="preserve"> </w:t>
-      </w:r>
-      <w:proofErr w:type="spellStart"/>
-      <w:r>
-        <w:rPr>
-          <w:rFonts w:asciiTheme="majorHAnsi" w:hAnsiTheme="majorHAnsi"/>
-          <w:sz w:val="24"/>
-          <w:szCs w:val="24"/>
-        </w:rPr>
-        <w:t>php</w:t>
-      </w:r>
-      <w:proofErr w:type="spellEnd"/>
-      <w:r>
-        <w:rPr>
-          <w:rFonts w:asciiTheme="majorHAnsi" w:hAnsiTheme="majorHAnsi"/>
-          <w:sz w:val="24"/>
-          <w:szCs w:val="24"/>
-        </w:rPr>
-        <w:t>.</w:t>
-      </w:r>
-      <w:r>
-        <w:rPr>
-          <w:rFonts w:asciiTheme="majorHAnsi" w:hAnsiTheme="majorHAnsi"/>
-          <w:sz w:val="24"/>
-          <w:szCs w:val="24"/>
-        </w:rPr>
-        <w:t xml:space="preserve"> I tillegg til disse bruker vi Word og Excel for å dokumentere prosjektet, og diverse nettlesere for å </w:t>
-      </w:r>
-      <w:proofErr w:type="spellStart"/>
-      <w:r>
-        <w:rPr>
-          <w:rFonts w:asciiTheme="majorHAnsi" w:hAnsiTheme="majorHAnsi"/>
-          <w:sz w:val="24"/>
-          <w:szCs w:val="24"/>
-        </w:rPr>
-        <w:t>teste</w:t>
-      </w:r>
-      <w:proofErr w:type="spellEnd"/>
-      <w:r>
-        <w:rPr>
-          <w:rFonts w:asciiTheme="majorHAnsi" w:hAnsiTheme="majorHAnsi"/>
-          <w:sz w:val="24"/>
-          <w:szCs w:val="24"/>
-        </w:rPr>
-        <w:t xml:space="preserve">/se på løsningen vår underveis (Safari, </w:t>
-      </w:r>
-      <w:proofErr w:type="spellStart"/>
-      <w:r>
-        <w:rPr>
-          <w:rFonts w:asciiTheme="majorHAnsi" w:hAnsiTheme="majorHAnsi"/>
-          <w:sz w:val="24"/>
-          <w:szCs w:val="24"/>
-        </w:rPr>
-        <w:t>chrome</w:t>
-      </w:r>
-      <w:proofErr w:type="spellEnd"/>
-      <w:r>
-        <w:rPr>
-          <w:rFonts w:asciiTheme="majorHAnsi" w:hAnsiTheme="majorHAnsi"/>
-          <w:sz w:val="24"/>
-          <w:szCs w:val="24"/>
-        </w:rPr>
-        <w:t xml:space="preserve">, </w:t>
-      </w:r>
-      <w:proofErr w:type="spellStart"/>
-      <w:r>
-        <w:rPr>
-          <w:rFonts w:asciiTheme="majorHAnsi" w:hAnsiTheme="majorHAnsi"/>
-          <w:sz w:val="24"/>
-          <w:szCs w:val="24"/>
-        </w:rPr>
-        <w:t>firefox</w:t>
-      </w:r>
-      <w:proofErr w:type="spellEnd"/>
-      <w:r>
-        <w:rPr>
-          <w:rFonts w:asciiTheme="majorHAnsi" w:hAnsiTheme="majorHAnsi"/>
-          <w:sz w:val="24"/>
-          <w:szCs w:val="24"/>
-        </w:rPr>
-        <w:t>).</w:t>
+        <w:t>Verktøy som vil brukes i kode-sammenheng er Brackets og Sublime (teksteditorer laget spesifikt for koding). For å laste opp til webhost vil vi bruke enten SmartFTP</w:t>
+      </w:r>
+      <w:r>
+        <w:rPr>
+          <w:rFonts w:asciiTheme="majorHAnsi" w:hAnsiTheme="majorHAnsi"/>
+          <w:sz w:val="24"/>
+          <w:szCs w:val="24"/>
+        </w:rPr>
+        <w:t>, eller integrert FTP-tjeneste hos webhost(000webhost.com). Git vil brukes til versjonshåndtering med en remote repository opprettet på github.com. Adobe Photoshop og Inkscape vil brukes til å redigere/opprette bilder og/eller vektorer etter behov. XAMPP/MAMP vil tas i bruk for å opprette lokalt rammeverk for å kode/teste php.</w:t>
+      </w:r>
+      <w:r>
+        <w:rPr>
+          <w:rFonts w:asciiTheme="majorHAnsi" w:hAnsiTheme="majorHAnsi"/>
+          <w:sz w:val="24"/>
+          <w:szCs w:val="24"/>
+        </w:rPr>
+        <w:t xml:space="preserve"> I tillegg til disse bruker vi Word og Excel for å dokumentere prosjektet, og diverse nettlesere for å teste/se på løsningen vår underveis (Safari, chrome, firefox).</w:t>
       </w:r>
     </w:p>
     <w:p>
@@ -4428,7 +3890,7 @@
     </w:p>
     <w:p>
       <w:pPr>
-        <w:pStyle w:val="Heading2"/>
+        <w:pStyle w:val="Overskrift2"/>
         <w:numPr>
           <w:ilvl w:val="0"/>
           <w:numId w:val="21"/>
@@ -4446,7 +3908,7 @@
     </w:p>
     <w:p>
       <w:pPr>
-        <w:pStyle w:val="Heading2"/>
+        <w:pStyle w:val="Overskrift2"/>
         <w:numPr>
           <w:ilvl w:val="1"/>
           <w:numId w:val="21"/>
@@ -4455,33 +3917,11 @@
           <w:rFonts w:asciiTheme="majorHAnsi" w:hAnsiTheme="majorHAnsi" w:cstheme="majorHAnsi"/>
         </w:rPr>
       </w:pPr>
-      <w:proofErr w:type="spellStart"/>
       <w:r>
         <w:rPr>
           <w:rFonts w:asciiTheme="majorHAnsi" w:hAnsiTheme="majorHAnsi" w:cstheme="majorHAnsi"/>
         </w:rPr>
-        <w:t>Testcases</w:t>
-      </w:r>
-      <w:proofErr w:type="spellEnd"/>
-      <w:r>
-        <w:rPr>
-          <w:rFonts w:asciiTheme="majorHAnsi" w:hAnsiTheme="majorHAnsi" w:cstheme="majorHAnsi"/>
-        </w:rPr>
-        <w:t xml:space="preserve">, </w:t>
-      </w:r>
-      <w:proofErr w:type="spellStart"/>
-      <w:r>
-        <w:rPr>
-          <w:rFonts w:asciiTheme="majorHAnsi" w:hAnsiTheme="majorHAnsi" w:cstheme="majorHAnsi"/>
-        </w:rPr>
-        <w:t>usabilit</w:t>
-      </w:r>
-      <w:proofErr w:type="spellEnd"/>
-      <w:r>
-        <w:rPr>
-          <w:rFonts w:asciiTheme="majorHAnsi" w:hAnsiTheme="majorHAnsi" w:cstheme="majorHAnsi"/>
-        </w:rPr>
-        <w:t>, oppsett osv.</w:t>
+        <w:t>Testcases, usabilit, oppsett osv.</w:t>
       </w:r>
     </w:p>
     <w:p>
@@ -4506,7 +3946,7 @@
     </w:p>
     <w:p>
       <w:pPr>
-        <w:pStyle w:val="Heading2"/>
+        <w:pStyle w:val="Overskrift2"/>
         <w:rPr>
           <w:rFonts w:asciiTheme="majorHAnsi" w:hAnsiTheme="majorHAnsi" w:cstheme="majorHAnsi"/>
         </w:rPr>
@@ -4514,7 +3954,7 @@
     </w:p>
     <w:p>
       <w:pPr>
-        <w:pStyle w:val="Heading2"/>
+        <w:pStyle w:val="Overskrift2"/>
         <w:numPr>
           <w:ilvl w:val="0"/>
           <w:numId w:val="21"/>
@@ -4532,7 +3972,7 @@
     </w:p>
     <w:p>
       <w:pPr>
-        <w:pStyle w:val="Heading2"/>
+        <w:pStyle w:val="Overskrift2"/>
         <w:numPr>
           <w:ilvl w:val="1"/>
           <w:numId w:val="21"/>
@@ -4570,7 +4010,7 @@
     </w:p>
     <w:p>
       <w:pPr>
-        <w:pStyle w:val="Heading2"/>
+        <w:pStyle w:val="Overskrift2"/>
         <w:rPr>
           <w:rFonts w:asciiTheme="majorHAnsi" w:hAnsiTheme="majorHAnsi" w:cstheme="majorHAnsi"/>
         </w:rPr>
@@ -4578,7 +4018,7 @@
     </w:p>
     <w:p>
       <w:pPr>
-        <w:pStyle w:val="Heading2"/>
+        <w:pStyle w:val="Overskrift2"/>
         <w:numPr>
           <w:ilvl w:val="0"/>
           <w:numId w:val="21"/>
@@ -4596,7 +4036,7 @@
     </w:p>
     <w:p>
       <w:pPr>
-        <w:pStyle w:val="Heading2"/>
+        <w:pStyle w:val="Overskrift2"/>
         <w:numPr>
           <w:ilvl w:val="1"/>
           <w:numId w:val="21"/>
@@ -4634,7 +4074,7 @@
     </w:p>
     <w:p>
       <w:pPr>
-        <w:pStyle w:val="Heading2"/>
+        <w:pStyle w:val="Overskrift2"/>
         <w:rPr>
           <w:rFonts w:asciiTheme="majorHAnsi" w:hAnsiTheme="majorHAnsi" w:cstheme="majorHAnsi"/>
         </w:rPr>
@@ -4642,7 +4082,7 @@
     </w:p>
     <w:p>
       <w:pPr>
-        <w:pStyle w:val="Heading2"/>
+        <w:pStyle w:val="Overskrift2"/>
         <w:rPr>
           <w:rFonts w:asciiTheme="majorHAnsi" w:hAnsiTheme="majorHAnsi" w:cstheme="majorHAnsi"/>
         </w:rPr>
@@ -4650,7 +4090,7 @@
     </w:p>
     <w:p>
       <w:pPr>
-        <w:pStyle w:val="Heading2"/>
+        <w:pStyle w:val="Overskrift2"/>
         <w:rPr>
           <w:rFonts w:asciiTheme="majorHAnsi" w:hAnsiTheme="majorHAnsi" w:cstheme="majorHAnsi"/>
         </w:rPr>
@@ -4677,7 +4117,7 @@
           <w:szCs w:val="22"/>
         </w:rPr>
       </w:pPr>
-      <w:bookmarkStart w:id="1" w:name="_ENREF_1"/>
+      <w:bookmarkStart w:id="0" w:name="_ENREF_1"/>
     </w:p>
     <w:p>
       <w:pPr>
@@ -4729,7 +4169,7 @@
         </w:rPr>
         <w:t>, 2(1), pp.1-28.</w:t>
       </w:r>
-      <w:bookmarkEnd w:id="1"/>
+      <w:bookmarkEnd w:id="0"/>
     </w:p>
     <w:p>
       <w:pPr>
@@ -4741,7 +4181,7 @@
           <w:lang w:val="en-US"/>
         </w:rPr>
       </w:pPr>
-      <w:bookmarkStart w:id="2" w:name="_ENREF_2"/>
+      <w:bookmarkStart w:id="1" w:name="_ENREF_2"/>
     </w:p>
     <w:p>
       <w:pPr>
@@ -4784,7 +4224,7 @@
         </w:rPr>
         <w:t>: Wiley.</w:t>
       </w:r>
-      <w:bookmarkEnd w:id="2"/>
+      <w:bookmarkEnd w:id="1"/>
       <w:r>
         <w:rPr>
           <w:rFonts w:asciiTheme="majorHAnsi" w:hAnsiTheme="majorHAnsi" w:cstheme="minorHAnsi"/>
@@ -4819,7 +4259,7 @@
     </w:p>
     <w:p>
       <w:pPr>
-        <w:pStyle w:val="Heading2"/>
+        <w:pStyle w:val="Overskrift2"/>
         <w:rPr>
           <w:rFonts w:asciiTheme="majorHAnsi" w:hAnsiTheme="majorHAnsi" w:cstheme="majorHAnsi"/>
         </w:rPr>
@@ -4827,7 +4267,7 @@
     </w:p>
     <w:p>
       <w:pPr>
-        <w:pStyle w:val="Heading2"/>
+        <w:pStyle w:val="Overskrift2"/>
         <w:rPr>
           <w:rFonts w:asciiTheme="majorHAnsi" w:hAnsiTheme="majorHAnsi" w:cstheme="majorHAnsi"/>
         </w:rPr>
@@ -4841,7 +4281,7 @@
     </w:p>
     <w:p>
       <w:pPr>
-        <w:pStyle w:val="Heading5"/>
+        <w:pStyle w:val="Overskrift5"/>
         <w:rPr>
           <w:rFonts w:asciiTheme="majorHAnsi" w:hAnsiTheme="majorHAnsi" w:cstheme="majorHAnsi"/>
         </w:rPr>
@@ -4849,7 +4289,7 @@
     </w:p>
     <w:p>
       <w:pPr>
-        <w:pStyle w:val="Heading5"/>
+        <w:pStyle w:val="Overskrift5"/>
         <w:numPr>
           <w:ilvl w:val="0"/>
           <w:numId w:val="20"/>
@@ -4879,7 +4319,7 @@
     </w:p>
     <w:p>
       <w:pPr>
-        <w:pStyle w:val="Heading5"/>
+        <w:pStyle w:val="Overskrift5"/>
         <w:numPr>
           <w:ilvl w:val="0"/>
           <w:numId w:val="20"/>
@@ -4901,7 +4341,7 @@
     </w:p>
     <w:p>
       <w:pPr>
-        <w:pStyle w:val="Heading5"/>
+        <w:pStyle w:val="Overskrift5"/>
         <w:numPr>
           <w:ilvl w:val="0"/>
           <w:numId w:val="20"/>
@@ -4923,7 +4363,7 @@
     </w:p>
     <w:p>
       <w:pPr>
-        <w:pStyle w:val="ListParagraph"/>
+        <w:pStyle w:val="Listeavsnitt"/>
         <w:numPr>
           <w:ilvl w:val="0"/>
           <w:numId w:val="20"/>
@@ -4943,15 +4383,39 @@
         <w:t>Prosjektlogg</w:t>
       </w:r>
     </w:p>
+    <w:p>
+      <w:pPr>
+        <w:pStyle w:val="Listeavsnitt"/>
+        <w:numPr>
+          <w:ilvl w:val="0"/>
+          <w:numId w:val="20"/>
+        </w:numPr>
+        <w:rPr>
+          <w:rFonts w:asciiTheme="majorHAnsi" w:hAnsiTheme="majorHAnsi"/>
+          <w:sz w:val="24"/>
+          <w:szCs w:val="24"/>
+        </w:rPr>
+      </w:pPr>
+      <w:r>
+        <w:rPr>
+          <w:rFonts w:asciiTheme="majorHAnsi" w:hAnsiTheme="majorHAnsi"/>
+          <w:sz w:val="24"/>
+          <w:szCs w:val="24"/>
+        </w:rPr>
+        <w:t>Prototype-design(skisser/bilder)</w:t>
+      </w:r>
+      <w:bookmarkStart w:id="2" w:name="_GoBack"/>
+      <w:bookmarkEnd w:id="2"/>
+    </w:p>
     <w:p/>
     <w:p>
       <w:pPr>
-        <w:pStyle w:val="ListParagraph"/>
+        <w:pStyle w:val="Listeavsnitt"/>
       </w:pPr>
     </w:p>
     <w:p/>
     <w:sectPr>
-      <w:footerReference w:type="default" r:id="rId11"/>
+      <w:footerReference w:type="default" r:id="rId10"/>
       <w:pgSz w:w="11907" w:h="16840" w:code="9"/>
       <w:pgMar w:top="1134" w:right="1134" w:bottom="1276" w:left="1701" w:header="709" w:footer="709" w:gutter="0"/>
       <w:cols w:space="709"/>
@@ -4961,7 +4425,7 @@
 </file>
 
 <file path=word/endnotes.xml><?xml version="1.0" encoding="utf-8"?>
-<w:endnotes xmlns:wpc="http://schemas.microsoft.com/office/word/2010/wordprocessingCanvas" xmlns:mo="http://schemas.microsoft.com/office/mac/office/2008/main" xmlns:mc="http://schemas.openxmlformats.org/markup-compatibility/2006" xmlns:mv="urn:schemas-microsoft-com:mac:vml" xmlns:o="urn:schemas-microsoft-com:office:office" xmlns:r="http://schemas.openxmlformats.org/officeDocument/2006/relationships" xmlns:m="http://schemas.openxmlformats.org/officeDocument/2006/math" xmlns:v="urn:schemas-microsoft-com:vml" xmlns:wp14="http://schemas.microsoft.com/office/word/2010/wordprocessingDrawing" xmlns:wp="http://schemas.openxmlformats.org/drawingml/2006/wordprocessingDrawing" xmlns:w10="urn:schemas-microsoft-com:office:word" xmlns:w="http://schemas.openxmlformats.org/wordprocessingml/2006/main" xmlns:w14="http://schemas.microsoft.com/office/word/2010/wordml" xmlns:wpg="http://schemas.microsoft.com/office/word/2010/wordprocessingGroup" xmlns:wpi="http://schemas.microsoft.com/office/word/2010/wordprocessingInk" xmlns:wne="http://schemas.microsoft.com/office/word/2006/wordml" xmlns:wps="http://schemas.microsoft.com/office/word/2010/wordprocessingShape" mc:Ignorable="w14 wp14">
+<w:endnotes xmlns:wpc="http://schemas.microsoft.com/office/word/2010/wordprocessingCanvas" xmlns:cx="http://schemas.microsoft.com/office/drawing/2014/chartex" xmlns:cx1="http://schemas.microsoft.com/office/drawing/2015/9/8/chartex" xmlns:cx2="http://schemas.microsoft.com/office/drawing/2015/10/21/chartex" xmlns:mc="http://schemas.openxmlformats.org/markup-compatibility/2006" xmlns:o="urn:schemas-microsoft-com:office:office" xmlns:r="http://schemas.openxmlformats.org/officeDocument/2006/relationships" xmlns:m="http://schemas.openxmlformats.org/officeDocument/2006/math" xmlns:v="urn:schemas-microsoft-com:vml" xmlns:wp14="http://schemas.microsoft.com/office/word/2010/wordprocessingDrawing" xmlns:wp="http://schemas.openxmlformats.org/drawingml/2006/wordprocessingDrawing" xmlns:w10="urn:schemas-microsoft-com:office:word" xmlns:w="http://schemas.openxmlformats.org/wordprocessingml/2006/main" xmlns:w14="http://schemas.microsoft.com/office/word/2010/wordml" xmlns:w15="http://schemas.microsoft.com/office/word/2012/wordml" xmlns:w16se="http://schemas.microsoft.com/office/word/2015/wordml/symex" xmlns:wpg="http://schemas.microsoft.com/office/word/2010/wordprocessingGroup" xmlns:wpi="http://schemas.microsoft.com/office/word/2010/wordprocessingInk" xmlns:wne="http://schemas.microsoft.com/office/word/2006/wordml" xmlns:wps="http://schemas.microsoft.com/office/word/2010/wordprocessingShape" mc:Ignorable="w14 w15 w16se wp14">
   <w:endnote w:type="separator" w:id="-1">
     <w:p>
       <w:r>
@@ -4980,10 +4444,10 @@
 </file>
 
 <file path=word/footer1.xml><?xml version="1.0" encoding="utf-8"?>
-<w:ftr xmlns:wpc="http://schemas.microsoft.com/office/word/2010/wordprocessingCanvas" xmlns:mo="http://schemas.microsoft.com/office/mac/office/2008/main" xmlns:mc="http://schemas.openxmlformats.org/markup-compatibility/2006" xmlns:mv="urn:schemas-microsoft-com:mac:vml" xmlns:o="urn:schemas-microsoft-com:office:office" xmlns:r="http://schemas.openxmlformats.org/officeDocument/2006/relationships" xmlns:m="http://schemas.openxmlformats.org/officeDocument/2006/math" xmlns:v="urn:schemas-microsoft-com:vml" xmlns:wp14="http://schemas.microsoft.com/office/word/2010/wordprocessingDrawing" xmlns:wp="http://schemas.openxmlformats.org/drawingml/2006/wordprocessingDrawing" xmlns:w10="urn:schemas-microsoft-com:office:word" xmlns:w="http://schemas.openxmlformats.org/wordprocessingml/2006/main" xmlns:w14="http://schemas.microsoft.com/office/word/2010/wordml" xmlns:wpg="http://schemas.microsoft.com/office/word/2010/wordprocessingGroup" xmlns:wpi="http://schemas.microsoft.com/office/word/2010/wordprocessingInk" xmlns:wne="http://schemas.microsoft.com/office/word/2006/wordml" xmlns:wps="http://schemas.microsoft.com/office/word/2010/wordprocessingShape" mc:Ignorable="w14 wp14">
+<w:ftr xmlns:wpc="http://schemas.microsoft.com/office/word/2010/wordprocessingCanvas" xmlns:cx="http://schemas.microsoft.com/office/drawing/2014/chartex" xmlns:cx1="http://schemas.microsoft.com/office/drawing/2015/9/8/chartex" xmlns:cx2="http://schemas.microsoft.com/office/drawing/2015/10/21/chartex" xmlns:mc="http://schemas.openxmlformats.org/markup-compatibility/2006" xmlns:o="urn:schemas-microsoft-com:office:office" xmlns:r="http://schemas.openxmlformats.org/officeDocument/2006/relationships" xmlns:m="http://schemas.openxmlformats.org/officeDocument/2006/math" xmlns:v="urn:schemas-microsoft-com:vml" xmlns:wp14="http://schemas.microsoft.com/office/word/2010/wordprocessingDrawing" xmlns:wp="http://schemas.openxmlformats.org/drawingml/2006/wordprocessingDrawing" xmlns:w10="urn:schemas-microsoft-com:office:word" xmlns:w="http://schemas.openxmlformats.org/wordprocessingml/2006/main" xmlns:w14="http://schemas.microsoft.com/office/word/2010/wordml" xmlns:w15="http://schemas.microsoft.com/office/word/2012/wordml" xmlns:w16se="http://schemas.microsoft.com/office/word/2015/wordml/symex" xmlns:wpg="http://schemas.microsoft.com/office/word/2010/wordprocessingGroup" xmlns:wpi="http://schemas.microsoft.com/office/word/2010/wordprocessingInk" xmlns:wne="http://schemas.microsoft.com/office/word/2006/wordml" xmlns:wps="http://schemas.microsoft.com/office/word/2010/wordprocessingShape" mc:Ignorable="w14 w15 w16se wp14">
   <w:p>
     <w:pPr>
-      <w:pStyle w:val="Footer"/>
+      <w:pStyle w:val="Bunntekst"/>
       <w:jc w:val="center"/>
       <w:rPr>
         <w:rFonts w:asciiTheme="majorHAnsi" w:hAnsiTheme="majorHAnsi" w:cs="Arial"/>
@@ -5030,7 +4494,7 @@
         <w:rFonts w:asciiTheme="majorHAnsi" w:hAnsiTheme="majorHAnsi" w:cs="Arial"/>
         <w:noProof/>
       </w:rPr>
-      <w:t>6</w:t>
+      <w:t>7</w:t>
     </w:r>
     <w:r>
       <w:rPr>
@@ -5042,7 +4506,7 @@
   </w:p>
   <w:p>
     <w:pPr>
-      <w:pStyle w:val="Footer"/>
+      <w:pStyle w:val="Bunntekst"/>
       <w:rPr>
         <w:sz w:val="16"/>
         <w:szCs w:val="16"/>
@@ -5053,7 +4517,7 @@
 </file>
 
 <file path=word/footnotes.xml><?xml version="1.0" encoding="utf-8"?>
-<w:footnotes xmlns:wpc="http://schemas.microsoft.com/office/word/2010/wordprocessingCanvas" xmlns:mo="http://schemas.microsoft.com/office/mac/office/2008/main" xmlns:mc="http://schemas.openxmlformats.org/markup-compatibility/2006" xmlns:mv="urn:schemas-microsoft-com:mac:vml" xmlns:o="urn:schemas-microsoft-com:office:office" xmlns:r="http://schemas.openxmlformats.org/officeDocument/2006/relationships" xmlns:m="http://schemas.openxmlformats.org/officeDocument/2006/math" xmlns:v="urn:schemas-microsoft-com:vml" xmlns:wp14="http://schemas.microsoft.com/office/word/2010/wordprocessingDrawing" xmlns:wp="http://schemas.openxmlformats.org/drawingml/2006/wordprocessingDrawing" xmlns:w10="urn:schemas-microsoft-com:office:word" xmlns:w="http://schemas.openxmlformats.org/wordprocessingml/2006/main" xmlns:w14="http://schemas.microsoft.com/office/word/2010/wordml" xmlns:wpg="http://schemas.microsoft.com/office/word/2010/wordprocessingGroup" xmlns:wpi="http://schemas.microsoft.com/office/word/2010/wordprocessingInk" xmlns:wne="http://schemas.microsoft.com/office/word/2006/wordml" xmlns:wps="http://schemas.microsoft.com/office/word/2010/wordprocessingShape" mc:Ignorable="w14 wp14">
+<w:footnotes xmlns:wpc="http://schemas.microsoft.com/office/word/2010/wordprocessingCanvas" xmlns:cx="http://schemas.microsoft.com/office/drawing/2014/chartex" xmlns:cx1="http://schemas.microsoft.com/office/drawing/2015/9/8/chartex" xmlns:cx2="http://schemas.microsoft.com/office/drawing/2015/10/21/chartex" xmlns:mc="http://schemas.openxmlformats.org/markup-compatibility/2006" xmlns:o="urn:schemas-microsoft-com:office:office" xmlns:r="http://schemas.openxmlformats.org/officeDocument/2006/relationships" xmlns:m="http://schemas.openxmlformats.org/officeDocument/2006/math" xmlns:v="urn:schemas-microsoft-com:vml" xmlns:wp14="http://schemas.microsoft.com/office/word/2010/wordprocessingDrawing" xmlns:wp="http://schemas.openxmlformats.org/drawingml/2006/wordprocessingDrawing" xmlns:w10="urn:schemas-microsoft-com:office:word" xmlns:w="http://schemas.openxmlformats.org/wordprocessingml/2006/main" xmlns:w14="http://schemas.microsoft.com/office/word/2010/wordml" xmlns:w15="http://schemas.microsoft.com/office/word/2012/wordml" xmlns:w16se="http://schemas.microsoft.com/office/word/2015/wordml/symex" xmlns:wpg="http://schemas.microsoft.com/office/word/2010/wordprocessingGroup" xmlns:wpi="http://schemas.microsoft.com/office/word/2010/wordprocessingInk" xmlns:wne="http://schemas.microsoft.com/office/word/2006/wordml" xmlns:wps="http://schemas.microsoft.com/office/word/2010/wordprocessingShape" mc:Ignorable="w14 w15 w16se wp14">
   <w:footnote w:type="separator" w:id="-1">
     <w:p>
       <w:r>
@@ -5072,8 +4536,8 @@
 </file>
 
 <file path=word/numbering.xml><?xml version="1.0" encoding="utf-8"?>
-<w:numbering xmlns:wpc="http://schemas.microsoft.com/office/word/2010/wordprocessingCanvas" xmlns:mo="http://schemas.microsoft.com/office/mac/office/2008/main" xmlns:mc="http://schemas.openxmlformats.org/markup-compatibility/2006" xmlns:mv="urn:schemas-microsoft-com:mac:vml" xmlns:o="urn:schemas-microsoft-com:office:office" xmlns:r="http://schemas.openxmlformats.org/officeDocument/2006/relationships" xmlns:m="http://schemas.openxmlformats.org/officeDocument/2006/math" xmlns:v="urn:schemas-microsoft-com:vml" xmlns:wp14="http://schemas.microsoft.com/office/word/2010/wordprocessingDrawing" xmlns:wp="http://schemas.openxmlformats.org/drawingml/2006/wordprocessingDrawing" xmlns:w10="urn:schemas-microsoft-com:office:word" xmlns:w="http://schemas.openxmlformats.org/wordprocessingml/2006/main" xmlns:w14="http://schemas.microsoft.com/office/word/2010/wordml" xmlns:wpg="http://schemas.microsoft.com/office/word/2010/wordprocessingGroup" xmlns:wpi="http://schemas.microsoft.com/office/word/2010/wordprocessingInk" xmlns:wne="http://schemas.microsoft.com/office/word/2006/wordml" xmlns:wps="http://schemas.microsoft.com/office/word/2010/wordprocessingShape" mc:Ignorable="w14 wp14">
-  <w:abstractNum w:abstractNumId="0">
+<w:numbering xmlns:wpc="http://schemas.microsoft.com/office/word/2010/wordprocessingCanvas" xmlns:cx="http://schemas.microsoft.com/office/drawing/2014/chartex" xmlns:cx1="http://schemas.microsoft.com/office/drawing/2015/9/8/chartex" xmlns:cx2="http://schemas.microsoft.com/office/drawing/2015/10/21/chartex" xmlns:mc="http://schemas.openxmlformats.org/markup-compatibility/2006" xmlns:o="urn:schemas-microsoft-com:office:office" xmlns:r="http://schemas.openxmlformats.org/officeDocument/2006/relationships" xmlns:m="http://schemas.openxmlformats.org/officeDocument/2006/math" xmlns:v="urn:schemas-microsoft-com:vml" xmlns:wp14="http://schemas.microsoft.com/office/word/2010/wordprocessingDrawing" xmlns:wp="http://schemas.openxmlformats.org/drawingml/2006/wordprocessingDrawing" xmlns:w10="urn:schemas-microsoft-com:office:word" xmlns:w="http://schemas.openxmlformats.org/wordprocessingml/2006/main" xmlns:w14="http://schemas.microsoft.com/office/word/2010/wordml" xmlns:w15="http://schemas.microsoft.com/office/word/2012/wordml" xmlns:w16se="http://schemas.microsoft.com/office/word/2015/wordml/symex" xmlns:wpg="http://schemas.microsoft.com/office/word/2010/wordprocessingGroup" xmlns:wpi="http://schemas.microsoft.com/office/word/2010/wordprocessingInk" xmlns:wne="http://schemas.microsoft.com/office/word/2006/wordml" xmlns:wps="http://schemas.microsoft.com/office/word/2010/wordprocessingShape" mc:Ignorable="w14 w15 w16se wp14">
+  <w:abstractNum w:abstractNumId="0" w15:restartNumberingAfterBreak="0">
     <w:nsid w:val="FFFFFF7C"/>
     <w:multiLevelType w:val="singleLevel"/>
     <w:tmpl w:val="CD62CE86"/>
@@ -5090,7 +4554,7 @@
       </w:pPr>
     </w:lvl>
   </w:abstractNum>
-  <w:abstractNum w:abstractNumId="1">
+  <w:abstractNum w:abstractNumId="1" w15:restartNumberingAfterBreak="0">
     <w:nsid w:val="FFFFFF7D"/>
     <w:multiLevelType w:val="singleLevel"/>
     <w:tmpl w:val="2E2CA858"/>
@@ -5107,7 +4571,7 @@
       </w:pPr>
     </w:lvl>
   </w:abstractNum>
-  <w:abstractNum w:abstractNumId="2">
+  <w:abstractNum w:abstractNumId="2" w15:restartNumberingAfterBreak="0">
     <w:nsid w:val="FFFFFF7E"/>
     <w:multiLevelType w:val="singleLevel"/>
     <w:tmpl w:val="76D67F44"/>
@@ -5124,7 +4588,7 @@
       </w:pPr>
     </w:lvl>
   </w:abstractNum>
-  <w:abstractNum w:abstractNumId="3">
+  <w:abstractNum w:abstractNumId="3" w15:restartNumberingAfterBreak="0">
     <w:nsid w:val="FFFFFF7F"/>
     <w:multiLevelType w:val="singleLevel"/>
     <w:tmpl w:val="3470F5AC"/>
@@ -5141,7 +4605,7 @@
       </w:pPr>
     </w:lvl>
   </w:abstractNum>
-  <w:abstractNum w:abstractNumId="4">
+  <w:abstractNum w:abstractNumId="4" w15:restartNumberingAfterBreak="0">
     <w:nsid w:val="FFFFFF80"/>
     <w:multiLevelType w:val="singleLevel"/>
     <w:tmpl w:val="5A841454"/>
@@ -5161,7 +4625,7 @@
       </w:rPr>
     </w:lvl>
   </w:abstractNum>
-  <w:abstractNum w:abstractNumId="5">
+  <w:abstractNum w:abstractNumId="5" w15:restartNumberingAfterBreak="0">
     <w:nsid w:val="FFFFFF81"/>
     <w:multiLevelType w:val="singleLevel"/>
     <w:tmpl w:val="3AECC8AE"/>
@@ -5181,7 +4645,7 @@
       </w:rPr>
     </w:lvl>
   </w:abstractNum>
-  <w:abstractNum w:abstractNumId="6">
+  <w:abstractNum w:abstractNumId="6" w15:restartNumberingAfterBreak="0">
     <w:nsid w:val="FFFFFF82"/>
     <w:multiLevelType w:val="singleLevel"/>
     <w:tmpl w:val="31C6ED0A"/>
@@ -5201,7 +4665,7 @@
       </w:rPr>
     </w:lvl>
   </w:abstractNum>
-  <w:abstractNum w:abstractNumId="7">
+  <w:abstractNum w:abstractNumId="7" w15:restartNumberingAfterBreak="0">
     <w:nsid w:val="FFFFFF83"/>
     <w:multiLevelType w:val="singleLevel"/>
     <w:tmpl w:val="960A86F6"/>
@@ -5221,7 +4685,7 @@
       </w:rPr>
     </w:lvl>
   </w:abstractNum>
-  <w:abstractNum w:abstractNumId="8">
+  <w:abstractNum w:abstractNumId="8" w15:restartNumberingAfterBreak="0">
     <w:nsid w:val="FFFFFF88"/>
     <w:multiLevelType w:val="singleLevel"/>
     <w:tmpl w:val="5268D78C"/>
@@ -5238,7 +4702,7 @@
       </w:pPr>
     </w:lvl>
   </w:abstractNum>
-  <w:abstractNum w:abstractNumId="9">
+  <w:abstractNum w:abstractNumId="9" w15:restartNumberingAfterBreak="0">
     <w:nsid w:val="FFFFFF89"/>
     <w:multiLevelType w:val="singleLevel"/>
     <w:tmpl w:val="63F6650A"/>
@@ -5258,7 +4722,7 @@
       </w:rPr>
     </w:lvl>
   </w:abstractNum>
-  <w:abstractNum w:abstractNumId="10">
+  <w:abstractNum w:abstractNumId="10" w15:restartNumberingAfterBreak="0">
     <w:nsid w:val="0F8214A5"/>
     <w:multiLevelType w:val="hybridMultilevel"/>
     <w:tmpl w:val="DA7A21AE"/>
@@ -5347,7 +4811,7 @@
       </w:pPr>
     </w:lvl>
   </w:abstractNum>
-  <w:abstractNum w:abstractNumId="11">
+  <w:abstractNum w:abstractNumId="11" w15:restartNumberingAfterBreak="0">
     <w:nsid w:val="1A1B288E"/>
     <w:multiLevelType w:val="hybridMultilevel"/>
     <w:tmpl w:val="F330060C"/>
@@ -5460,7 +4924,7 @@
       </w:rPr>
     </w:lvl>
   </w:abstractNum>
-  <w:abstractNum w:abstractNumId="12">
+  <w:abstractNum w:abstractNumId="12" w15:restartNumberingAfterBreak="0">
     <w:nsid w:val="1A986418"/>
     <w:multiLevelType w:val="hybridMultilevel"/>
     <w:tmpl w:val="7E0E74AC"/>
@@ -5600,7 +5064,7 @@
       </w:rPr>
     </w:lvl>
   </w:abstractNum>
-  <w:abstractNum w:abstractNumId="13">
+  <w:abstractNum w:abstractNumId="13" w15:restartNumberingAfterBreak="0">
     <w:nsid w:val="1F7B71A4"/>
     <w:multiLevelType w:val="hybridMultilevel"/>
     <w:tmpl w:val="FF888E66"/>
@@ -5713,7 +5177,7 @@
       </w:pPr>
     </w:lvl>
   </w:abstractNum>
-  <w:abstractNum w:abstractNumId="14">
+  <w:abstractNum w:abstractNumId="14" w15:restartNumberingAfterBreak="0">
     <w:nsid w:val="237C7A10"/>
     <w:multiLevelType w:val="hybridMultilevel"/>
     <w:tmpl w:val="3B660DE4"/>
@@ -5826,7 +5290,7 @@
       </w:rPr>
     </w:lvl>
   </w:abstractNum>
-  <w:abstractNum w:abstractNumId="15">
+  <w:abstractNum w:abstractNumId="15" w15:restartNumberingAfterBreak="0">
     <w:nsid w:val="3C9A2F0C"/>
     <w:multiLevelType w:val="hybridMultilevel"/>
     <w:tmpl w:val="55CE45FE"/>
@@ -5912,7 +5376,7 @@
       </w:pPr>
     </w:lvl>
   </w:abstractNum>
-  <w:abstractNum w:abstractNumId="16">
+  <w:abstractNum w:abstractNumId="16" w15:restartNumberingAfterBreak="0">
     <w:nsid w:val="3FB41B94"/>
     <w:multiLevelType w:val="hybridMultilevel"/>
     <w:tmpl w:val="FD729878"/>
@@ -5998,7 +5462,7 @@
       </w:pPr>
     </w:lvl>
   </w:abstractNum>
-  <w:abstractNum w:abstractNumId="17">
+  <w:abstractNum w:abstractNumId="17" w15:restartNumberingAfterBreak="0">
     <w:nsid w:val="47E6789C"/>
     <w:multiLevelType w:val="hybridMultilevel"/>
     <w:tmpl w:val="9140B700"/>
@@ -6087,7 +5551,7 @@
       </w:pPr>
     </w:lvl>
   </w:abstractNum>
-  <w:abstractNum w:abstractNumId="18">
+  <w:abstractNum w:abstractNumId="18" w15:restartNumberingAfterBreak="0">
     <w:nsid w:val="4FA66C2C"/>
     <w:multiLevelType w:val="singleLevel"/>
     <w:tmpl w:val="54B62236"/>
@@ -6107,7 +5571,7 @@
       </w:rPr>
     </w:lvl>
   </w:abstractNum>
-  <w:abstractNum w:abstractNumId="19">
+  <w:abstractNum w:abstractNumId="19" w15:restartNumberingAfterBreak="0">
     <w:nsid w:val="76725523"/>
     <w:multiLevelType w:val="singleLevel"/>
     <w:tmpl w:val="D1C86518"/>
@@ -6127,7 +5591,7 @@
       </w:rPr>
     </w:lvl>
   </w:abstractNum>
-  <w:abstractNum w:abstractNumId="20">
+  <w:abstractNum w:abstractNumId="20" w15:restartNumberingAfterBreak="0">
     <w:nsid w:val="78C97E03"/>
     <w:multiLevelType w:val="hybridMultilevel"/>
     <w:tmpl w:val="2E6E908C"/>
@@ -6216,7 +5680,7 @@
       </w:pPr>
     </w:lvl>
   </w:abstractNum>
-  <w:abstractNum w:abstractNumId="21">
+  <w:abstractNum w:abstractNumId="21" w15:restartNumberingAfterBreak="0">
     <w:nsid w:val="7F860005"/>
     <w:multiLevelType w:val="multilevel"/>
     <w:tmpl w:val="F6744078"/>
@@ -6399,7 +5863,7 @@
 </file>
 
 <file path=word/styles.xml><?xml version="1.0" encoding="utf-8"?>
-<w:styles xmlns:mc="http://schemas.openxmlformats.org/markup-compatibility/2006" xmlns:r="http://schemas.openxmlformats.org/officeDocument/2006/relationships" xmlns:w="http://schemas.openxmlformats.org/wordprocessingml/2006/main" xmlns:w14="http://schemas.microsoft.com/office/word/2010/wordml" mc:Ignorable="w14">
+<w:styles xmlns:mc="http://schemas.openxmlformats.org/markup-compatibility/2006" xmlns:r="http://schemas.openxmlformats.org/officeDocument/2006/relationships" xmlns:w="http://schemas.openxmlformats.org/wordprocessingml/2006/main" xmlns:w14="http://schemas.microsoft.com/office/word/2010/wordml" xmlns:w15="http://schemas.microsoft.com/office/word/2012/wordml" xmlns:w16se="http://schemas.microsoft.com/office/word/2015/wordml/symex" mc:Ignorable="w14 w15 w16se">
   <w:docDefaults>
     <w:rPrDefault>
       <w:rPr>
@@ -6409,158 +5873,370 @@
     </w:rPrDefault>
     <w:pPrDefault/>
   </w:docDefaults>
-  <w:latentStyles w:defLockedState="0" w:defUIPriority="99" w:defSemiHidden="1" w:defUnhideWhenUsed="1" w:defQFormat="0" w:count="276">
-    <w:lsdException w:name="Normal" w:semiHidden="0" w:uiPriority="0" w:unhideWhenUsed="0" w:qFormat="1"/>
-    <w:lsdException w:name="heading 1" w:semiHidden="0" w:unhideWhenUsed="0" w:qFormat="1"/>
-    <w:lsdException w:name="heading 2" w:semiHidden="0" w:unhideWhenUsed="0" w:qFormat="1"/>
-    <w:lsdException w:name="heading 3" w:semiHidden="0" w:unhideWhenUsed="0" w:qFormat="1"/>
-    <w:lsdException w:name="heading 4" w:semiHidden="0" w:unhideWhenUsed="0" w:qFormat="1"/>
-    <w:lsdException w:name="heading 5" w:semiHidden="0" w:unhideWhenUsed="0" w:qFormat="1"/>
-    <w:lsdException w:name="heading 6" w:semiHidden="0" w:uiPriority="9" w:unhideWhenUsed="0" w:qFormat="1"/>
-    <w:lsdException w:name="heading 7" w:uiPriority="9" w:qFormat="1"/>
-    <w:lsdException w:name="heading 8" w:uiPriority="9" w:qFormat="1"/>
-    <w:lsdException w:name="heading 9" w:uiPriority="9" w:qFormat="1"/>
-    <w:lsdException w:name="toc 1" w:uiPriority="39"/>
-    <w:lsdException w:name="toc 2" w:uiPriority="39"/>
-    <w:lsdException w:name="toc 3" w:uiPriority="39"/>
-    <w:lsdException w:name="toc 4" w:uiPriority="39"/>
-    <w:lsdException w:name="toc 5" w:uiPriority="39"/>
-    <w:lsdException w:name="toc 6" w:uiPriority="39"/>
-    <w:lsdException w:name="toc 7" w:uiPriority="39"/>
-    <w:lsdException w:name="toc 8" w:uiPriority="39"/>
-    <w:lsdException w:name="toc 9" w:uiPriority="39"/>
-    <w:lsdException w:name="header" w:unhideWhenUsed="0"/>
-    <w:lsdException w:name="footer" w:unhideWhenUsed="0"/>
-    <w:lsdException w:name="caption" w:uiPriority="35" w:qFormat="1"/>
-    <w:lsdException w:name="Title" w:semiHidden="0" w:unhideWhenUsed="0" w:qFormat="1"/>
-    <w:lsdException w:name="Default Paragraph Font" w:unhideWhenUsed="0"/>
-    <w:lsdException w:name="Body Text" w:unhideWhenUsed="0"/>
-    <w:lsdException w:name="Subtitle" w:semiHidden="0" w:uiPriority="11" w:unhideWhenUsed="0" w:qFormat="1"/>
-    <w:lsdException w:name="Body Text 2" w:unhideWhenUsed="0"/>
-    <w:lsdException w:name="Hyperlink" w:unhideWhenUsed="0"/>
-    <w:lsdException w:name="Strong" w:semiHidden="0" w:uiPriority="22" w:unhideWhenUsed="0" w:qFormat="1"/>
-    <w:lsdException w:name="Emphasis" w:semiHidden="0" w:uiPriority="20" w:unhideWhenUsed="0" w:qFormat="1"/>
-    <w:lsdException w:name="Table Grid" w:semiHidden="0" w:uiPriority="59" w:unhideWhenUsed="0"/>
-    <w:lsdException w:name="Note Level 1" w:semiHidden="0" w:unhideWhenUsed="0"/>
-    <w:lsdException w:name="Note Level 2" w:semiHidden="0" w:unhideWhenUsed="0"/>
-    <w:lsdException w:name="Note Level 3" w:semiHidden="0" w:unhideWhenUsed="0"/>
-    <w:lsdException w:name="Note Level 4" w:semiHidden="0" w:unhideWhenUsed="0"/>
-    <w:lsdException w:name="Note Level 5" w:semiHidden="0" w:unhideWhenUsed="0"/>
-    <w:lsdException w:name="Note Level 6" w:semiHidden="0" w:unhideWhenUsed="0"/>
-    <w:lsdException w:name="Note Level 7" w:semiHidden="0" w:unhideWhenUsed="0"/>
-    <w:lsdException w:name="Note Level 8" w:semiHidden="0" w:unhideWhenUsed="0"/>
-    <w:lsdException w:name="Note Level 9" w:semiHidden="0" w:unhideWhenUsed="0"/>
-    <w:lsdException w:name="Placeholder Text" w:semiHidden="0" w:uiPriority="67" w:unhideWhenUsed="0"/>
-    <w:lsdException w:name="No Spacing" w:semiHidden="0" w:uiPriority="68" w:unhideWhenUsed="0"/>
-    <w:lsdException w:name="Light Shading" w:semiHidden="0" w:uiPriority="69" w:unhideWhenUsed="0"/>
-    <w:lsdException w:name="Light List" w:semiHidden="0" w:uiPriority="70" w:unhideWhenUsed="0"/>
-    <w:lsdException w:name="Light Grid" w:semiHidden="0" w:uiPriority="71" w:unhideWhenUsed="0"/>
-    <w:lsdException w:name="Medium Shading 1" w:semiHidden="0" w:uiPriority="72" w:unhideWhenUsed="0"/>
-    <w:lsdException w:name="Medium Shading 2" w:semiHidden="0" w:uiPriority="73" w:unhideWhenUsed="0"/>
-    <w:lsdException w:name="Medium List 1" w:semiHidden="0" w:uiPriority="60" w:unhideWhenUsed="0"/>
-    <w:lsdException w:name="Medium List 2" w:semiHidden="0" w:uiPriority="61" w:unhideWhenUsed="0"/>
-    <w:lsdException w:name="Medium Grid 1" w:semiHidden="0" w:uiPriority="62" w:unhideWhenUsed="0"/>
-    <w:lsdException w:name="Medium Grid 2" w:semiHidden="0" w:uiPriority="63" w:unhideWhenUsed="0"/>
-    <w:lsdException w:name="Medium Grid 3" w:semiHidden="0" w:uiPriority="64" w:unhideWhenUsed="0"/>
-    <w:lsdException w:name="Dark List" w:semiHidden="0" w:uiPriority="65" w:unhideWhenUsed="0"/>
-    <w:lsdException w:name="Colorful Shading" w:semiHidden="0" w:unhideWhenUsed="0"/>
-    <w:lsdException w:name="Colorful List" w:semiHidden="0" w:uiPriority="34" w:unhideWhenUsed="0" w:qFormat="1"/>
-    <w:lsdException w:name="Colorful Grid" w:semiHidden="0" w:uiPriority="29" w:unhideWhenUsed="0" w:qFormat="1"/>
-    <w:lsdException w:name="Light Shading Accent 1" w:semiHidden="0" w:uiPriority="30" w:unhideWhenUsed="0" w:qFormat="1"/>
-    <w:lsdException w:name="Light List Accent 1" w:semiHidden="0" w:uiPriority="66" w:unhideWhenUsed="0"/>
-    <w:lsdException w:name="Light Grid Accent 1" w:semiHidden="0" w:uiPriority="67" w:unhideWhenUsed="0"/>
-    <w:lsdException w:name="Medium Shading 1 Accent 1" w:semiHidden="0" w:uiPriority="68" w:unhideWhenUsed="0"/>
-    <w:lsdException w:name="Medium Shading 2 Accent 1" w:semiHidden="0" w:uiPriority="69" w:unhideWhenUsed="0"/>
-    <w:lsdException w:name="Medium List 1 Accent 1" w:semiHidden="0" w:uiPriority="70" w:unhideWhenUsed="0"/>
-    <w:lsdException w:name="Revision" w:semiHidden="0" w:uiPriority="71" w:unhideWhenUsed="0"/>
-    <w:lsdException w:name="List Paragraph" w:semiHidden="0" w:uiPriority="34" w:unhideWhenUsed="0" w:qFormat="1"/>
-    <w:lsdException w:name="Quote" w:semiHidden="0" w:uiPriority="73" w:unhideWhenUsed="0"/>
-    <w:lsdException w:name="Intense Quote" w:semiHidden="0" w:uiPriority="60" w:unhideWhenUsed="0"/>
-    <w:lsdException w:name="Medium List 2 Accent 1" w:semiHidden="0" w:uiPriority="61" w:unhideWhenUsed="0"/>
-    <w:lsdException w:name="Medium Grid 1 Accent 1" w:semiHidden="0" w:uiPriority="62" w:unhideWhenUsed="0"/>
-    <w:lsdException w:name="Medium Grid 2 Accent 1" w:semiHidden="0" w:uiPriority="63" w:unhideWhenUsed="0"/>
-    <w:lsdException w:name="Medium Grid 3 Accent 1" w:semiHidden="0" w:uiPriority="64" w:unhideWhenUsed="0"/>
-    <w:lsdException w:name="Dark List Accent 1" w:semiHidden="0" w:uiPriority="65" w:unhideWhenUsed="0"/>
-    <w:lsdException w:name="Colorful Shading Accent 1" w:semiHidden="0" w:uiPriority="66" w:unhideWhenUsed="0"/>
-    <w:lsdException w:name="Colorful List Accent 1" w:semiHidden="0" w:uiPriority="67" w:unhideWhenUsed="0"/>
-    <w:lsdException w:name="Colorful Grid Accent 1" w:semiHidden="0" w:uiPriority="68" w:unhideWhenUsed="0"/>
-    <w:lsdException w:name="Light Shading Accent 2" w:semiHidden="0" w:uiPriority="69" w:unhideWhenUsed="0"/>
-    <w:lsdException w:name="Light List Accent 2" w:semiHidden="0" w:uiPriority="70" w:unhideWhenUsed="0"/>
-    <w:lsdException w:name="Light Grid Accent 2" w:semiHidden="0" w:uiPriority="71" w:unhideWhenUsed="0"/>
-    <w:lsdException w:name="Medium Shading 1 Accent 2" w:semiHidden="0" w:uiPriority="72" w:unhideWhenUsed="0"/>
-    <w:lsdException w:name="Medium Shading 2 Accent 2" w:semiHidden="0" w:uiPriority="73" w:unhideWhenUsed="0"/>
-    <w:lsdException w:name="Medium List 1 Accent 2" w:semiHidden="0" w:uiPriority="60" w:unhideWhenUsed="0"/>
-    <w:lsdException w:name="Medium List 2 Accent 2" w:semiHidden="0" w:uiPriority="61" w:unhideWhenUsed="0"/>
-    <w:lsdException w:name="Medium Grid 1 Accent 2" w:semiHidden="0" w:uiPriority="62" w:unhideWhenUsed="0"/>
-    <w:lsdException w:name="Medium Grid 2 Accent 2" w:semiHidden="0" w:uiPriority="63" w:unhideWhenUsed="0"/>
-    <w:lsdException w:name="Medium Grid 3 Accent 2" w:semiHidden="0" w:uiPriority="64" w:unhideWhenUsed="0"/>
-    <w:lsdException w:name="Dark List Accent 2" w:semiHidden="0" w:uiPriority="65" w:unhideWhenUsed="0"/>
-    <w:lsdException w:name="Colorful Shading Accent 2" w:semiHidden="0" w:uiPriority="66" w:unhideWhenUsed="0"/>
-    <w:lsdException w:name="Colorful List Accent 2" w:semiHidden="0" w:uiPriority="67" w:unhideWhenUsed="0"/>
-    <w:lsdException w:name="Colorful Grid Accent 2" w:semiHidden="0" w:uiPriority="68" w:unhideWhenUsed="0"/>
-    <w:lsdException w:name="Light Shading Accent 3" w:semiHidden="0" w:uiPriority="69" w:unhideWhenUsed="0"/>
-    <w:lsdException w:name="Light List Accent 3" w:semiHidden="0" w:uiPriority="70" w:unhideWhenUsed="0"/>
-    <w:lsdException w:name="Light Grid Accent 3" w:semiHidden="0" w:uiPriority="71" w:unhideWhenUsed="0"/>
-    <w:lsdException w:name="Medium Shading 1 Accent 3" w:semiHidden="0" w:uiPriority="72" w:unhideWhenUsed="0"/>
-    <w:lsdException w:name="Medium Shading 2 Accent 3" w:semiHidden="0" w:uiPriority="73" w:unhideWhenUsed="0"/>
-    <w:lsdException w:name="Medium List 1 Accent 3" w:semiHidden="0" w:uiPriority="60" w:unhideWhenUsed="0"/>
-    <w:lsdException w:name="Medium List 2 Accent 3" w:semiHidden="0" w:uiPriority="61" w:unhideWhenUsed="0"/>
-    <w:lsdException w:name="Medium Grid 1 Accent 3" w:semiHidden="0" w:uiPriority="62" w:unhideWhenUsed="0"/>
-    <w:lsdException w:name="Medium Grid 2 Accent 3" w:semiHidden="0" w:uiPriority="63" w:unhideWhenUsed="0"/>
-    <w:lsdException w:name="Medium Grid 3 Accent 3" w:semiHidden="0" w:uiPriority="64" w:unhideWhenUsed="0"/>
-    <w:lsdException w:name="Dark List Accent 3" w:semiHidden="0" w:uiPriority="65" w:unhideWhenUsed="0"/>
-    <w:lsdException w:name="Colorful Shading Accent 3" w:semiHidden="0" w:uiPriority="66" w:unhideWhenUsed="0"/>
-    <w:lsdException w:name="Colorful List Accent 3" w:semiHidden="0" w:uiPriority="67" w:unhideWhenUsed="0"/>
-    <w:lsdException w:name="Colorful Grid Accent 3" w:semiHidden="0" w:uiPriority="68" w:unhideWhenUsed="0"/>
-    <w:lsdException w:name="Light Shading Accent 4" w:semiHidden="0" w:uiPriority="69" w:unhideWhenUsed="0"/>
-    <w:lsdException w:name="Light List Accent 4" w:semiHidden="0" w:uiPriority="70" w:unhideWhenUsed="0"/>
-    <w:lsdException w:name="Light Grid Accent 4" w:semiHidden="0" w:uiPriority="71" w:unhideWhenUsed="0"/>
-    <w:lsdException w:name="Medium Shading 1 Accent 4" w:semiHidden="0" w:uiPriority="72" w:unhideWhenUsed="0"/>
-    <w:lsdException w:name="Medium Shading 2 Accent 4" w:semiHidden="0" w:uiPriority="73" w:unhideWhenUsed="0"/>
-    <w:lsdException w:name="Medium List 1 Accent 4" w:semiHidden="0" w:uiPriority="60" w:unhideWhenUsed="0"/>
-    <w:lsdException w:name="Medium List 2 Accent 4" w:semiHidden="0" w:uiPriority="61" w:unhideWhenUsed="0"/>
-    <w:lsdException w:name="Medium Grid 1 Accent 4" w:semiHidden="0" w:uiPriority="62" w:unhideWhenUsed="0"/>
-    <w:lsdException w:name="Medium Grid 2 Accent 4" w:semiHidden="0" w:uiPriority="63" w:unhideWhenUsed="0"/>
-    <w:lsdException w:name="Medium Grid 3 Accent 4" w:semiHidden="0" w:uiPriority="64" w:unhideWhenUsed="0"/>
-    <w:lsdException w:name="Dark List Accent 4" w:semiHidden="0" w:uiPriority="65" w:unhideWhenUsed="0"/>
-    <w:lsdException w:name="Colorful Shading Accent 4" w:semiHidden="0" w:uiPriority="66" w:unhideWhenUsed="0"/>
-    <w:lsdException w:name="Colorful List Accent 4" w:semiHidden="0" w:uiPriority="67" w:unhideWhenUsed="0"/>
-    <w:lsdException w:name="Colorful Grid Accent 4" w:semiHidden="0" w:uiPriority="68" w:unhideWhenUsed="0"/>
-    <w:lsdException w:name="Light Shading Accent 5" w:semiHidden="0" w:uiPriority="69" w:unhideWhenUsed="0"/>
-    <w:lsdException w:name="Light List Accent 5" w:semiHidden="0" w:uiPriority="70" w:unhideWhenUsed="0"/>
-    <w:lsdException w:name="Light Grid Accent 5" w:semiHidden="0" w:uiPriority="71" w:unhideWhenUsed="0"/>
-    <w:lsdException w:name="Medium Shading 1 Accent 5" w:semiHidden="0" w:uiPriority="72" w:unhideWhenUsed="0"/>
-    <w:lsdException w:name="Medium Shading 2 Accent 5" w:semiHidden="0" w:uiPriority="73" w:unhideWhenUsed="0"/>
-    <w:lsdException w:name="Medium List 1 Accent 5" w:semiHidden="0" w:uiPriority="60" w:unhideWhenUsed="0"/>
-    <w:lsdException w:name="Medium List 2 Accent 5" w:semiHidden="0" w:uiPriority="61" w:unhideWhenUsed="0"/>
-    <w:lsdException w:name="Medium Grid 1 Accent 5" w:semiHidden="0" w:uiPriority="62" w:unhideWhenUsed="0"/>
-    <w:lsdException w:name="Medium Grid 2 Accent 5" w:semiHidden="0" w:uiPriority="63" w:unhideWhenUsed="0"/>
-    <w:lsdException w:name="Medium Grid 3 Accent 5" w:semiHidden="0" w:uiPriority="64" w:unhideWhenUsed="0"/>
-    <w:lsdException w:name="Dark List Accent 5" w:semiHidden="0" w:uiPriority="65" w:unhideWhenUsed="0"/>
-    <w:lsdException w:name="Colorful Shading Accent 5" w:semiHidden="0" w:uiPriority="66" w:unhideWhenUsed="0"/>
-    <w:lsdException w:name="Colorful List Accent 5" w:semiHidden="0" w:uiPriority="67" w:unhideWhenUsed="0"/>
-    <w:lsdException w:name="Colorful Grid Accent 5" w:semiHidden="0" w:uiPriority="68" w:unhideWhenUsed="0"/>
-    <w:lsdException w:name="Light Shading Accent 6" w:semiHidden="0" w:uiPriority="69" w:unhideWhenUsed="0"/>
-    <w:lsdException w:name="Light List Accent 6" w:semiHidden="0" w:uiPriority="70" w:unhideWhenUsed="0"/>
-    <w:lsdException w:name="Light Grid Accent 6" w:semiHidden="0" w:uiPriority="71" w:unhideWhenUsed="0"/>
-    <w:lsdException w:name="Medium Shading 1 Accent 6" w:semiHidden="0" w:uiPriority="72" w:unhideWhenUsed="0"/>
-    <w:lsdException w:name="Medium Shading 2 Accent 6" w:semiHidden="0" w:uiPriority="73" w:unhideWhenUsed="0"/>
-    <w:lsdException w:name="Medium List 1 Accent 6" w:semiHidden="0" w:uiPriority="19" w:unhideWhenUsed="0" w:qFormat="1"/>
-    <w:lsdException w:name="Medium List 2 Accent 6" w:semiHidden="0" w:uiPriority="21" w:unhideWhenUsed="0" w:qFormat="1"/>
-    <w:lsdException w:name="Medium Grid 1 Accent 6" w:semiHidden="0" w:uiPriority="31" w:unhideWhenUsed="0" w:qFormat="1"/>
-    <w:lsdException w:name="Medium Grid 2 Accent 6" w:semiHidden="0" w:uiPriority="32" w:unhideWhenUsed="0" w:qFormat="1"/>
-    <w:lsdException w:name="Medium Grid 3 Accent 6" w:semiHidden="0" w:uiPriority="33" w:unhideWhenUsed="0" w:qFormat="1"/>
-    <w:lsdException w:name="Dark List Accent 6" w:semiHidden="0" w:uiPriority="37" w:unhideWhenUsed="0"/>
-    <w:lsdException w:name="Colorful Shading Accent 6" w:semiHidden="0" w:uiPriority="39" w:unhideWhenUsed="0" w:qFormat="1"/>
-    <w:lsdException w:name="Colorful List Accent 6" w:semiHidden="0" w:uiPriority="72" w:unhideWhenUsed="0"/>
-    <w:lsdException w:name="Colorful Grid Accent 6" w:semiHidden="0" w:uiPriority="73" w:unhideWhenUsed="0"/>
-    <w:lsdException w:name="Subtle Emphasis" w:semiHidden="0" w:uiPriority="19" w:unhideWhenUsed="0" w:qFormat="1"/>
-    <w:lsdException w:name="Intense Emphasis" w:semiHidden="0" w:uiPriority="21" w:unhideWhenUsed="0" w:qFormat="1"/>
-    <w:lsdException w:name="Subtle Reference" w:semiHidden="0" w:uiPriority="31" w:unhideWhenUsed="0" w:qFormat="1"/>
-    <w:lsdException w:name="Intense Reference" w:semiHidden="0" w:uiPriority="32" w:unhideWhenUsed="0" w:qFormat="1"/>
-    <w:lsdException w:name="Book Title" w:semiHidden="0" w:uiPriority="33" w:unhideWhenUsed="0" w:qFormat="1"/>
-    <w:lsdException w:name="Bibliography" w:uiPriority="37"/>
-    <w:lsdException w:name="TOC Heading" w:uiPriority="39" w:qFormat="1"/>
+  <w:latentStyles w:defLockedState="0" w:defUIPriority="99" w:defSemiHidden="0" w:defUnhideWhenUsed="0" w:defQFormat="0" w:count="372">
+    <w:lsdException w:name="Normal" w:uiPriority="0" w:qFormat="1"/>
+    <w:lsdException w:name="heading 1" w:qFormat="1"/>
+    <w:lsdException w:name="heading 2" w:qFormat="1"/>
+    <w:lsdException w:name="heading 3" w:qFormat="1"/>
+    <w:lsdException w:name="heading 4" w:qFormat="1"/>
+    <w:lsdException w:name="heading 5" w:qFormat="1"/>
+    <w:lsdException w:name="heading 6" w:uiPriority="9" w:qFormat="1"/>
+    <w:lsdException w:name="heading 7" w:semiHidden="1" w:uiPriority="9" w:unhideWhenUsed="1" w:qFormat="1"/>
+    <w:lsdException w:name="heading 8" w:semiHidden="1" w:uiPriority="9" w:unhideWhenUsed="1" w:qFormat="1"/>
+    <w:lsdException w:name="heading 9" w:semiHidden="1" w:uiPriority="9" w:unhideWhenUsed="1" w:qFormat="1"/>
+    <w:lsdException w:name="index 1" w:semiHidden="1" w:unhideWhenUsed="1"/>
+    <w:lsdException w:name="index 2" w:semiHidden="1" w:unhideWhenUsed="1"/>
+    <w:lsdException w:name="index 3" w:semiHidden="1" w:unhideWhenUsed="1"/>
+    <w:lsdException w:name="index 4" w:semiHidden="1" w:unhideWhenUsed="1"/>
+    <w:lsdException w:name="index 5" w:semiHidden="1" w:unhideWhenUsed="1"/>
+    <w:lsdException w:name="index 6" w:semiHidden="1" w:unhideWhenUsed="1"/>
+    <w:lsdException w:name="index 7" w:semiHidden="1" w:unhideWhenUsed="1"/>
+    <w:lsdException w:name="index 8" w:semiHidden="1" w:unhideWhenUsed="1"/>
+    <w:lsdException w:name="index 9" w:semiHidden="1" w:unhideWhenUsed="1"/>
+    <w:lsdException w:name="toc 1" w:semiHidden="1" w:uiPriority="39" w:unhideWhenUsed="1"/>
+    <w:lsdException w:name="toc 2" w:semiHidden="1" w:uiPriority="39" w:unhideWhenUsed="1"/>
+    <w:lsdException w:name="toc 3" w:semiHidden="1" w:uiPriority="39" w:unhideWhenUsed="1"/>
+    <w:lsdException w:name="toc 4" w:semiHidden="1" w:uiPriority="39" w:unhideWhenUsed="1"/>
+    <w:lsdException w:name="toc 5" w:semiHidden="1" w:uiPriority="39" w:unhideWhenUsed="1"/>
+    <w:lsdException w:name="toc 6" w:semiHidden="1" w:uiPriority="39" w:unhideWhenUsed="1"/>
+    <w:lsdException w:name="toc 7" w:semiHidden="1" w:uiPriority="39" w:unhideWhenUsed="1"/>
+    <w:lsdException w:name="toc 8" w:semiHidden="1" w:uiPriority="39" w:unhideWhenUsed="1"/>
+    <w:lsdException w:name="toc 9" w:semiHidden="1" w:uiPriority="39" w:unhideWhenUsed="1"/>
+    <w:lsdException w:name="Normal Indent" w:semiHidden="1" w:unhideWhenUsed="1"/>
+    <w:lsdException w:name="footnote text" w:semiHidden="1" w:unhideWhenUsed="1"/>
+    <w:lsdException w:name="annotation text" w:semiHidden="1" w:unhideWhenUsed="1"/>
+    <w:lsdException w:name="header" w:semiHidden="1"/>
+    <w:lsdException w:name="footer" w:semiHidden="1"/>
+    <w:lsdException w:name="index heading" w:semiHidden="1" w:unhideWhenUsed="1"/>
+    <w:lsdException w:name="caption" w:semiHidden="1" w:uiPriority="35" w:unhideWhenUsed="1" w:qFormat="1"/>
+    <w:lsdException w:name="table of figures" w:semiHidden="1" w:unhideWhenUsed="1"/>
+    <w:lsdException w:name="envelope address" w:semiHidden="1" w:unhideWhenUsed="1"/>
+    <w:lsdException w:name="envelope return" w:semiHidden="1" w:unhideWhenUsed="1"/>
+    <w:lsdException w:name="footnote reference" w:semiHidden="1" w:unhideWhenUsed="1"/>
+    <w:lsdException w:name="annotation reference" w:semiHidden="1" w:unhideWhenUsed="1"/>
+    <w:lsdException w:name="line number" w:semiHidden="1" w:unhideWhenUsed="1"/>
+    <w:lsdException w:name="page number" w:semiHidden="1" w:unhideWhenUsed="1"/>
+    <w:lsdException w:name="endnote reference" w:semiHidden="1" w:unhideWhenUsed="1"/>
+    <w:lsdException w:name="endnote text" w:semiHidden="1" w:unhideWhenUsed="1"/>
+    <w:lsdException w:name="table of authorities" w:semiHidden="1" w:unhideWhenUsed="1"/>
+    <w:lsdException w:name="macro" w:semiHidden="1" w:unhideWhenUsed="1"/>
+    <w:lsdException w:name="toa heading" w:semiHidden="1" w:unhideWhenUsed="1"/>
+    <w:lsdException w:name="List" w:semiHidden="1" w:unhideWhenUsed="1"/>
+    <w:lsdException w:name="List Bullet" w:semiHidden="1" w:unhideWhenUsed="1"/>
+    <w:lsdException w:name="List Number" w:semiHidden="1" w:unhideWhenUsed="1"/>
+    <w:lsdException w:name="List 2" w:semiHidden="1" w:unhideWhenUsed="1"/>
+    <w:lsdException w:name="List 3" w:semiHidden="1" w:unhideWhenUsed="1"/>
+    <w:lsdException w:name="List 4" w:semiHidden="1" w:unhideWhenUsed="1"/>
+    <w:lsdException w:name="List 5" w:semiHidden="1" w:unhideWhenUsed="1"/>
+    <w:lsdException w:name="List Bullet 2" w:semiHidden="1" w:unhideWhenUsed="1"/>
+    <w:lsdException w:name="List Bullet 3" w:semiHidden="1" w:unhideWhenUsed="1"/>
+    <w:lsdException w:name="List Bullet 4" w:semiHidden="1" w:unhideWhenUsed="1"/>
+    <w:lsdException w:name="List Bullet 5" w:semiHidden="1" w:unhideWhenUsed="1"/>
+    <w:lsdException w:name="List Number 2" w:semiHidden="1" w:unhideWhenUsed="1"/>
+    <w:lsdException w:name="List Number 3" w:semiHidden="1" w:unhideWhenUsed="1"/>
+    <w:lsdException w:name="List Number 4" w:semiHidden="1" w:unhideWhenUsed="1"/>
+    <w:lsdException w:name="List Number 5" w:semiHidden="1" w:unhideWhenUsed="1"/>
+    <w:lsdException w:name="Title" w:qFormat="1"/>
+    <w:lsdException w:name="Closing" w:semiHidden="1" w:unhideWhenUsed="1"/>
+    <w:lsdException w:name="Signature" w:semiHidden="1" w:unhideWhenUsed="1"/>
+    <w:lsdException w:name="Default Paragraph Font" w:semiHidden="1"/>
+    <w:lsdException w:name="Body Text" w:semiHidden="1"/>
+    <w:lsdException w:name="Body Text Indent" w:semiHidden="1" w:unhideWhenUsed="1"/>
+    <w:lsdException w:name="List Continue" w:semiHidden="1" w:unhideWhenUsed="1"/>
+    <w:lsdException w:name="List Continue 2" w:semiHidden="1" w:unhideWhenUsed="1"/>
+    <w:lsdException w:name="List Continue 3" w:semiHidden="1" w:unhideWhenUsed="1"/>
+    <w:lsdException w:name="List Continue 4" w:semiHidden="1" w:unhideWhenUsed="1"/>
+    <w:lsdException w:name="List Continue 5" w:semiHidden="1" w:unhideWhenUsed="1"/>
+    <w:lsdException w:name="Message Header" w:semiHidden="1" w:unhideWhenUsed="1"/>
+    <w:lsdException w:name="Subtitle" w:uiPriority="11" w:qFormat="1"/>
+    <w:lsdException w:name="Salutation" w:semiHidden="1" w:unhideWhenUsed="1"/>
+    <w:lsdException w:name="Date" w:semiHidden="1" w:unhideWhenUsed="1"/>
+    <w:lsdException w:name="Body Text First Indent" w:semiHidden="1" w:unhideWhenUsed="1"/>
+    <w:lsdException w:name="Body Text First Indent 2" w:semiHidden="1" w:unhideWhenUsed="1"/>
+    <w:lsdException w:name="Note Heading" w:semiHidden="1" w:unhideWhenUsed="1"/>
+    <w:lsdException w:name="Body Text 2" w:semiHidden="1"/>
+    <w:lsdException w:name="Body Text 3" w:semiHidden="1" w:unhideWhenUsed="1"/>
+    <w:lsdException w:name="Body Text Indent 2" w:semiHidden="1" w:unhideWhenUsed="1"/>
+    <w:lsdException w:name="Body Text Indent 3" w:semiHidden="1" w:unhideWhenUsed="1"/>
+    <w:lsdException w:name="Block Text" w:semiHidden="1" w:unhideWhenUsed="1"/>
+    <w:lsdException w:name="Hyperlink" w:semiHidden="1"/>
+    <w:lsdException w:name="FollowedHyperlink" w:semiHidden="1" w:unhideWhenUsed="1"/>
+    <w:lsdException w:name="Strong" w:uiPriority="22" w:qFormat="1"/>
+    <w:lsdException w:name="Emphasis" w:uiPriority="20" w:qFormat="1"/>
+    <w:lsdException w:name="Document Map" w:semiHidden="1" w:unhideWhenUsed="1"/>
+    <w:lsdException w:name="Plain Text" w:semiHidden="1" w:unhideWhenUsed="1"/>
+    <w:lsdException w:name="E-mail Signature" w:semiHidden="1" w:unhideWhenUsed="1"/>
+    <w:lsdException w:name="HTML Top of Form" w:semiHidden="1" w:unhideWhenUsed="1"/>
+    <w:lsdException w:name="HTML Bottom of Form" w:semiHidden="1" w:unhideWhenUsed="1"/>
+    <w:lsdException w:name="Normal (Web)" w:semiHidden="1" w:unhideWhenUsed="1"/>
+    <w:lsdException w:name="HTML Acronym" w:semiHidden="1" w:unhideWhenUsed="1"/>
+    <w:lsdException w:name="HTML Address" w:semiHidden="1" w:unhideWhenUsed="1"/>
+    <w:lsdException w:name="HTML Cite" w:semiHidden="1" w:unhideWhenUsed="1"/>
+    <w:lsdException w:name="HTML Code" w:semiHidden="1" w:unhideWhenUsed="1"/>
+    <w:lsdException w:name="HTML Definition" w:semiHidden="1" w:unhideWhenUsed="1"/>
+    <w:lsdException w:name="HTML Keyboard" w:semiHidden="1" w:unhideWhenUsed="1"/>
+    <w:lsdException w:name="HTML Preformatted" w:semiHidden="1" w:unhideWhenUsed="1"/>
+    <w:lsdException w:name="HTML Sample" w:semiHidden="1" w:unhideWhenUsed="1"/>
+    <w:lsdException w:name="HTML Typewriter" w:semiHidden="1" w:unhideWhenUsed="1"/>
+    <w:lsdException w:name="HTML Variable" w:semiHidden="1" w:unhideWhenUsed="1"/>
+    <w:lsdException w:name="Normal Table" w:semiHidden="1" w:unhideWhenUsed="1"/>
+    <w:lsdException w:name="annotation subject" w:semiHidden="1" w:unhideWhenUsed="1"/>
+    <w:lsdException w:name="No List" w:semiHidden="1" w:unhideWhenUsed="1"/>
+    <w:lsdException w:name="Outline List 1" w:semiHidden="1" w:unhideWhenUsed="1"/>
+    <w:lsdException w:name="Outline List 2" w:semiHidden="1" w:unhideWhenUsed="1"/>
+    <w:lsdException w:name="Outline List 3" w:semiHidden="1" w:unhideWhenUsed="1"/>
+    <w:lsdException w:name="Table Simple 1" w:semiHidden="1" w:unhideWhenUsed="1"/>
+    <w:lsdException w:name="Table Simple 2" w:semiHidden="1" w:unhideWhenUsed="1"/>
+    <w:lsdException w:name="Table Simple 3" w:semiHidden="1" w:unhideWhenUsed="1"/>
+    <w:lsdException w:name="Table Classic 1" w:semiHidden="1" w:unhideWhenUsed="1"/>
+    <w:lsdException w:name="Table Classic 2" w:semiHidden="1" w:unhideWhenUsed="1"/>
+    <w:lsdException w:name="Table Classic 3" w:semiHidden="1" w:unhideWhenUsed="1"/>
+    <w:lsdException w:name="Table Classic 4" w:semiHidden="1" w:unhideWhenUsed="1"/>
+    <w:lsdException w:name="Table Colorful 1" w:semiHidden="1" w:unhideWhenUsed="1"/>
+    <w:lsdException w:name="Table Colorful 2" w:semiHidden="1" w:unhideWhenUsed="1"/>
+    <w:lsdException w:name="Table Colorful 3" w:semiHidden="1" w:unhideWhenUsed="1"/>
+    <w:lsdException w:name="Table Columns 1" w:semiHidden="1" w:unhideWhenUsed="1"/>
+    <w:lsdException w:name="Table Columns 2" w:semiHidden="1" w:unhideWhenUsed="1"/>
+    <w:lsdException w:name="Table Columns 3" w:semiHidden="1" w:unhideWhenUsed="1"/>
+    <w:lsdException w:name="Table Columns 4" w:semiHidden="1" w:unhideWhenUsed="1"/>
+    <w:lsdException w:name="Table Columns 5" w:semiHidden="1" w:unhideWhenUsed="1"/>
+    <w:lsdException w:name="Table Grid 1" w:semiHidden="1" w:unhideWhenUsed="1"/>
+    <w:lsdException w:name="Table Grid 2" w:semiHidden="1" w:unhideWhenUsed="1"/>
+    <w:lsdException w:name="Table Grid 3" w:semiHidden="1" w:unhideWhenUsed="1"/>
+    <w:lsdException w:name="Table Grid 4" w:semiHidden="1" w:unhideWhenUsed="1"/>
+    <w:lsdException w:name="Table Grid 5" w:semiHidden="1" w:unhideWhenUsed="1"/>
+    <w:lsdException w:name="Table Grid 6" w:semiHidden="1" w:unhideWhenUsed="1"/>
+    <w:lsdException w:name="Table Grid 7" w:semiHidden="1" w:unhideWhenUsed="1"/>
+    <w:lsdException w:name="Table Grid 8" w:semiHidden="1" w:unhideWhenUsed="1"/>
+    <w:lsdException w:name="Table List 1" w:semiHidden="1" w:unhideWhenUsed="1"/>
+    <w:lsdException w:name="Table List 2" w:semiHidden="1" w:unhideWhenUsed="1"/>
+    <w:lsdException w:name="Table List 3" w:semiHidden="1" w:unhideWhenUsed="1"/>
+    <w:lsdException w:name="Table List 4" w:semiHidden="1" w:unhideWhenUsed="1"/>
+    <w:lsdException w:name="Table List 5" w:semiHidden="1" w:unhideWhenUsed="1"/>
+    <w:lsdException w:name="Table List 6" w:semiHidden="1" w:unhideWhenUsed="1"/>
+    <w:lsdException w:name="Table List 7" w:semiHidden="1" w:unhideWhenUsed="1"/>
+    <w:lsdException w:name="Table List 8" w:semiHidden="1" w:unhideWhenUsed="1"/>
+    <w:lsdException w:name="Table 3D effects 1" w:semiHidden="1" w:unhideWhenUsed="1"/>
+    <w:lsdException w:name="Table 3D effects 2" w:semiHidden="1" w:unhideWhenUsed="1"/>
+    <w:lsdException w:name="Table 3D effects 3" w:semiHidden="1" w:unhideWhenUsed="1"/>
+    <w:lsdException w:name="Table Contemporary" w:semiHidden="1" w:unhideWhenUsed="1"/>
+    <w:lsdException w:name="Table Elegant" w:semiHidden="1" w:unhideWhenUsed="1"/>
+    <w:lsdException w:name="Table Professional" w:semiHidden="1" w:unhideWhenUsed="1"/>
+    <w:lsdException w:name="Table Subtle 1" w:semiHidden="1" w:unhideWhenUsed="1"/>
+    <w:lsdException w:name="Table Subtle 2" w:semiHidden="1" w:unhideWhenUsed="1"/>
+    <w:lsdException w:name="Table Web 1" w:semiHidden="1" w:unhideWhenUsed="1"/>
+    <w:lsdException w:name="Table Web 2" w:semiHidden="1" w:unhideWhenUsed="1"/>
+    <w:lsdException w:name="Table Web 3" w:semiHidden="1" w:unhideWhenUsed="1"/>
+    <w:lsdException w:name="Balloon Text" w:semiHidden="1" w:unhideWhenUsed="1"/>
+    <w:lsdException w:name="Table Grid" w:uiPriority="59"/>
+    <w:lsdException w:name="Table Theme" w:semiHidden="1" w:unhideWhenUsed="1"/>
+    <w:lsdException w:name="Placeholder Text" w:uiPriority="67"/>
+    <w:lsdException w:name="No Spacing" w:uiPriority="68"/>
+    <w:lsdException w:name="Light Shading" w:uiPriority="69"/>
+    <w:lsdException w:name="Light List" w:uiPriority="70"/>
+    <w:lsdException w:name="Light Grid" w:uiPriority="71"/>
+    <w:lsdException w:name="Medium Shading 1" w:uiPriority="72"/>
+    <w:lsdException w:name="Medium Shading 2" w:uiPriority="73"/>
+    <w:lsdException w:name="Medium List 1" w:uiPriority="60"/>
+    <w:lsdException w:name="Medium List 2" w:uiPriority="61"/>
+    <w:lsdException w:name="Medium Grid 1" w:uiPriority="62"/>
+    <w:lsdException w:name="Medium Grid 2" w:uiPriority="63"/>
+    <w:lsdException w:name="Medium Grid 3" w:uiPriority="64"/>
+    <w:lsdException w:name="Dark List" w:uiPriority="65"/>
+    <w:lsdException w:name="Colorful Shading"/>
+    <w:lsdException w:name="Colorful List" w:uiPriority="34" w:qFormat="1"/>
+    <w:lsdException w:name="Colorful Grid" w:uiPriority="29" w:qFormat="1"/>
+    <w:lsdException w:name="Light Shading Accent 1" w:uiPriority="30" w:qFormat="1"/>
+    <w:lsdException w:name="Light List Accent 1" w:uiPriority="66"/>
+    <w:lsdException w:name="Light Grid Accent 1" w:uiPriority="67"/>
+    <w:lsdException w:name="Medium Shading 1 Accent 1" w:uiPriority="68"/>
+    <w:lsdException w:name="Medium Shading 2 Accent 1" w:uiPriority="69"/>
+    <w:lsdException w:name="Medium List 1 Accent 1" w:uiPriority="70"/>
+    <w:lsdException w:name="Revision" w:uiPriority="71"/>
+    <w:lsdException w:name="List Paragraph" w:uiPriority="34" w:qFormat="1"/>
+    <w:lsdException w:name="Quote" w:uiPriority="73"/>
+    <w:lsdException w:name="Intense Quote" w:uiPriority="60"/>
+    <w:lsdException w:name="Medium List 2 Accent 1" w:uiPriority="61"/>
+    <w:lsdException w:name="Medium Grid 1 Accent 1" w:uiPriority="62"/>
+    <w:lsdException w:name="Medium Grid 2 Accent 1" w:uiPriority="63"/>
+    <w:lsdException w:name="Medium Grid 3 Accent 1" w:uiPriority="64"/>
+    <w:lsdException w:name="Dark List Accent 1" w:uiPriority="65"/>
+    <w:lsdException w:name="Colorful Shading Accent 1" w:uiPriority="66"/>
+    <w:lsdException w:name="Colorful List Accent 1" w:uiPriority="67"/>
+    <w:lsdException w:name="Colorful Grid Accent 1" w:uiPriority="68"/>
+    <w:lsdException w:name="Light Shading Accent 2" w:uiPriority="69"/>
+    <w:lsdException w:name="Light List Accent 2" w:uiPriority="70"/>
+    <w:lsdException w:name="Light Grid Accent 2" w:uiPriority="71"/>
+    <w:lsdException w:name="Medium Shading 1 Accent 2" w:uiPriority="72"/>
+    <w:lsdException w:name="Medium Shading 2 Accent 2" w:uiPriority="73"/>
+    <w:lsdException w:name="Medium List 1 Accent 2" w:uiPriority="60"/>
+    <w:lsdException w:name="Medium List 2 Accent 2" w:uiPriority="61"/>
+    <w:lsdException w:name="Medium Grid 1 Accent 2" w:uiPriority="62"/>
+    <w:lsdException w:name="Medium Grid 2 Accent 2" w:uiPriority="63"/>
+    <w:lsdException w:name="Medium Grid 3 Accent 2" w:uiPriority="64"/>
+    <w:lsdException w:name="Dark List Accent 2" w:uiPriority="65"/>
+    <w:lsdException w:name="Colorful Shading Accent 2" w:uiPriority="66"/>
+    <w:lsdException w:name="Colorful List Accent 2" w:uiPriority="67"/>
+    <w:lsdException w:name="Colorful Grid Accent 2" w:uiPriority="68"/>
+    <w:lsdException w:name="Light Shading Accent 3" w:uiPriority="69"/>
+    <w:lsdException w:name="Light List Accent 3" w:uiPriority="70"/>
+    <w:lsdException w:name="Light Grid Accent 3" w:uiPriority="71"/>
+    <w:lsdException w:name="Medium Shading 1 Accent 3" w:uiPriority="72"/>
+    <w:lsdException w:name="Medium Shading 2 Accent 3" w:uiPriority="73"/>
+    <w:lsdException w:name="Medium List 1 Accent 3" w:uiPriority="60"/>
+    <w:lsdException w:name="Medium List 2 Accent 3" w:uiPriority="61"/>
+    <w:lsdException w:name="Medium Grid 1 Accent 3" w:uiPriority="62"/>
+    <w:lsdException w:name="Medium Grid 2 Accent 3" w:uiPriority="63"/>
+    <w:lsdException w:name="Medium Grid 3 Accent 3" w:uiPriority="64"/>
+    <w:lsdException w:name="Dark List Accent 3" w:uiPriority="65"/>
+    <w:lsdException w:name="Colorful Shading Accent 3" w:uiPriority="66"/>
+    <w:lsdException w:name="Colorful List Accent 3" w:uiPriority="67"/>
+    <w:lsdException w:name="Colorful Grid Accent 3" w:uiPriority="68"/>
+    <w:lsdException w:name="Light Shading Accent 4" w:uiPriority="69"/>
+    <w:lsdException w:name="Light List Accent 4" w:uiPriority="70"/>
+    <w:lsdException w:name="Light Grid Accent 4" w:uiPriority="71"/>
+    <w:lsdException w:name="Medium Shading 1 Accent 4" w:uiPriority="72"/>
+    <w:lsdException w:name="Medium Shading 2 Accent 4" w:uiPriority="73"/>
+    <w:lsdException w:name="Medium List 1 Accent 4" w:uiPriority="60"/>
+    <w:lsdException w:name="Medium List 2 Accent 4" w:uiPriority="61"/>
+    <w:lsdException w:name="Medium Grid 1 Accent 4" w:uiPriority="62"/>
+    <w:lsdException w:name="Medium Grid 2 Accent 4" w:uiPriority="63"/>
+    <w:lsdException w:name="Medium Grid 3 Accent 4" w:uiPriority="64"/>
+    <w:lsdException w:name="Dark List Accent 4" w:uiPriority="65"/>
+    <w:lsdException w:name="Colorful Shading Accent 4" w:uiPriority="66"/>
+    <w:lsdException w:name="Colorful List Accent 4" w:uiPriority="67"/>
+    <w:lsdException w:name="Colorful Grid Accent 4" w:uiPriority="68"/>
+    <w:lsdException w:name="Light Shading Accent 5" w:uiPriority="69"/>
+    <w:lsdException w:name="Light List Accent 5" w:uiPriority="70"/>
+    <w:lsdException w:name="Light Grid Accent 5" w:uiPriority="71"/>
+    <w:lsdException w:name="Medium Shading 1 Accent 5" w:uiPriority="72"/>
+    <w:lsdException w:name="Medium Shading 2 Accent 5" w:uiPriority="73"/>
+    <w:lsdException w:name="Medium List 1 Accent 5" w:uiPriority="60"/>
+    <w:lsdException w:name="Medium List 2 Accent 5" w:uiPriority="61"/>
+    <w:lsdException w:name="Medium Grid 1 Accent 5" w:uiPriority="62"/>
+    <w:lsdException w:name="Medium Grid 2 Accent 5" w:uiPriority="63"/>
+    <w:lsdException w:name="Medium Grid 3 Accent 5" w:uiPriority="64"/>
+    <w:lsdException w:name="Dark List Accent 5" w:uiPriority="65"/>
+    <w:lsdException w:name="Colorful Shading Accent 5" w:uiPriority="66"/>
+    <w:lsdException w:name="Colorful List Accent 5" w:uiPriority="67"/>
+    <w:lsdException w:name="Colorful Grid Accent 5" w:uiPriority="68"/>
+    <w:lsdException w:name="Light Shading Accent 6" w:uiPriority="69"/>
+    <w:lsdException w:name="Light List Accent 6" w:uiPriority="70"/>
+    <w:lsdException w:name="Light Grid Accent 6" w:uiPriority="71"/>
+    <w:lsdException w:name="Medium Shading 1 Accent 6" w:uiPriority="72"/>
+    <w:lsdException w:name="Medium Shading 2 Accent 6" w:uiPriority="73"/>
+    <w:lsdException w:name="Medium List 1 Accent 6" w:uiPriority="19" w:qFormat="1"/>
+    <w:lsdException w:name="Medium List 2 Accent 6" w:uiPriority="21" w:qFormat="1"/>
+    <w:lsdException w:name="Medium Grid 1 Accent 6" w:uiPriority="31" w:qFormat="1"/>
+    <w:lsdException w:name="Medium Grid 2 Accent 6" w:uiPriority="32" w:qFormat="1"/>
+    <w:lsdException w:name="Medium Grid 3 Accent 6" w:uiPriority="33" w:qFormat="1"/>
+    <w:lsdException w:name="Dark List Accent 6" w:uiPriority="37"/>
+    <w:lsdException w:name="Colorful Shading Accent 6" w:uiPriority="39" w:qFormat="1"/>
+    <w:lsdException w:name="Colorful List Accent 6" w:uiPriority="72"/>
+    <w:lsdException w:name="Colorful Grid Accent 6" w:uiPriority="73"/>
+    <w:lsdException w:name="Subtle Emphasis" w:uiPriority="19" w:qFormat="1"/>
+    <w:lsdException w:name="Intense Emphasis" w:uiPriority="21" w:qFormat="1"/>
+    <w:lsdException w:name="Subtle Reference" w:uiPriority="31" w:qFormat="1"/>
+    <w:lsdException w:name="Intense Reference" w:uiPriority="32" w:qFormat="1"/>
+    <w:lsdException w:name="Book Title" w:uiPriority="33" w:qFormat="1"/>
+    <w:lsdException w:name="Bibliography" w:semiHidden="1" w:uiPriority="37" w:unhideWhenUsed="1"/>
+    <w:lsdException w:name="TOC Heading" w:semiHidden="1" w:uiPriority="39" w:unhideWhenUsed="1" w:qFormat="1"/>
+    <w:lsdException w:name="Grid Table 4" w:uiPriority="49"/>
+    <w:lsdException w:name="Grid Table 5 Dark" w:uiPriority="50"/>
+    <w:lsdException w:name="Grid Table 6 Colorful" w:uiPriority="51"/>
+    <w:lsdException w:name="Grid Table 7 Colorful" w:uiPriority="52"/>
+    <w:lsdException w:name="Grid Table 1 Light Accent 1" w:uiPriority="46"/>
+    <w:lsdException w:name="Grid Table 2 Accent 1" w:uiPriority="47"/>
+    <w:lsdException w:name="Grid Table 3 Accent 1" w:uiPriority="48"/>
+    <w:lsdException w:name="Grid Table 4 Accent 1" w:uiPriority="49"/>
+    <w:lsdException w:name="Grid Table 5 Dark Accent 1" w:uiPriority="50"/>
+    <w:lsdException w:name="Grid Table 6 Colorful Accent 1" w:uiPriority="51"/>
+    <w:lsdException w:name="Grid Table 7 Colorful Accent 1" w:uiPriority="52"/>
+    <w:lsdException w:name="Grid Table 1 Light Accent 2" w:uiPriority="46"/>
+    <w:lsdException w:name="Grid Table 2 Accent 2" w:uiPriority="47"/>
+    <w:lsdException w:name="Grid Table 3 Accent 2" w:uiPriority="48"/>
+    <w:lsdException w:name="Grid Table 4 Accent 2" w:uiPriority="49"/>
+    <w:lsdException w:name="Grid Table 5 Dark Accent 2" w:uiPriority="50"/>
+    <w:lsdException w:name="Grid Table 6 Colorful Accent 2" w:uiPriority="51"/>
+    <w:lsdException w:name="Grid Table 7 Colorful Accent 2" w:uiPriority="52"/>
+    <w:lsdException w:name="Grid Table 1 Light Accent 3" w:uiPriority="46"/>
+    <w:lsdException w:name="Grid Table 2 Accent 3" w:uiPriority="47"/>
+    <w:lsdException w:name="Grid Table 3 Accent 3" w:uiPriority="48"/>
+    <w:lsdException w:name="Grid Table 4 Accent 3" w:uiPriority="49"/>
+    <w:lsdException w:name="Grid Table 5 Dark Accent 3" w:uiPriority="50"/>
+    <w:lsdException w:name="Grid Table 6 Colorful Accent 3" w:uiPriority="51"/>
+    <w:lsdException w:name="Grid Table 7 Colorful Accent 3" w:uiPriority="52"/>
+    <w:lsdException w:name="Grid Table 1 Light Accent 4" w:uiPriority="46"/>
+    <w:lsdException w:name="Grid Table 2 Accent 4" w:uiPriority="47"/>
+    <w:lsdException w:name="Grid Table 3 Accent 4" w:uiPriority="48"/>
+    <w:lsdException w:name="Grid Table 4 Accent 4" w:uiPriority="49"/>
+    <w:lsdException w:name="Grid Table 5 Dark Accent 4" w:uiPriority="50"/>
+    <w:lsdException w:name="Grid Table 6 Colorful Accent 4" w:uiPriority="51"/>
+    <w:lsdException w:name="Grid Table 7 Colorful Accent 4" w:uiPriority="52"/>
+    <w:lsdException w:name="Grid Table 1 Light Accent 5" w:uiPriority="46"/>
+    <w:lsdException w:name="Grid Table 2 Accent 5" w:uiPriority="47"/>
+    <w:lsdException w:name="Grid Table 3 Accent 5" w:uiPriority="48"/>
+    <w:lsdException w:name="Grid Table 4 Accent 5" w:uiPriority="49"/>
+    <w:lsdException w:name="Grid Table 5 Dark Accent 5" w:uiPriority="50"/>
+    <w:lsdException w:name="Grid Table 6 Colorful Accent 5" w:uiPriority="51"/>
+    <w:lsdException w:name="Grid Table 7 Colorful Accent 5" w:uiPriority="52"/>
+    <w:lsdException w:name="Grid Table 1 Light Accent 6" w:uiPriority="46"/>
+    <w:lsdException w:name="Grid Table 2 Accent 6" w:uiPriority="47"/>
+    <w:lsdException w:name="Grid Table 3 Accent 6" w:uiPriority="48"/>
+    <w:lsdException w:name="Grid Table 4 Accent 6" w:uiPriority="49"/>
+    <w:lsdException w:name="Grid Table 5 Dark Accent 6" w:uiPriority="50"/>
+    <w:lsdException w:name="Grid Table 6 Colorful Accent 6" w:uiPriority="51"/>
+    <w:lsdException w:name="Grid Table 7 Colorful Accent 6" w:uiPriority="52"/>
+    <w:lsdException w:name="List Table 1 Light" w:uiPriority="46"/>
+    <w:lsdException w:name="List Table 2" w:uiPriority="47"/>
+    <w:lsdException w:name="List Table 3" w:uiPriority="48"/>
+    <w:lsdException w:name="List Table 4" w:uiPriority="49"/>
+    <w:lsdException w:name="List Table 5 Dark" w:uiPriority="50"/>
+    <w:lsdException w:name="List Table 6 Colorful" w:uiPriority="51"/>
+    <w:lsdException w:name="List Table 7 Colorful" w:uiPriority="52"/>
+    <w:lsdException w:name="List Table 1 Light Accent 1" w:uiPriority="46"/>
+    <w:lsdException w:name="List Table 2 Accent 1" w:uiPriority="47"/>
+    <w:lsdException w:name="List Table 3 Accent 1" w:uiPriority="48"/>
+    <w:lsdException w:name="List Table 4 Accent 1" w:uiPriority="49"/>
+    <w:lsdException w:name="List Table 5 Dark Accent 1" w:uiPriority="50"/>
+    <w:lsdException w:name="List Table 6 Colorful Accent 1" w:uiPriority="51"/>
+    <w:lsdException w:name="List Table 7 Colorful Accent 1" w:uiPriority="52"/>
+    <w:lsdException w:name="List Table 1 Light Accent 2" w:uiPriority="46"/>
+    <w:lsdException w:name="List Table 2 Accent 2" w:uiPriority="47"/>
+    <w:lsdException w:name="List Table 3 Accent 2" w:uiPriority="48"/>
+    <w:lsdException w:name="List Table 4 Accent 2" w:uiPriority="49"/>
+    <w:lsdException w:name="List Table 5 Dark Accent 2" w:uiPriority="50"/>
+    <w:lsdException w:name="List Table 6 Colorful Accent 2" w:uiPriority="51"/>
+    <w:lsdException w:name="List Table 7 Colorful Accent 2" w:uiPriority="52"/>
+    <w:lsdException w:name="List Table 1 Light Accent 3" w:uiPriority="46"/>
+    <w:lsdException w:name="List Table 2 Accent 3" w:uiPriority="47"/>
+    <w:lsdException w:name="List Table 3 Accent 3" w:uiPriority="48"/>
+    <w:lsdException w:name="List Table 4 Accent 3" w:uiPriority="49"/>
+    <w:lsdException w:name="List Table 5 Dark Accent 3" w:uiPriority="50"/>
+    <w:lsdException w:name="List Table 6 Colorful Accent 3" w:uiPriority="51"/>
+    <w:lsdException w:name="List Table 7 Colorful Accent 3" w:uiPriority="52"/>
+    <w:lsdException w:name="List Table 1 Light Accent 4" w:uiPriority="46"/>
+    <w:lsdException w:name="List Table 2 Accent 4" w:uiPriority="47"/>
+    <w:lsdException w:name="List Table 3 Accent 4" w:uiPriority="48"/>
+    <w:lsdException w:name="List Table 4 Accent 4" w:uiPriority="49"/>
+    <w:lsdException w:name="List Table 5 Dark Accent 4" w:uiPriority="50"/>
+    <w:lsdException w:name="List Table 6 Colorful Accent 4" w:uiPriority="51"/>
+    <w:lsdException w:name="List Table 7 Colorful Accent 4" w:uiPriority="52"/>
+    <w:lsdException w:name="List Table 1 Light Accent 5" w:uiPriority="46"/>
+    <w:lsdException w:name="List Table 2 Accent 5" w:uiPriority="47"/>
+    <w:lsdException w:name="List Table 3 Accent 5" w:uiPriority="48"/>
+    <w:lsdException w:name="List Table 4 Accent 5" w:uiPriority="49"/>
+    <w:lsdException w:name="List Table 5 Dark Accent 5" w:uiPriority="50"/>
+    <w:lsdException w:name="List Table 6 Colorful Accent 5" w:uiPriority="51"/>
+    <w:lsdException w:name="List Table 7 Colorful Accent 5" w:uiPriority="52"/>
+    <w:lsdException w:name="List Table 1 Light Accent 6" w:uiPriority="46"/>
+    <w:lsdException w:name="List Table 2 Accent 6" w:uiPriority="47"/>
+    <w:lsdException w:name="List Table 3 Accent 6" w:uiPriority="48"/>
+    <w:lsdException w:name="List Table 4 Accent 6" w:uiPriority="49"/>
+    <w:lsdException w:name="List Table 5 Dark Accent 6" w:uiPriority="50"/>
+    <w:lsdException w:name="List Table 6 Colorful Accent 6" w:uiPriority="51"/>
+    <w:lsdException w:name="List Table 7 Colorful Accent 6" w:uiPriority="52"/>
+    <w:lsdException w:name="Mention" w:semiHidden="1" w:unhideWhenUsed="1"/>
   </w:latentStyles>
   <w:style w:type="paragraph" w:default="1" w:styleId="Normal">
     <w:name w:val="Normal"/>
@@ -6574,11 +6250,11 @@
       <w:lang w:val="nb-NO" w:eastAsia="nb-NO"/>
     </w:rPr>
   </w:style>
-  <w:style w:type="paragraph" w:styleId="Heading1">
+  <w:style w:type="paragraph" w:styleId="Overskrift1">
     <w:name w:val="heading 1"/>
     <w:basedOn w:val="Normal"/>
     <w:next w:val="Normal"/>
-    <w:link w:val="Heading1Char"/>
+    <w:link w:val="Overskrift1Tegn"/>
     <w:uiPriority w:val="99"/>
     <w:qFormat/>
     <w:rsid w:val="008E0BAB"/>
@@ -6595,11 +6271,11 @@
       <w:szCs w:val="24"/>
     </w:rPr>
   </w:style>
-  <w:style w:type="paragraph" w:styleId="Heading2">
+  <w:style w:type="paragraph" w:styleId="Overskrift2">
     <w:name w:val="heading 2"/>
     <w:basedOn w:val="Normal"/>
     <w:next w:val="Normal"/>
-    <w:link w:val="Heading2Char"/>
+    <w:link w:val="Overskrift2Tegn"/>
     <w:uiPriority w:val="99"/>
     <w:qFormat/>
     <w:rsid w:val="008E0BAB"/>
@@ -6615,11 +6291,11 @@
       <w:szCs w:val="32"/>
     </w:rPr>
   </w:style>
-  <w:style w:type="paragraph" w:styleId="Heading3">
+  <w:style w:type="paragraph" w:styleId="Overskrift3">
     <w:name w:val="heading 3"/>
     <w:basedOn w:val="Normal"/>
     <w:next w:val="Normal"/>
-    <w:link w:val="Heading3Char"/>
+    <w:link w:val="Overskrift3Tegn"/>
     <w:uiPriority w:val="99"/>
     <w:qFormat/>
     <w:rsid w:val="008E0BAB"/>
@@ -6636,11 +6312,11 @@
       <w:szCs w:val="28"/>
     </w:rPr>
   </w:style>
-  <w:style w:type="paragraph" w:styleId="Heading4">
+  <w:style w:type="paragraph" w:styleId="Overskrift4">
     <w:name w:val="heading 4"/>
     <w:basedOn w:val="Normal"/>
     <w:next w:val="Normal"/>
-    <w:link w:val="Heading4Char"/>
+    <w:link w:val="Overskrift4Tegn"/>
     <w:uiPriority w:val="99"/>
     <w:qFormat/>
     <w:rsid w:val="008E0BAB"/>
@@ -6662,11 +6338,11 @@
       <w:szCs w:val="28"/>
     </w:rPr>
   </w:style>
-  <w:style w:type="paragraph" w:styleId="Heading5">
+  <w:style w:type="paragraph" w:styleId="Overskrift5">
     <w:name w:val="heading 5"/>
     <w:basedOn w:val="Normal"/>
     <w:next w:val="Normal"/>
-    <w:link w:val="Heading5Char"/>
+    <w:link w:val="Overskrift5Tegn"/>
     <w:uiPriority w:val="99"/>
     <w:qFormat/>
     <w:rsid w:val="00C73B20"/>
@@ -6681,11 +6357,11 @@
       <w:sz w:val="28"/>
     </w:rPr>
   </w:style>
-  <w:style w:type="paragraph" w:styleId="Heading6">
+  <w:style w:type="paragraph" w:styleId="Overskrift6">
     <w:name w:val="heading 6"/>
     <w:basedOn w:val="Normal"/>
     <w:next w:val="Normal"/>
-    <w:link w:val="Heading6Char"/>
+    <w:link w:val="Overskrift6Tegn"/>
     <w:uiPriority w:val="9"/>
     <w:qFormat/>
     <w:rsid w:val="00EB564B"/>
@@ -6701,13 +6377,13 @@
       <w:szCs w:val="22"/>
     </w:rPr>
   </w:style>
-  <w:style w:type="character" w:default="1" w:styleId="DefaultParagraphFont">
+  <w:style w:type="character" w:default="1" w:styleId="Standardskriftforavsnitt">
     <w:name w:val="Default Paragraph Font"/>
     <w:uiPriority w:val="1"/>
     <w:semiHidden/>
     <w:unhideWhenUsed/>
   </w:style>
-  <w:style w:type="table" w:default="1" w:styleId="TableNormal">
+  <w:style w:type="table" w:default="1" w:styleId="Vanligtabell">
     <w:name w:val="Normal Table"/>
     <w:uiPriority w:val="99"/>
     <w:semiHidden/>
@@ -6722,16 +6398,16 @@
       </w:tblCellMar>
     </w:tblPr>
   </w:style>
-  <w:style w:type="numbering" w:default="1" w:styleId="NoList">
+  <w:style w:type="numbering" w:default="1" w:styleId="Ingenliste">
     <w:name w:val="No List"/>
     <w:uiPriority w:val="99"/>
     <w:semiHidden/>
     <w:unhideWhenUsed/>
   </w:style>
-  <w:style w:type="character" w:customStyle="1" w:styleId="Heading1Char">
-    <w:name w:val="Heading 1 Char"/>
-    <w:basedOn w:val="DefaultParagraphFont"/>
-    <w:link w:val="Heading1"/>
+  <w:style w:type="character" w:customStyle="1" w:styleId="Overskrift1Tegn">
+    <w:name w:val="Overskrift 1 Tegn"/>
+    <w:basedOn w:val="Standardskriftforavsnitt"/>
+    <w:link w:val="Overskrift1"/>
     <w:uiPriority w:val="9"/>
     <w:rsid w:val="008E0BAB"/>
     <w:rPr>
@@ -6743,10 +6419,10 @@
       <w:szCs w:val="32"/>
     </w:rPr>
   </w:style>
-  <w:style w:type="character" w:customStyle="1" w:styleId="Heading2Char">
-    <w:name w:val="Heading 2 Char"/>
-    <w:basedOn w:val="DefaultParagraphFont"/>
-    <w:link w:val="Heading2"/>
+  <w:style w:type="character" w:customStyle="1" w:styleId="Overskrift2Tegn">
+    <w:name w:val="Overskrift 2 Tegn"/>
+    <w:basedOn w:val="Standardskriftforavsnitt"/>
+    <w:link w:val="Overskrift2"/>
     <w:uiPriority w:val="99"/>
     <w:rsid w:val="008E0BAB"/>
     <w:rPr>
@@ -6759,10 +6435,10 @@
       <w:szCs w:val="28"/>
     </w:rPr>
   </w:style>
-  <w:style w:type="character" w:customStyle="1" w:styleId="Heading3Char">
-    <w:name w:val="Heading 3 Char"/>
-    <w:basedOn w:val="DefaultParagraphFont"/>
-    <w:link w:val="Heading3"/>
+  <w:style w:type="character" w:customStyle="1" w:styleId="Overskrift3Tegn">
+    <w:name w:val="Overskrift 3 Tegn"/>
+    <w:basedOn w:val="Standardskriftforavsnitt"/>
+    <w:link w:val="Overskrift3"/>
     <w:uiPriority w:val="9"/>
     <w:semiHidden/>
     <w:rsid w:val="008E0BAB"/>
@@ -6774,10 +6450,10 @@
       <w:szCs w:val="26"/>
     </w:rPr>
   </w:style>
-  <w:style w:type="character" w:customStyle="1" w:styleId="Heading4Char">
-    <w:name w:val="Heading 4 Char"/>
-    <w:basedOn w:val="DefaultParagraphFont"/>
-    <w:link w:val="Heading4"/>
+  <w:style w:type="character" w:customStyle="1" w:styleId="Overskrift4Tegn">
+    <w:name w:val="Overskrift 4 Tegn"/>
+    <w:basedOn w:val="Standardskriftforavsnitt"/>
+    <w:link w:val="Overskrift4"/>
     <w:uiPriority w:val="9"/>
     <w:semiHidden/>
     <w:rsid w:val="008E0BAB"/>
@@ -6789,10 +6465,10 @@
       <w:szCs w:val="28"/>
     </w:rPr>
   </w:style>
-  <w:style w:type="character" w:customStyle="1" w:styleId="Heading5Char">
-    <w:name w:val="Heading 5 Char"/>
-    <w:basedOn w:val="DefaultParagraphFont"/>
-    <w:link w:val="Heading5"/>
+  <w:style w:type="character" w:customStyle="1" w:styleId="Overskrift5Tegn">
+    <w:name w:val="Overskrift 5 Tegn"/>
+    <w:basedOn w:val="Standardskriftforavsnitt"/>
+    <w:link w:val="Overskrift5"/>
     <w:uiPriority w:val="9"/>
     <w:semiHidden/>
     <w:rsid w:val="00C73B20"/>
@@ -6804,10 +6480,10 @@
       <w:lang w:val="nb-NO" w:eastAsia="nb-NO" w:bidi="ar-SA"/>
     </w:rPr>
   </w:style>
-  <w:style w:type="paragraph" w:styleId="Header">
+  <w:style w:type="paragraph" w:styleId="Topptekst">
     <w:name w:val="header"/>
     <w:basedOn w:val="Normal"/>
-    <w:link w:val="HeaderChar"/>
+    <w:link w:val="TopptekstTegn"/>
     <w:uiPriority w:val="99"/>
     <w:rsid w:val="008E0BAB"/>
     <w:pPr>
@@ -6817,10 +6493,10 @@
       </w:tabs>
     </w:pPr>
   </w:style>
-  <w:style w:type="character" w:customStyle="1" w:styleId="HeaderChar">
-    <w:name w:val="Header Char"/>
-    <w:basedOn w:val="DefaultParagraphFont"/>
-    <w:link w:val="Header"/>
+  <w:style w:type="character" w:customStyle="1" w:styleId="TopptekstTegn">
+    <w:name w:val="Topptekst Tegn"/>
+    <w:basedOn w:val="Standardskriftforavsnitt"/>
+    <w:link w:val="Topptekst"/>
     <w:uiPriority w:val="99"/>
     <w:semiHidden/>
     <w:rsid w:val="008E0BAB"/>
@@ -6829,10 +6505,10 @@
       <w:szCs w:val="20"/>
     </w:rPr>
   </w:style>
-  <w:style w:type="paragraph" w:styleId="Footer">
+  <w:style w:type="paragraph" w:styleId="Bunntekst">
     <w:name w:val="footer"/>
     <w:basedOn w:val="Normal"/>
-    <w:link w:val="FooterChar"/>
+    <w:link w:val="BunntekstTegn"/>
     <w:uiPriority w:val="99"/>
     <w:rsid w:val="008E0BAB"/>
     <w:pPr>
@@ -6842,10 +6518,10 @@
       </w:tabs>
     </w:pPr>
   </w:style>
-  <w:style w:type="character" w:customStyle="1" w:styleId="FooterChar">
-    <w:name w:val="Footer Char"/>
-    <w:basedOn w:val="DefaultParagraphFont"/>
-    <w:link w:val="Footer"/>
+  <w:style w:type="character" w:customStyle="1" w:styleId="BunntekstTegn">
+    <w:name w:val="Bunntekst Tegn"/>
+    <w:basedOn w:val="Standardskriftforavsnitt"/>
+    <w:link w:val="Bunntekst"/>
     <w:uiPriority w:val="99"/>
     <w:rsid w:val="008E0BAB"/>
     <w:rPr>
@@ -6853,10 +6529,10 @@
       <w:szCs w:val="20"/>
     </w:rPr>
   </w:style>
-  <w:style w:type="paragraph" w:styleId="BodyText">
+  <w:style w:type="paragraph" w:styleId="Brdtekst">
     <w:name w:val="Body Text"/>
     <w:basedOn w:val="Normal"/>
-    <w:link w:val="BodyTextChar"/>
+    <w:link w:val="BrdtekstTegn"/>
     <w:uiPriority w:val="99"/>
     <w:rsid w:val="008E0BAB"/>
     <w:pPr>
@@ -6870,10 +6546,10 @@
       <w:szCs w:val="28"/>
     </w:rPr>
   </w:style>
-  <w:style w:type="character" w:customStyle="1" w:styleId="BodyTextChar">
-    <w:name w:val="Body Text Char"/>
-    <w:basedOn w:val="DefaultParagraphFont"/>
-    <w:link w:val="BodyText"/>
+  <w:style w:type="character" w:customStyle="1" w:styleId="BrdtekstTegn">
+    <w:name w:val="Brødtekst Tegn"/>
+    <w:basedOn w:val="Standardskriftforavsnitt"/>
+    <w:link w:val="Brdtekst"/>
     <w:uiPriority w:val="99"/>
     <w:semiHidden/>
     <w:rsid w:val="008E0BAB"/>
@@ -6882,10 +6558,10 @@
       <w:szCs w:val="20"/>
     </w:rPr>
   </w:style>
-  <w:style w:type="paragraph" w:styleId="BodyText2">
+  <w:style w:type="paragraph" w:styleId="Brdtekst2">
     <w:name w:val="Body Text 2"/>
     <w:basedOn w:val="Normal"/>
-    <w:link w:val="BodyText2Char"/>
+    <w:link w:val="Brdtekst2Tegn"/>
     <w:uiPriority w:val="99"/>
     <w:rsid w:val="008E0BAB"/>
     <w:rPr>
@@ -6896,10 +6572,10 @@
       <w:szCs w:val="24"/>
     </w:rPr>
   </w:style>
-  <w:style w:type="character" w:customStyle="1" w:styleId="BodyText2Char">
-    <w:name w:val="Body Text 2 Char"/>
-    <w:basedOn w:val="DefaultParagraphFont"/>
-    <w:link w:val="BodyText2"/>
+  <w:style w:type="character" w:customStyle="1" w:styleId="Brdtekst2Tegn">
+    <w:name w:val="Brødtekst 2 Tegn"/>
+    <w:basedOn w:val="Standardskriftforavsnitt"/>
+    <w:link w:val="Brdtekst2"/>
     <w:uiPriority w:val="99"/>
     <w:semiHidden/>
     <w:rsid w:val="008E0BAB"/>
@@ -6908,10 +6584,10 @@
       <w:szCs w:val="20"/>
     </w:rPr>
   </w:style>
-  <w:style w:type="paragraph" w:styleId="Title">
+  <w:style w:type="paragraph" w:styleId="Tittel">
     <w:name w:val="Title"/>
     <w:basedOn w:val="Normal"/>
-    <w:link w:val="TitleChar"/>
+    <w:link w:val="TittelTegn"/>
     <w:uiPriority w:val="99"/>
     <w:qFormat/>
     <w:rsid w:val="008E0BAB"/>
@@ -6923,10 +6599,10 @@
       <w:bCs/>
     </w:rPr>
   </w:style>
-  <w:style w:type="character" w:customStyle="1" w:styleId="TitleChar">
-    <w:name w:val="Title Char"/>
-    <w:basedOn w:val="DefaultParagraphFont"/>
-    <w:link w:val="Title"/>
+  <w:style w:type="character" w:customStyle="1" w:styleId="TittelTegn">
+    <w:name w:val="Tittel Tegn"/>
+    <w:basedOn w:val="Standardskriftforavsnitt"/>
+    <w:link w:val="Tittel"/>
     <w:uiPriority w:val="10"/>
     <w:rsid w:val="008E0BAB"/>
     <w:rPr>
@@ -6938,9 +6614,9 @@
       <w:szCs w:val="32"/>
     </w:rPr>
   </w:style>
-  <w:style w:type="character" w:styleId="Hyperlink">
+  <w:style w:type="character" w:styleId="Hyperkobling">
     <w:name w:val="Hyperlink"/>
-    <w:basedOn w:val="DefaultParagraphFont"/>
+    <w:basedOn w:val="Standardskriftforavsnitt"/>
     <w:uiPriority w:val="99"/>
     <w:rsid w:val="008E0BAB"/>
     <w:rPr>
@@ -6948,10 +6624,10 @@
       <w:u w:val="single"/>
     </w:rPr>
   </w:style>
-  <w:style w:type="character" w:customStyle="1" w:styleId="Heading6Char">
-    <w:name w:val="Heading 6 Char"/>
-    <w:basedOn w:val="DefaultParagraphFont"/>
-    <w:link w:val="Heading6"/>
+  <w:style w:type="character" w:customStyle="1" w:styleId="Overskrift6Tegn">
+    <w:name w:val="Overskrift 6 Tegn"/>
+    <w:basedOn w:val="Standardskriftforavsnitt"/>
+    <w:link w:val="Overskrift6"/>
     <w:uiPriority w:val="9"/>
     <w:rsid w:val="00EB564B"/>
     <w:rPr>
@@ -6960,13 +6636,12 @@
       <w:bCs/>
     </w:rPr>
   </w:style>
-  <w:style w:type="table" w:styleId="TableGrid">
+  <w:style w:type="table" w:styleId="Tabellrutenett">
     <w:name w:val="Table Grid"/>
-    <w:basedOn w:val="TableNormal"/>
+    <w:basedOn w:val="Vanligtabell"/>
     <w:uiPriority w:val="59"/>
     <w:rsid w:val="00100F66"/>
     <w:tblPr>
-      <w:tblInd w:w="0" w:type="dxa"/>
       <w:tblBorders>
         <w:top w:val="single" w:sz="4" w:space="0" w:color="000000"/>
         <w:left w:val="single" w:sz="4" w:space="0" w:color="000000"/>
@@ -6975,27 +6650,21 @@
         <w:insideH w:val="single" w:sz="4" w:space="0" w:color="000000"/>
         <w:insideV w:val="single" w:sz="4" w:space="0" w:color="000000"/>
       </w:tblBorders>
-      <w:tblCellMar>
-        <w:top w:w="0" w:type="dxa"/>
-        <w:left w:w="108" w:type="dxa"/>
-        <w:bottom w:w="0" w:type="dxa"/>
-        <w:right w:w="108" w:type="dxa"/>
-      </w:tblCellMar>
     </w:tblPr>
   </w:style>
   <w:style w:type="paragraph" w:styleId="NormalWeb">
     <w:name w:val="Normal (Web)"/>
     <w:basedOn w:val="Normal"/>
-    <w:link w:val="NormalWebChar"/>
+    <w:link w:val="NormalWebTegn"/>
     <w:rsid w:val="000F71C1"/>
     <w:rPr>
       <w:sz w:val="24"/>
       <w:szCs w:val="24"/>
     </w:rPr>
   </w:style>
-  <w:style w:type="character" w:customStyle="1" w:styleId="NormalWebChar">
-    <w:name w:val="Normal (Web) Char"/>
-    <w:basedOn w:val="DefaultParagraphFont"/>
+  <w:style w:type="character" w:customStyle="1" w:styleId="NormalWebTegn">
+    <w:name w:val="Normal (Web) Tegn"/>
+    <w:basedOn w:val="Standardskriftforavsnitt"/>
     <w:link w:val="NormalWeb"/>
     <w:rsid w:val="000F71C1"/>
     <w:rPr>
@@ -7004,10 +6673,10 @@
       <w:lang w:val="nb-NO" w:eastAsia="nb-NO" w:bidi="ar-SA"/>
     </w:rPr>
   </w:style>
-  <w:style w:type="paragraph" w:styleId="BalloonText">
+  <w:style w:type="paragraph" w:styleId="Bobletekst">
     <w:name w:val="Balloon Text"/>
     <w:basedOn w:val="Normal"/>
-    <w:link w:val="BalloonTextChar"/>
+    <w:link w:val="BobletekstTegn"/>
     <w:uiPriority w:val="99"/>
     <w:semiHidden/>
     <w:unhideWhenUsed/>
@@ -7018,10 +6687,10 @@
       <w:szCs w:val="16"/>
     </w:rPr>
   </w:style>
-  <w:style w:type="character" w:customStyle="1" w:styleId="BalloonTextChar">
-    <w:name w:val="Balloon Text Char"/>
-    <w:basedOn w:val="DefaultParagraphFont"/>
-    <w:link w:val="BalloonText"/>
+  <w:style w:type="character" w:customStyle="1" w:styleId="BobletekstTegn">
+    <w:name w:val="Bobletekst Tegn"/>
+    <w:basedOn w:val="Standardskriftforavsnitt"/>
+    <w:link w:val="Bobletekst"/>
     <w:uiPriority w:val="99"/>
     <w:semiHidden/>
     <w:rsid w:val="003C2C2A"/>
@@ -7048,671 +6717,7 @@
       <w:szCs w:val="24"/>
     </w:rPr>
   </w:style>
-  <w:style w:type="paragraph" w:styleId="ListParagraph">
-    <w:name w:val="List Paragraph"/>
-    <w:basedOn w:val="Normal"/>
-    <w:uiPriority w:val="34"/>
-    <w:qFormat/>
-    <w:rsid w:val="0083513D"/>
-    <w:pPr>
-      <w:ind w:left="720"/>
-      <w:contextualSpacing/>
-    </w:pPr>
-  </w:style>
-</w:styles>
-</file>
-
-<file path=word/stylesWithEffects.xml><?xml version="1.0" encoding="utf-8"?>
-<w:styles xmlns:wpc="http://schemas.microsoft.com/office/word/2010/wordprocessingCanvas" xmlns:mo="http://schemas.microsoft.com/office/mac/office/2008/main" xmlns:mc="http://schemas.openxmlformats.org/markup-compatibility/2006" xmlns:mv="urn:schemas-microsoft-com:mac:vml" xmlns:o="urn:schemas-microsoft-com:office:office" xmlns:r="http://schemas.openxmlformats.org/officeDocument/2006/relationships" xmlns:m="http://schemas.openxmlformats.org/officeDocument/2006/math" xmlns:v="urn:schemas-microsoft-com:vml" xmlns:wp14="http://schemas.microsoft.com/office/word/2010/wordprocessingDrawing" xmlns:wp="http://schemas.openxmlformats.org/drawingml/2006/wordprocessingDrawing" xmlns:w10="urn:schemas-microsoft-com:office:word" xmlns:w="http://schemas.openxmlformats.org/wordprocessingml/2006/main" xmlns:w14="http://schemas.microsoft.com/office/word/2010/wordml" xmlns:wpg="http://schemas.microsoft.com/office/word/2010/wordprocessingGroup" xmlns:wpi="http://schemas.microsoft.com/office/word/2010/wordprocessingInk" xmlns:wne="http://schemas.microsoft.com/office/word/2006/wordml" xmlns:wps="http://schemas.microsoft.com/office/word/2010/wordprocessingShape" mc:Ignorable="w14 wp14">
-  <w:docDefaults>
-    <w:rPrDefault>
-      <w:rPr>
-        <w:rFonts w:ascii="Times New Roman" w:eastAsia="Times New Roman" w:hAnsi="Times New Roman" w:cs="Times New Roman"/>
-        <w:lang w:val="en-US" w:eastAsia="en-US" w:bidi="ar-SA"/>
-      </w:rPr>
-    </w:rPrDefault>
-    <w:pPrDefault/>
-  </w:docDefaults>
-  <w:latentStyles w:defLockedState="0" w:defUIPriority="99" w:defSemiHidden="1" w:defUnhideWhenUsed="1" w:defQFormat="0" w:count="276">
-    <w:lsdException w:name="Normal" w:semiHidden="0" w:uiPriority="0" w:unhideWhenUsed="0" w:qFormat="1"/>
-    <w:lsdException w:name="heading 1" w:semiHidden="0" w:unhideWhenUsed="0" w:qFormat="1"/>
-    <w:lsdException w:name="heading 2" w:semiHidden="0" w:unhideWhenUsed="0" w:qFormat="1"/>
-    <w:lsdException w:name="heading 3" w:semiHidden="0" w:unhideWhenUsed="0" w:qFormat="1"/>
-    <w:lsdException w:name="heading 4" w:semiHidden="0" w:unhideWhenUsed="0" w:qFormat="1"/>
-    <w:lsdException w:name="heading 5" w:semiHidden="0" w:unhideWhenUsed="0" w:qFormat="1"/>
-    <w:lsdException w:name="heading 6" w:semiHidden="0" w:uiPriority="9" w:unhideWhenUsed="0" w:qFormat="1"/>
-    <w:lsdException w:name="heading 7" w:uiPriority="9" w:qFormat="1"/>
-    <w:lsdException w:name="heading 8" w:uiPriority="9" w:qFormat="1"/>
-    <w:lsdException w:name="heading 9" w:uiPriority="9" w:qFormat="1"/>
-    <w:lsdException w:name="toc 1" w:uiPriority="39"/>
-    <w:lsdException w:name="toc 2" w:uiPriority="39"/>
-    <w:lsdException w:name="toc 3" w:uiPriority="39"/>
-    <w:lsdException w:name="toc 4" w:uiPriority="39"/>
-    <w:lsdException w:name="toc 5" w:uiPriority="39"/>
-    <w:lsdException w:name="toc 6" w:uiPriority="39"/>
-    <w:lsdException w:name="toc 7" w:uiPriority="39"/>
-    <w:lsdException w:name="toc 8" w:uiPriority="39"/>
-    <w:lsdException w:name="toc 9" w:uiPriority="39"/>
-    <w:lsdException w:name="header" w:unhideWhenUsed="0"/>
-    <w:lsdException w:name="footer" w:unhideWhenUsed="0"/>
-    <w:lsdException w:name="caption" w:uiPriority="35" w:qFormat="1"/>
-    <w:lsdException w:name="Title" w:semiHidden="0" w:unhideWhenUsed="0" w:qFormat="1"/>
-    <w:lsdException w:name="Default Paragraph Font" w:unhideWhenUsed="0"/>
-    <w:lsdException w:name="Body Text" w:unhideWhenUsed="0"/>
-    <w:lsdException w:name="Subtitle" w:semiHidden="0" w:uiPriority="11" w:unhideWhenUsed="0" w:qFormat="1"/>
-    <w:lsdException w:name="Body Text 2" w:unhideWhenUsed="0"/>
-    <w:lsdException w:name="Hyperlink" w:unhideWhenUsed="0"/>
-    <w:lsdException w:name="Strong" w:semiHidden="0" w:uiPriority="22" w:unhideWhenUsed="0" w:qFormat="1"/>
-    <w:lsdException w:name="Emphasis" w:semiHidden="0" w:uiPriority="20" w:unhideWhenUsed="0" w:qFormat="1"/>
-    <w:lsdException w:name="Table Grid" w:semiHidden="0" w:uiPriority="59" w:unhideWhenUsed="0"/>
-    <w:lsdException w:name="Note Level 1" w:semiHidden="0" w:unhideWhenUsed="0"/>
-    <w:lsdException w:name="Note Level 2" w:semiHidden="0" w:unhideWhenUsed="0"/>
-    <w:lsdException w:name="Note Level 3" w:semiHidden="0" w:unhideWhenUsed="0"/>
-    <w:lsdException w:name="Note Level 4" w:semiHidden="0" w:unhideWhenUsed="0"/>
-    <w:lsdException w:name="Note Level 5" w:semiHidden="0" w:unhideWhenUsed="0"/>
-    <w:lsdException w:name="Note Level 6" w:semiHidden="0" w:unhideWhenUsed="0"/>
-    <w:lsdException w:name="Note Level 7" w:semiHidden="0" w:unhideWhenUsed="0"/>
-    <w:lsdException w:name="Note Level 8" w:semiHidden="0" w:unhideWhenUsed="0"/>
-    <w:lsdException w:name="Note Level 9" w:semiHidden="0" w:unhideWhenUsed="0"/>
-    <w:lsdException w:name="Placeholder Text" w:semiHidden="0" w:uiPriority="67" w:unhideWhenUsed="0"/>
-    <w:lsdException w:name="No Spacing" w:semiHidden="0" w:uiPriority="68" w:unhideWhenUsed="0"/>
-    <w:lsdException w:name="Light Shading" w:semiHidden="0" w:uiPriority="69" w:unhideWhenUsed="0"/>
-    <w:lsdException w:name="Light List" w:semiHidden="0" w:uiPriority="70" w:unhideWhenUsed="0"/>
-    <w:lsdException w:name="Light Grid" w:semiHidden="0" w:uiPriority="71" w:unhideWhenUsed="0"/>
-    <w:lsdException w:name="Medium Shading 1" w:semiHidden="0" w:uiPriority="72" w:unhideWhenUsed="0"/>
-    <w:lsdException w:name="Medium Shading 2" w:semiHidden="0" w:uiPriority="73" w:unhideWhenUsed="0"/>
-    <w:lsdException w:name="Medium List 1" w:semiHidden="0" w:uiPriority="60" w:unhideWhenUsed="0"/>
-    <w:lsdException w:name="Medium List 2" w:semiHidden="0" w:uiPriority="61" w:unhideWhenUsed="0"/>
-    <w:lsdException w:name="Medium Grid 1" w:semiHidden="0" w:uiPriority="62" w:unhideWhenUsed="0"/>
-    <w:lsdException w:name="Medium Grid 2" w:semiHidden="0" w:uiPriority="63" w:unhideWhenUsed="0"/>
-    <w:lsdException w:name="Medium Grid 3" w:semiHidden="0" w:uiPriority="64" w:unhideWhenUsed="0"/>
-    <w:lsdException w:name="Dark List" w:semiHidden="0" w:uiPriority="65" w:unhideWhenUsed="0"/>
-    <w:lsdException w:name="Colorful Shading" w:semiHidden="0" w:unhideWhenUsed="0"/>
-    <w:lsdException w:name="Colorful List" w:semiHidden="0" w:uiPriority="34" w:unhideWhenUsed="0" w:qFormat="1"/>
-    <w:lsdException w:name="Colorful Grid" w:semiHidden="0" w:uiPriority="29" w:unhideWhenUsed="0" w:qFormat="1"/>
-    <w:lsdException w:name="Light Shading Accent 1" w:semiHidden="0" w:uiPriority="30" w:unhideWhenUsed="0" w:qFormat="1"/>
-    <w:lsdException w:name="Light List Accent 1" w:semiHidden="0" w:uiPriority="66" w:unhideWhenUsed="0"/>
-    <w:lsdException w:name="Light Grid Accent 1" w:semiHidden="0" w:uiPriority="67" w:unhideWhenUsed="0"/>
-    <w:lsdException w:name="Medium Shading 1 Accent 1" w:semiHidden="0" w:uiPriority="68" w:unhideWhenUsed="0"/>
-    <w:lsdException w:name="Medium Shading 2 Accent 1" w:semiHidden="0" w:uiPriority="69" w:unhideWhenUsed="0"/>
-    <w:lsdException w:name="Medium List 1 Accent 1" w:semiHidden="0" w:uiPriority="70" w:unhideWhenUsed="0"/>
-    <w:lsdException w:name="Revision" w:semiHidden="0" w:uiPriority="71" w:unhideWhenUsed="0"/>
-    <w:lsdException w:name="List Paragraph" w:semiHidden="0" w:uiPriority="34" w:unhideWhenUsed="0" w:qFormat="1"/>
-    <w:lsdException w:name="Quote" w:semiHidden="0" w:uiPriority="73" w:unhideWhenUsed="0"/>
-    <w:lsdException w:name="Intense Quote" w:semiHidden="0" w:uiPriority="60" w:unhideWhenUsed="0"/>
-    <w:lsdException w:name="Medium List 2 Accent 1" w:semiHidden="0" w:uiPriority="61" w:unhideWhenUsed="0"/>
-    <w:lsdException w:name="Medium Grid 1 Accent 1" w:semiHidden="0" w:uiPriority="62" w:unhideWhenUsed="0"/>
-    <w:lsdException w:name="Medium Grid 2 Accent 1" w:semiHidden="0" w:uiPriority="63" w:unhideWhenUsed="0"/>
-    <w:lsdException w:name="Medium Grid 3 Accent 1" w:semiHidden="0" w:uiPriority="64" w:unhideWhenUsed="0"/>
-    <w:lsdException w:name="Dark List Accent 1" w:semiHidden="0" w:uiPriority="65" w:unhideWhenUsed="0"/>
-    <w:lsdException w:name="Colorful Shading Accent 1" w:semiHidden="0" w:uiPriority="66" w:unhideWhenUsed="0"/>
-    <w:lsdException w:name="Colorful List Accent 1" w:semiHidden="0" w:uiPriority="67" w:unhideWhenUsed="0"/>
-    <w:lsdException w:name="Colorful Grid Accent 1" w:semiHidden="0" w:uiPriority="68" w:unhideWhenUsed="0"/>
-    <w:lsdException w:name="Light Shading Accent 2" w:semiHidden="0" w:uiPriority="69" w:unhideWhenUsed="0"/>
-    <w:lsdException w:name="Light List Accent 2" w:semiHidden="0" w:uiPriority="70" w:unhideWhenUsed="0"/>
-    <w:lsdException w:name="Light Grid Accent 2" w:semiHidden="0" w:uiPriority="71" w:unhideWhenUsed="0"/>
-    <w:lsdException w:name="Medium Shading 1 Accent 2" w:semiHidden="0" w:uiPriority="72" w:unhideWhenUsed="0"/>
-    <w:lsdException w:name="Medium Shading 2 Accent 2" w:semiHidden="0" w:uiPriority="73" w:unhideWhenUsed="0"/>
-    <w:lsdException w:name="Medium List 1 Accent 2" w:semiHidden="0" w:uiPriority="60" w:unhideWhenUsed="0"/>
-    <w:lsdException w:name="Medium List 2 Accent 2" w:semiHidden="0" w:uiPriority="61" w:unhideWhenUsed="0"/>
-    <w:lsdException w:name="Medium Grid 1 Accent 2" w:semiHidden="0" w:uiPriority="62" w:unhideWhenUsed="0"/>
-    <w:lsdException w:name="Medium Grid 2 Accent 2" w:semiHidden="0" w:uiPriority="63" w:unhideWhenUsed="0"/>
-    <w:lsdException w:name="Medium Grid 3 Accent 2" w:semiHidden="0" w:uiPriority="64" w:unhideWhenUsed="0"/>
-    <w:lsdException w:name="Dark List Accent 2" w:semiHidden="0" w:uiPriority="65" w:unhideWhenUsed="0"/>
-    <w:lsdException w:name="Colorful Shading Accent 2" w:semiHidden="0" w:uiPriority="66" w:unhideWhenUsed="0"/>
-    <w:lsdException w:name="Colorful List Accent 2" w:semiHidden="0" w:uiPriority="67" w:unhideWhenUsed="0"/>
-    <w:lsdException w:name="Colorful Grid Accent 2" w:semiHidden="0" w:uiPriority="68" w:unhideWhenUsed="0"/>
-    <w:lsdException w:name="Light Shading Accent 3" w:semiHidden="0" w:uiPriority="69" w:unhideWhenUsed="0"/>
-    <w:lsdException w:name="Light List Accent 3" w:semiHidden="0" w:uiPriority="70" w:unhideWhenUsed="0"/>
-    <w:lsdException w:name="Light Grid Accent 3" w:semiHidden="0" w:uiPriority="71" w:unhideWhenUsed="0"/>
-    <w:lsdException w:name="Medium Shading 1 Accent 3" w:semiHidden="0" w:uiPriority="72" w:unhideWhenUsed="0"/>
-    <w:lsdException w:name="Medium Shading 2 Accent 3" w:semiHidden="0" w:uiPriority="73" w:unhideWhenUsed="0"/>
-    <w:lsdException w:name="Medium List 1 Accent 3" w:semiHidden="0" w:uiPriority="60" w:unhideWhenUsed="0"/>
-    <w:lsdException w:name="Medium List 2 Accent 3" w:semiHidden="0" w:uiPriority="61" w:unhideWhenUsed="0"/>
-    <w:lsdException w:name="Medium Grid 1 Accent 3" w:semiHidden="0" w:uiPriority="62" w:unhideWhenUsed="0"/>
-    <w:lsdException w:name="Medium Grid 2 Accent 3" w:semiHidden="0" w:uiPriority="63" w:unhideWhenUsed="0"/>
-    <w:lsdException w:name="Medium Grid 3 Accent 3" w:semiHidden="0" w:uiPriority="64" w:unhideWhenUsed="0"/>
-    <w:lsdException w:name="Dark List Accent 3" w:semiHidden="0" w:uiPriority="65" w:unhideWhenUsed="0"/>
-    <w:lsdException w:name="Colorful Shading Accent 3" w:semiHidden="0" w:uiPriority="66" w:unhideWhenUsed="0"/>
-    <w:lsdException w:name="Colorful List Accent 3" w:semiHidden="0" w:uiPriority="67" w:unhideWhenUsed="0"/>
-    <w:lsdException w:name="Colorful Grid Accent 3" w:semiHidden="0" w:uiPriority="68" w:unhideWhenUsed="0"/>
-    <w:lsdException w:name="Light Shading Accent 4" w:semiHidden="0" w:uiPriority="69" w:unhideWhenUsed="0"/>
-    <w:lsdException w:name="Light List Accent 4" w:semiHidden="0" w:uiPriority="70" w:unhideWhenUsed="0"/>
-    <w:lsdException w:name="Light Grid Accent 4" w:semiHidden="0" w:uiPriority="71" w:unhideWhenUsed="0"/>
-    <w:lsdException w:name="Medium Shading 1 Accent 4" w:semiHidden="0" w:uiPriority="72" w:unhideWhenUsed="0"/>
-    <w:lsdException w:name="Medium Shading 2 Accent 4" w:semiHidden="0" w:uiPriority="73" w:unhideWhenUsed="0"/>
-    <w:lsdException w:name="Medium List 1 Accent 4" w:semiHidden="0" w:uiPriority="60" w:unhideWhenUsed="0"/>
-    <w:lsdException w:name="Medium List 2 Accent 4" w:semiHidden="0" w:uiPriority="61" w:unhideWhenUsed="0"/>
-    <w:lsdException w:name="Medium Grid 1 Accent 4" w:semiHidden="0" w:uiPriority="62" w:unhideWhenUsed="0"/>
-    <w:lsdException w:name="Medium Grid 2 Accent 4" w:semiHidden="0" w:uiPriority="63" w:unhideWhenUsed="0"/>
-    <w:lsdException w:name="Medium Grid 3 Accent 4" w:semiHidden="0" w:uiPriority="64" w:unhideWhenUsed="0"/>
-    <w:lsdException w:name="Dark List Accent 4" w:semiHidden="0" w:uiPriority="65" w:unhideWhenUsed="0"/>
-    <w:lsdException w:name="Colorful Shading Accent 4" w:semiHidden="0" w:uiPriority="66" w:unhideWhenUsed="0"/>
-    <w:lsdException w:name="Colorful List Accent 4" w:semiHidden="0" w:uiPriority="67" w:unhideWhenUsed="0"/>
-    <w:lsdException w:name="Colorful Grid Accent 4" w:semiHidden="0" w:uiPriority="68" w:unhideWhenUsed="0"/>
-    <w:lsdException w:name="Light Shading Accent 5" w:semiHidden="0" w:uiPriority="69" w:unhideWhenUsed="0"/>
-    <w:lsdException w:name="Light List Accent 5" w:semiHidden="0" w:uiPriority="70" w:unhideWhenUsed="0"/>
-    <w:lsdException w:name="Light Grid Accent 5" w:semiHidden="0" w:uiPriority="71" w:unhideWhenUsed="0"/>
-    <w:lsdException w:name="Medium Shading 1 Accent 5" w:semiHidden="0" w:uiPriority="72" w:unhideWhenUsed="0"/>
-    <w:lsdException w:name="Medium Shading 2 Accent 5" w:semiHidden="0" w:uiPriority="73" w:unhideWhenUsed="0"/>
-    <w:lsdException w:name="Medium List 1 Accent 5" w:semiHidden="0" w:uiPriority="60" w:unhideWhenUsed="0"/>
-    <w:lsdException w:name="Medium List 2 Accent 5" w:semiHidden="0" w:uiPriority="61" w:unhideWhenUsed="0"/>
-    <w:lsdException w:name="Medium Grid 1 Accent 5" w:semiHidden="0" w:uiPriority="62" w:unhideWhenUsed="0"/>
-    <w:lsdException w:name="Medium Grid 2 Accent 5" w:semiHidden="0" w:uiPriority="63" w:unhideWhenUsed="0"/>
-    <w:lsdException w:name="Medium Grid 3 Accent 5" w:semiHidden="0" w:uiPriority="64" w:unhideWhenUsed="0"/>
-    <w:lsdException w:name="Dark List Accent 5" w:semiHidden="0" w:uiPriority="65" w:unhideWhenUsed="0"/>
-    <w:lsdException w:name="Colorful Shading Accent 5" w:semiHidden="0" w:uiPriority="66" w:unhideWhenUsed="0"/>
-    <w:lsdException w:name="Colorful List Accent 5" w:semiHidden="0" w:uiPriority="67" w:unhideWhenUsed="0"/>
-    <w:lsdException w:name="Colorful Grid Accent 5" w:semiHidden="0" w:uiPriority="68" w:unhideWhenUsed="0"/>
-    <w:lsdException w:name="Light Shading Accent 6" w:semiHidden="0" w:uiPriority="69" w:unhideWhenUsed="0"/>
-    <w:lsdException w:name="Light List Accent 6" w:semiHidden="0" w:uiPriority="70" w:unhideWhenUsed="0"/>
-    <w:lsdException w:name="Light Grid Accent 6" w:semiHidden="0" w:uiPriority="71" w:unhideWhenUsed="0"/>
-    <w:lsdException w:name="Medium Shading 1 Accent 6" w:semiHidden="0" w:uiPriority="72" w:unhideWhenUsed="0"/>
-    <w:lsdException w:name="Medium Shading 2 Accent 6" w:semiHidden="0" w:uiPriority="73" w:unhideWhenUsed="0"/>
-    <w:lsdException w:name="Medium List 1 Accent 6" w:semiHidden="0" w:uiPriority="19" w:unhideWhenUsed="0" w:qFormat="1"/>
-    <w:lsdException w:name="Medium List 2 Accent 6" w:semiHidden="0" w:uiPriority="21" w:unhideWhenUsed="0" w:qFormat="1"/>
-    <w:lsdException w:name="Medium Grid 1 Accent 6" w:semiHidden="0" w:uiPriority="31" w:unhideWhenUsed="0" w:qFormat="1"/>
-    <w:lsdException w:name="Medium Grid 2 Accent 6" w:semiHidden="0" w:uiPriority="32" w:unhideWhenUsed="0" w:qFormat="1"/>
-    <w:lsdException w:name="Medium Grid 3 Accent 6" w:semiHidden="0" w:uiPriority="33" w:unhideWhenUsed="0" w:qFormat="1"/>
-    <w:lsdException w:name="Dark List Accent 6" w:semiHidden="0" w:uiPriority="37" w:unhideWhenUsed="0"/>
-    <w:lsdException w:name="Colorful Shading Accent 6" w:semiHidden="0" w:uiPriority="39" w:unhideWhenUsed="0" w:qFormat="1"/>
-    <w:lsdException w:name="Colorful List Accent 6" w:semiHidden="0" w:uiPriority="72" w:unhideWhenUsed="0"/>
-    <w:lsdException w:name="Colorful Grid Accent 6" w:semiHidden="0" w:uiPriority="73" w:unhideWhenUsed="0"/>
-    <w:lsdException w:name="Subtle Emphasis" w:semiHidden="0" w:uiPriority="19" w:unhideWhenUsed="0" w:qFormat="1"/>
-    <w:lsdException w:name="Intense Emphasis" w:semiHidden="0" w:uiPriority="21" w:unhideWhenUsed="0" w:qFormat="1"/>
-    <w:lsdException w:name="Subtle Reference" w:semiHidden="0" w:uiPriority="31" w:unhideWhenUsed="0" w:qFormat="1"/>
-    <w:lsdException w:name="Intense Reference" w:semiHidden="0" w:uiPriority="32" w:unhideWhenUsed="0" w:qFormat="1"/>
-    <w:lsdException w:name="Book Title" w:semiHidden="0" w:uiPriority="33" w:unhideWhenUsed="0" w:qFormat="1"/>
-    <w:lsdException w:name="Bibliography" w:uiPriority="37"/>
-    <w:lsdException w:name="TOC Heading" w:uiPriority="39" w:qFormat="1"/>
-  </w:latentStyles>
-  <w:style w:type="paragraph" w:default="1" w:styleId="Normal">
-    <w:name w:val="Normal"/>
-    <w:qFormat/>
-    <w:rsid w:val="008E0BAB"/>
-    <w:pPr>
-      <w:autoSpaceDE w:val="0"/>
-      <w:autoSpaceDN w:val="0"/>
-    </w:pPr>
-    <w:rPr>
-      <w:lang w:val="nb-NO" w:eastAsia="nb-NO"/>
-    </w:rPr>
-  </w:style>
-  <w:style w:type="paragraph" w:styleId="Heading1">
-    <w:name w:val="heading 1"/>
-    <w:basedOn w:val="Normal"/>
-    <w:next w:val="Normal"/>
-    <w:link w:val="Heading1Char"/>
-    <w:uiPriority w:val="99"/>
-    <w:qFormat/>
-    <w:rsid w:val="008E0BAB"/>
-    <w:pPr>
-      <w:keepNext/>
-      <w:jc w:val="center"/>
-      <w:outlineLvl w:val="0"/>
-    </w:pPr>
-    <w:rPr>
-      <w:rFonts w:ascii="Arial" w:hAnsi="Arial" w:cs="Arial"/>
-      <w:b/>
-      <w:bCs/>
-      <w:sz w:val="24"/>
-      <w:szCs w:val="24"/>
-    </w:rPr>
-  </w:style>
-  <w:style w:type="paragraph" w:styleId="Heading2">
-    <w:name w:val="heading 2"/>
-    <w:basedOn w:val="Normal"/>
-    <w:next w:val="Normal"/>
-    <w:link w:val="Heading2Char"/>
-    <w:uiPriority w:val="99"/>
-    <w:qFormat/>
-    <w:rsid w:val="008E0BAB"/>
-    <w:pPr>
-      <w:keepNext/>
-      <w:outlineLvl w:val="1"/>
-    </w:pPr>
-    <w:rPr>
-      <w:rFonts w:ascii="Arial" w:hAnsi="Arial" w:cs="Arial"/>
-      <w:b/>
-      <w:bCs/>
-      <w:sz w:val="32"/>
-      <w:szCs w:val="32"/>
-    </w:rPr>
-  </w:style>
-  <w:style w:type="paragraph" w:styleId="Heading3">
-    <w:name w:val="heading 3"/>
-    <w:basedOn w:val="Normal"/>
-    <w:next w:val="Normal"/>
-    <w:link w:val="Heading3Char"/>
-    <w:uiPriority w:val="99"/>
-    <w:qFormat/>
-    <w:rsid w:val="008E0BAB"/>
-    <w:pPr>
-      <w:keepNext/>
-      <w:jc w:val="center"/>
-      <w:outlineLvl w:val="2"/>
-    </w:pPr>
-    <w:rPr>
-      <w:rFonts w:ascii="Arial" w:hAnsi="Arial" w:cs="Arial"/>
-      <w:b/>
-      <w:bCs/>
-      <w:sz w:val="28"/>
-      <w:szCs w:val="28"/>
-    </w:rPr>
-  </w:style>
-  <w:style w:type="paragraph" w:styleId="Heading4">
-    <w:name w:val="heading 4"/>
-    <w:basedOn w:val="Normal"/>
-    <w:next w:val="Normal"/>
-    <w:link w:val="Heading4Char"/>
-    <w:uiPriority w:val="99"/>
-    <w:qFormat/>
-    <w:rsid w:val="008E0BAB"/>
-    <w:pPr>
-      <w:keepNext/>
-      <w:pBdr>
-        <w:left w:val="single" w:sz="6" w:space="1" w:color="auto"/>
-        <w:bottom w:val="single" w:sz="6" w:space="1" w:color="auto"/>
-        <w:right w:val="single" w:sz="6" w:space="1" w:color="auto"/>
-      </w:pBdr>
-      <w:jc w:val="center"/>
-      <w:outlineLvl w:val="3"/>
-    </w:pPr>
-    <w:rPr>
-      <w:rFonts w:ascii="Arial" w:hAnsi="Arial" w:cs="Arial"/>
-      <w:b/>
-      <w:bCs/>
-      <w:sz w:val="28"/>
-      <w:szCs w:val="28"/>
-    </w:rPr>
-  </w:style>
-  <w:style w:type="paragraph" w:styleId="Heading5">
-    <w:name w:val="heading 5"/>
-    <w:basedOn w:val="Normal"/>
-    <w:next w:val="Normal"/>
-    <w:link w:val="Heading5Char"/>
-    <w:uiPriority w:val="99"/>
-    <w:qFormat/>
-    <w:rsid w:val="00C73B20"/>
-    <w:pPr>
-      <w:keepNext/>
-      <w:outlineLvl w:val="4"/>
-    </w:pPr>
-    <w:rPr>
-      <w:rFonts w:ascii="Arial" w:hAnsi="Arial" w:cs="Arial"/>
-      <w:b/>
-      <w:bCs/>
-      <w:sz w:val="28"/>
-    </w:rPr>
-  </w:style>
-  <w:style w:type="paragraph" w:styleId="Heading6">
-    <w:name w:val="heading 6"/>
-    <w:basedOn w:val="Normal"/>
-    <w:next w:val="Normal"/>
-    <w:link w:val="Heading6Char"/>
-    <w:uiPriority w:val="9"/>
-    <w:qFormat/>
-    <w:rsid w:val="00EB564B"/>
-    <w:pPr>
-      <w:spacing w:before="240" w:after="60"/>
-      <w:outlineLvl w:val="5"/>
-    </w:pPr>
-    <w:rPr>
-      <w:rFonts w:ascii="Calibri" w:hAnsi="Calibri"/>
-      <w:b/>
-      <w:bCs/>
-      <w:sz w:val="22"/>
-      <w:szCs w:val="22"/>
-    </w:rPr>
-  </w:style>
-  <w:style w:type="character" w:default="1" w:styleId="DefaultParagraphFont">
-    <w:name w:val="Default Paragraph Font"/>
-    <w:uiPriority w:val="1"/>
-    <w:semiHidden/>
-    <w:unhideWhenUsed/>
-  </w:style>
-  <w:style w:type="table" w:default="1" w:styleId="TableNormal">
-    <w:name w:val="Normal Table"/>
-    <w:uiPriority w:val="99"/>
-    <w:semiHidden/>
-    <w:unhideWhenUsed/>
-    <w:tblPr>
-      <w:tblInd w:w="0" w:type="dxa"/>
-      <w:tblCellMar>
-        <w:top w:w="0" w:type="dxa"/>
-        <w:left w:w="108" w:type="dxa"/>
-        <w:bottom w:w="0" w:type="dxa"/>
-        <w:right w:w="108" w:type="dxa"/>
-      </w:tblCellMar>
-    </w:tblPr>
-  </w:style>
-  <w:style w:type="numbering" w:default="1" w:styleId="NoList">
-    <w:name w:val="No List"/>
-    <w:uiPriority w:val="99"/>
-    <w:semiHidden/>
-    <w:unhideWhenUsed/>
-  </w:style>
-  <w:style w:type="character" w:customStyle="1" w:styleId="Heading1Char">
-    <w:name w:val="Heading 1 Char"/>
-    <w:basedOn w:val="DefaultParagraphFont"/>
-    <w:link w:val="Heading1"/>
-    <w:uiPriority w:val="9"/>
-    <w:rsid w:val="008E0BAB"/>
-    <w:rPr>
-      <w:rFonts w:ascii="Cambria" w:eastAsia="Times New Roman" w:hAnsi="Cambria" w:cs="Times New Roman"/>
-      <w:b/>
-      <w:bCs/>
-      <w:kern w:val="32"/>
-      <w:sz w:val="32"/>
-      <w:szCs w:val="32"/>
-    </w:rPr>
-  </w:style>
-  <w:style w:type="character" w:customStyle="1" w:styleId="Heading2Char">
-    <w:name w:val="Heading 2 Char"/>
-    <w:basedOn w:val="DefaultParagraphFont"/>
-    <w:link w:val="Heading2"/>
-    <w:uiPriority w:val="99"/>
-    <w:rsid w:val="008E0BAB"/>
-    <w:rPr>
-      <w:rFonts w:ascii="Cambria" w:eastAsia="Times New Roman" w:hAnsi="Cambria" w:cs="Times New Roman"/>
-      <w:b/>
-      <w:bCs/>
-      <w:i/>
-      <w:iCs/>
-      <w:sz w:val="28"/>
-      <w:szCs w:val="28"/>
-    </w:rPr>
-  </w:style>
-  <w:style w:type="character" w:customStyle="1" w:styleId="Heading3Char">
-    <w:name w:val="Heading 3 Char"/>
-    <w:basedOn w:val="DefaultParagraphFont"/>
-    <w:link w:val="Heading3"/>
-    <w:uiPriority w:val="9"/>
-    <w:semiHidden/>
-    <w:rsid w:val="008E0BAB"/>
-    <w:rPr>
-      <w:rFonts w:ascii="Cambria" w:eastAsia="Times New Roman" w:hAnsi="Cambria" w:cs="Times New Roman"/>
-      <w:b/>
-      <w:bCs/>
-      <w:sz w:val="26"/>
-      <w:szCs w:val="26"/>
-    </w:rPr>
-  </w:style>
-  <w:style w:type="character" w:customStyle="1" w:styleId="Heading4Char">
-    <w:name w:val="Heading 4 Char"/>
-    <w:basedOn w:val="DefaultParagraphFont"/>
-    <w:link w:val="Heading4"/>
-    <w:uiPriority w:val="9"/>
-    <w:semiHidden/>
-    <w:rsid w:val="008E0BAB"/>
-    <w:rPr>
-      <w:rFonts w:ascii="Calibri" w:eastAsia="Times New Roman" w:hAnsi="Calibri" w:cs="Times New Roman"/>
-      <w:b/>
-      <w:bCs/>
-      <w:sz w:val="28"/>
-      <w:szCs w:val="28"/>
-    </w:rPr>
-  </w:style>
-  <w:style w:type="character" w:customStyle="1" w:styleId="Heading5Char">
-    <w:name w:val="Heading 5 Char"/>
-    <w:basedOn w:val="DefaultParagraphFont"/>
-    <w:link w:val="Heading5"/>
-    <w:uiPriority w:val="9"/>
-    <w:semiHidden/>
-    <w:rsid w:val="00C73B20"/>
-    <w:rPr>
-      <w:rFonts w:ascii="Arial" w:hAnsi="Arial" w:cs="Arial"/>
-      <w:b/>
-      <w:bCs/>
-      <w:sz w:val="28"/>
-      <w:lang w:val="nb-NO" w:eastAsia="nb-NO" w:bidi="ar-SA"/>
-    </w:rPr>
-  </w:style>
-  <w:style w:type="paragraph" w:styleId="Header">
-    <w:name w:val="header"/>
-    <w:basedOn w:val="Normal"/>
-    <w:link w:val="HeaderChar"/>
-    <w:uiPriority w:val="99"/>
-    <w:rsid w:val="008E0BAB"/>
-    <w:pPr>
-      <w:tabs>
-        <w:tab w:val="center" w:pos="4536"/>
-        <w:tab w:val="right" w:pos="9072"/>
-      </w:tabs>
-    </w:pPr>
-  </w:style>
-  <w:style w:type="character" w:customStyle="1" w:styleId="HeaderChar">
-    <w:name w:val="Header Char"/>
-    <w:basedOn w:val="DefaultParagraphFont"/>
-    <w:link w:val="Header"/>
-    <w:uiPriority w:val="99"/>
-    <w:semiHidden/>
-    <w:rsid w:val="008E0BAB"/>
-    <w:rPr>
-      <w:sz w:val="20"/>
-      <w:szCs w:val="20"/>
-    </w:rPr>
-  </w:style>
-  <w:style w:type="paragraph" w:styleId="Footer">
-    <w:name w:val="footer"/>
-    <w:basedOn w:val="Normal"/>
-    <w:link w:val="FooterChar"/>
-    <w:uiPriority w:val="99"/>
-    <w:rsid w:val="008E0BAB"/>
-    <w:pPr>
-      <w:tabs>
-        <w:tab w:val="center" w:pos="4536"/>
-        <w:tab w:val="right" w:pos="9072"/>
-      </w:tabs>
-    </w:pPr>
-  </w:style>
-  <w:style w:type="character" w:customStyle="1" w:styleId="FooterChar">
-    <w:name w:val="Footer Char"/>
-    <w:basedOn w:val="DefaultParagraphFont"/>
-    <w:link w:val="Footer"/>
-    <w:uiPriority w:val="99"/>
-    <w:rsid w:val="008E0BAB"/>
-    <w:rPr>
-      <w:sz w:val="20"/>
-      <w:szCs w:val="20"/>
-    </w:rPr>
-  </w:style>
-  <w:style w:type="paragraph" w:styleId="BodyText">
-    <w:name w:val="Body Text"/>
-    <w:basedOn w:val="Normal"/>
-    <w:link w:val="BodyTextChar"/>
-    <w:uiPriority w:val="99"/>
-    <w:rsid w:val="008E0BAB"/>
-    <w:pPr>
-      <w:jc w:val="center"/>
-    </w:pPr>
-    <w:rPr>
-      <w:rFonts w:ascii="Arial" w:hAnsi="Arial" w:cs="Arial"/>
-      <w:b/>
-      <w:bCs/>
-      <w:sz w:val="28"/>
-      <w:szCs w:val="28"/>
-    </w:rPr>
-  </w:style>
-  <w:style w:type="character" w:customStyle="1" w:styleId="BodyTextChar">
-    <w:name w:val="Body Text Char"/>
-    <w:basedOn w:val="DefaultParagraphFont"/>
-    <w:link w:val="BodyText"/>
-    <w:uiPriority w:val="99"/>
-    <w:semiHidden/>
-    <w:rsid w:val="008E0BAB"/>
-    <w:rPr>
-      <w:sz w:val="20"/>
-      <w:szCs w:val="20"/>
-    </w:rPr>
-  </w:style>
-  <w:style w:type="paragraph" w:styleId="BodyText2">
-    <w:name w:val="Body Text 2"/>
-    <w:basedOn w:val="Normal"/>
-    <w:link w:val="BodyText2Char"/>
-    <w:uiPriority w:val="99"/>
-    <w:rsid w:val="008E0BAB"/>
-    <w:rPr>
-      <w:rFonts w:ascii="Arial" w:hAnsi="Arial" w:cs="Arial"/>
-      <w:b/>
-      <w:bCs/>
-      <w:sz w:val="24"/>
-      <w:szCs w:val="24"/>
-    </w:rPr>
-  </w:style>
-  <w:style w:type="character" w:customStyle="1" w:styleId="BodyText2Char">
-    <w:name w:val="Body Text 2 Char"/>
-    <w:basedOn w:val="DefaultParagraphFont"/>
-    <w:link w:val="BodyText2"/>
-    <w:uiPriority w:val="99"/>
-    <w:semiHidden/>
-    <w:rsid w:val="008E0BAB"/>
-    <w:rPr>
-      <w:sz w:val="20"/>
-      <w:szCs w:val="20"/>
-    </w:rPr>
-  </w:style>
-  <w:style w:type="paragraph" w:styleId="Title">
-    <w:name w:val="Title"/>
-    <w:basedOn w:val="Normal"/>
-    <w:link w:val="TitleChar"/>
-    <w:uiPriority w:val="99"/>
-    <w:qFormat/>
-    <w:rsid w:val="008E0BAB"/>
-    <w:pPr>
-      <w:jc w:val="center"/>
-    </w:pPr>
-    <w:rPr>
-      <w:b/>
-      <w:bCs/>
-    </w:rPr>
-  </w:style>
-  <w:style w:type="character" w:customStyle="1" w:styleId="TitleChar">
-    <w:name w:val="Title Char"/>
-    <w:basedOn w:val="DefaultParagraphFont"/>
-    <w:link w:val="Title"/>
-    <w:uiPriority w:val="10"/>
-    <w:rsid w:val="008E0BAB"/>
-    <w:rPr>
-      <w:rFonts w:ascii="Cambria" w:eastAsia="Times New Roman" w:hAnsi="Cambria" w:cs="Times New Roman"/>
-      <w:b/>
-      <w:bCs/>
-      <w:kern w:val="28"/>
-      <w:sz w:val="32"/>
-      <w:szCs w:val="32"/>
-    </w:rPr>
-  </w:style>
-  <w:style w:type="character" w:styleId="Hyperlink">
-    <w:name w:val="Hyperlink"/>
-    <w:basedOn w:val="DefaultParagraphFont"/>
-    <w:uiPriority w:val="99"/>
-    <w:rsid w:val="008E0BAB"/>
-    <w:rPr>
-      <w:color w:val="0000FF"/>
-      <w:u w:val="single"/>
-    </w:rPr>
-  </w:style>
-  <w:style w:type="character" w:customStyle="1" w:styleId="Heading6Char">
-    <w:name w:val="Heading 6 Char"/>
-    <w:basedOn w:val="DefaultParagraphFont"/>
-    <w:link w:val="Heading6"/>
-    <w:uiPriority w:val="9"/>
-    <w:rsid w:val="00EB564B"/>
-    <w:rPr>
-      <w:rFonts w:ascii="Calibri" w:eastAsia="Times New Roman" w:hAnsi="Calibri" w:cs="Times New Roman"/>
-      <w:b/>
-      <w:bCs/>
-    </w:rPr>
-  </w:style>
-  <w:style w:type="table" w:styleId="TableGrid">
-    <w:name w:val="Table Grid"/>
-    <w:basedOn w:val="TableNormal"/>
-    <w:uiPriority w:val="59"/>
-    <w:rsid w:val="00100F66"/>
-    <w:tblPr>
-      <w:tblInd w:w="0" w:type="dxa"/>
-      <w:tblBorders>
-        <w:top w:val="single" w:sz="4" w:space="0" w:color="000000"/>
-        <w:left w:val="single" w:sz="4" w:space="0" w:color="000000"/>
-        <w:bottom w:val="single" w:sz="4" w:space="0" w:color="000000"/>
-        <w:right w:val="single" w:sz="4" w:space="0" w:color="000000"/>
-        <w:insideH w:val="single" w:sz="4" w:space="0" w:color="000000"/>
-        <w:insideV w:val="single" w:sz="4" w:space="0" w:color="000000"/>
-      </w:tblBorders>
-      <w:tblCellMar>
-        <w:top w:w="0" w:type="dxa"/>
-        <w:left w:w="108" w:type="dxa"/>
-        <w:bottom w:w="0" w:type="dxa"/>
-        <w:right w:w="108" w:type="dxa"/>
-      </w:tblCellMar>
-    </w:tblPr>
-  </w:style>
-  <w:style w:type="paragraph" w:styleId="NormalWeb">
-    <w:name w:val="Normal (Web)"/>
-    <w:basedOn w:val="Normal"/>
-    <w:link w:val="NormalWebChar"/>
-    <w:rsid w:val="000F71C1"/>
-    <w:rPr>
-      <w:sz w:val="24"/>
-      <w:szCs w:val="24"/>
-    </w:rPr>
-  </w:style>
-  <w:style w:type="character" w:customStyle="1" w:styleId="NormalWebChar">
-    <w:name w:val="Normal (Web) Char"/>
-    <w:basedOn w:val="DefaultParagraphFont"/>
-    <w:link w:val="NormalWeb"/>
-    <w:rsid w:val="000F71C1"/>
-    <w:rPr>
-      <w:sz w:val="24"/>
-      <w:szCs w:val="24"/>
-      <w:lang w:val="nb-NO" w:eastAsia="nb-NO" w:bidi="ar-SA"/>
-    </w:rPr>
-  </w:style>
-  <w:style w:type="paragraph" w:styleId="BalloonText">
-    <w:name w:val="Balloon Text"/>
-    <w:basedOn w:val="Normal"/>
-    <w:link w:val="BalloonTextChar"/>
-    <w:uiPriority w:val="99"/>
-    <w:semiHidden/>
-    <w:unhideWhenUsed/>
-    <w:rsid w:val="003C2C2A"/>
-    <w:rPr>
-      <w:rFonts w:ascii="Tahoma" w:hAnsi="Tahoma" w:cs="Tahoma"/>
-      <w:sz w:val="16"/>
-      <w:szCs w:val="16"/>
-    </w:rPr>
-  </w:style>
-  <w:style w:type="character" w:customStyle="1" w:styleId="BalloonTextChar">
-    <w:name w:val="Balloon Text Char"/>
-    <w:basedOn w:val="DefaultParagraphFont"/>
-    <w:link w:val="BalloonText"/>
-    <w:uiPriority w:val="99"/>
-    <w:semiHidden/>
-    <w:rsid w:val="003C2C2A"/>
-    <w:rPr>
-      <w:rFonts w:ascii="Tahoma" w:hAnsi="Tahoma" w:cs="Tahoma"/>
-      <w:sz w:val="16"/>
-      <w:szCs w:val="16"/>
-      <w:lang w:val="nb-NO" w:eastAsia="nb-NO"/>
-    </w:rPr>
-  </w:style>
-  <w:style w:type="paragraph" w:customStyle="1" w:styleId="Default">
-    <w:name w:val="Default"/>
-    <w:rsid w:val="00B570E8"/>
-    <w:pPr>
-      <w:widowControl w:val="0"/>
-      <w:autoSpaceDE w:val="0"/>
-      <w:autoSpaceDN w:val="0"/>
-      <w:adjustRightInd w:val="0"/>
-    </w:pPr>
-    <w:rPr>
-      <w:rFonts w:ascii="Calibri" w:eastAsia="Cambria" w:hAnsi="Calibri" w:cs="Calibri"/>
-      <w:color w:val="000000"/>
-      <w:sz w:val="24"/>
-      <w:szCs w:val="24"/>
-    </w:rPr>
-  </w:style>
-  <w:style w:type="paragraph" w:styleId="ListParagraph">
+  <w:style w:type="paragraph" w:styleId="Listeavsnitt">
     <w:name w:val="List Paragraph"/>
     <w:basedOn w:val="Normal"/>
     <w:uiPriority w:val="34"/>

</xml_diff>

<commit_message>
La til gruppenr i iterasjon1.docx og oppdaterte pdf
</commit_message>
<xml_diff>
--- a/MSF/Iterasjon 1.docx
+++ b/MSF/Iterasjon 1.docx
@@ -797,6 +797,16 @@
                 <w:color w:val="262626"/>
               </w:rPr>
             </w:pPr>
+            <w:r>
+              <w:rPr>
+                <w:rFonts w:asciiTheme="majorHAnsi" w:hAnsiTheme="majorHAnsi"/>
+                <w:b/>
+                <w:color w:val="262626"/>
+              </w:rPr>
+              <w:t>5</w:t>
+            </w:r>
+            <w:bookmarkStart w:id="0" w:name="_GoBack"/>
+            <w:bookmarkEnd w:id="0"/>
           </w:p>
         </w:tc>
       </w:tr>
@@ -4117,7 +4127,7 @@
           <w:szCs w:val="22"/>
         </w:rPr>
       </w:pPr>
-      <w:bookmarkStart w:id="0" w:name="_ENREF_1"/>
+      <w:bookmarkStart w:id="1" w:name="_ENREF_1"/>
     </w:p>
     <w:p>
       <w:pPr>
@@ -4169,7 +4179,7 @@
         </w:rPr>
         <w:t>, 2(1), pp.1-28.</w:t>
       </w:r>
-      <w:bookmarkEnd w:id="0"/>
+      <w:bookmarkEnd w:id="1"/>
     </w:p>
     <w:p>
       <w:pPr>
@@ -4181,7 +4191,7 @@
           <w:lang w:val="en-US"/>
         </w:rPr>
       </w:pPr>
-      <w:bookmarkStart w:id="1" w:name="_ENREF_2"/>
+      <w:bookmarkStart w:id="2" w:name="_ENREF_2"/>
     </w:p>
     <w:p>
       <w:pPr>
@@ -4224,7 +4234,7 @@
         </w:rPr>
         <w:t>: Wiley.</w:t>
       </w:r>
-      <w:bookmarkEnd w:id="1"/>
+      <w:bookmarkEnd w:id="2"/>
       <w:r>
         <w:rPr>
           <w:rFonts w:asciiTheme="majorHAnsi" w:hAnsiTheme="majorHAnsi" w:cstheme="minorHAnsi"/>
@@ -4404,8 +4414,6 @@
         </w:rPr>
         <w:t>Prototype-design(skisser/bilder)</w:t>
       </w:r>
-      <w:bookmarkStart w:id="2" w:name="_GoBack"/>
-      <w:bookmarkEnd w:id="2"/>
     </w:p>
     <w:p/>
     <w:p>
@@ -4494,7 +4502,7 @@
         <w:rFonts w:asciiTheme="majorHAnsi" w:hAnsiTheme="majorHAnsi" w:cs="Arial"/>
         <w:noProof/>
       </w:rPr>
-      <w:t>7</w:t>
+      <w:t>1</w:t>
     </w:r>
     <w:r>
       <w:rPr>

</xml_diff>